<commit_message>
[ADD] lecture 2 of Rah course added
</commit_message>
<xml_diff>
--- a/Machine Learning/notes/Rah course.docx
+++ b/Machine Learning/notes/Rah course.docx
@@ -400,6 +400,7 @@
           <w:rFonts w:cs="B Lotus"/>
           <w:sz w:val="32"/>
           <w:szCs w:val="32"/>
+          <w:rtl/>
           <w:lang w:bidi="fa-IR"/>
         </w:rPr>
       </w:pPr>
@@ -432,6 +433,7 @@
           <w:rFonts w:cs="B Lotus"/>
           <w:sz w:val="32"/>
           <w:szCs w:val="32"/>
+          <w:rtl/>
           <w:lang w:bidi="fa-IR"/>
         </w:rPr>
       </w:pPr>
@@ -441,7 +443,356 @@
         <w:bidi/>
         <w:jc w:val="both"/>
         <w:rPr>
-          <w:rFonts w:cs="B Lotus" w:hint="cs"/>
+          <w:rFonts w:cs="B Lotus"/>
+          <w:sz w:val="32"/>
+          <w:szCs w:val="32"/>
+          <w:rtl/>
+          <w:lang w:bidi="fa-IR"/>
+        </w:rPr>
+      </w:pPr>
+    </w:p>
+    <w:p>
+      <w:pPr>
+        <w:bidi/>
+        <w:jc w:val="both"/>
+        <w:rPr>
+          <w:rFonts w:cs="B Lotus"/>
+          <w:sz w:val="32"/>
+          <w:szCs w:val="32"/>
+          <w:rtl/>
+          <w:lang w:bidi="fa-IR"/>
+        </w:rPr>
+      </w:pPr>
+      <w:r>
+        <w:rPr>
+          <w:rFonts w:cs="B Lotus" w:hint="cs"/>
+          <w:sz w:val="32"/>
+          <w:szCs w:val="32"/>
+          <w:rtl/>
+          <w:lang w:bidi="fa-IR"/>
+        </w:rPr>
+        <w:lastRenderedPageBreak/>
+        <w:t>جلسه دوم:</w:t>
+      </w:r>
+    </w:p>
+    <w:p>
+      <w:pPr>
+        <w:bidi/>
+        <w:jc w:val="both"/>
+        <w:rPr>
+          <w:rFonts w:cs="B Lotus"/>
+          <w:sz w:val="32"/>
+          <w:szCs w:val="32"/>
+          <w:lang w:bidi="fa-IR"/>
+        </w:rPr>
+      </w:pPr>
+      <w:r>
+        <w:rPr>
+          <w:rFonts w:cs="B Lotus" w:hint="cs"/>
+          <w:sz w:val="32"/>
+          <w:szCs w:val="32"/>
+          <w:rtl/>
+          <w:lang w:bidi="fa-IR"/>
+        </w:rPr>
+        <w:t xml:space="preserve">یادگیری زمانی استفاده میشود که 1. الگو وجود داشته باشد 2. نتوانیم به صورت ریاضی بنویسیم 3. داده برای اون الگو داریم. یادگیری نظارتی میگه قرار است ما ورودی را به خروجی نگاشت کنیم که این تابع </w:t>
+      </w:r>
+      <w:r>
+        <w:rPr>
+          <w:rFonts w:cs="B Lotus"/>
+          <w:sz w:val="32"/>
+          <w:szCs w:val="32"/>
+          <w:lang w:bidi="fa-IR"/>
+        </w:rPr>
+        <w:t>f</w:t>
+      </w:r>
+      <w:r>
+        <w:rPr>
+          <w:rFonts w:cs="B Lotus" w:hint="cs"/>
+          <w:sz w:val="32"/>
+          <w:szCs w:val="32"/>
+          <w:rtl/>
+          <w:lang w:bidi="fa-IR"/>
+        </w:rPr>
+        <w:t xml:space="preserve"> ما هست پس ما باید از فضای فرضیه یک تابعی به نام </w:t>
+      </w:r>
+      <w:r>
+        <w:rPr>
+          <w:rFonts w:cs="B Lotus"/>
+          <w:sz w:val="32"/>
+          <w:szCs w:val="32"/>
+          <w:lang w:bidi="fa-IR"/>
+        </w:rPr>
+        <w:t>g</w:t>
+      </w:r>
+      <w:r>
+        <w:rPr>
+          <w:rFonts w:cs="B Lotus" w:hint="cs"/>
+          <w:sz w:val="32"/>
+          <w:szCs w:val="32"/>
+          <w:rtl/>
+          <w:lang w:bidi="fa-IR"/>
+        </w:rPr>
+        <w:t xml:space="preserve"> را انتخاب کنیم که به اندازه کافی به تابع </w:t>
+      </w:r>
+      <w:r>
+        <w:rPr>
+          <w:rFonts w:cs="B Lotus"/>
+          <w:sz w:val="32"/>
+          <w:szCs w:val="32"/>
+          <w:lang w:bidi="fa-IR"/>
+        </w:rPr>
+        <w:t>f</w:t>
+      </w:r>
+      <w:r>
+        <w:rPr>
+          <w:rFonts w:cs="B Lotus" w:hint="cs"/>
+          <w:sz w:val="32"/>
+          <w:szCs w:val="32"/>
+          <w:rtl/>
+          <w:lang w:bidi="fa-IR"/>
+        </w:rPr>
+        <w:t xml:space="preserve"> نزدیک باشد. </w:t>
+      </w:r>
+      <w:r>
+        <w:rPr>
+          <w:rFonts w:cs="B Lotus" w:hint="cs"/>
+          <w:sz w:val="32"/>
+          <w:szCs w:val="32"/>
+          <w:rtl/>
+          <w:lang w:bidi="fa-IR"/>
+        </w:rPr>
+        <w:t xml:space="preserve">تابع ناشناخته همان </w:t>
+      </w:r>
+      <w:r>
+        <w:rPr>
+          <w:rFonts w:cs="B Lotus"/>
+          <w:sz w:val="32"/>
+          <w:szCs w:val="32"/>
+          <w:lang w:bidi="fa-IR"/>
+        </w:rPr>
+        <w:t>f</w:t>
+      </w:r>
+      <w:r>
+        <w:rPr>
+          <w:rFonts w:cs="B Lotus" w:hint="cs"/>
+          <w:sz w:val="32"/>
+          <w:szCs w:val="32"/>
+          <w:rtl/>
+          <w:lang w:bidi="fa-IR"/>
+        </w:rPr>
+        <w:t xml:space="preserve"> ما هست. </w:t>
+      </w:r>
+      <w:r>
+        <w:rPr>
+          <w:rFonts w:cs="B Lotus"/>
+          <w:sz w:val="32"/>
+          <w:szCs w:val="32"/>
+          <w:lang w:bidi="fa-IR"/>
+        </w:rPr>
+        <w:t>learning</w:t>
+      </w:r>
+      <w:r>
+        <w:rPr>
+          <w:rFonts w:cs="B Lotus" w:hint="cs"/>
+          <w:sz w:val="32"/>
+          <w:szCs w:val="32"/>
+          <w:rtl/>
+          <w:lang w:bidi="fa-IR"/>
+        </w:rPr>
+        <w:t xml:space="preserve"> میگوید حتما باید فضای فرضیه را کامل بگردی نه اینکه خود فرضیه را ثابت فرض کنی و به شما بدهند. </w:t>
+      </w:r>
+    </w:p>
+    <w:p>
+      <w:pPr>
+        <w:bidi/>
+        <w:jc w:val="both"/>
+        <w:rPr>
+          <w:rFonts w:cs="B Lotus"/>
+          <w:sz w:val="32"/>
+          <w:szCs w:val="32"/>
+          <w:rtl/>
+          <w:lang w:bidi="fa-IR"/>
+        </w:rPr>
+      </w:pPr>
+      <w:r>
+        <w:rPr>
+          <w:rFonts w:cs="B Lotus" w:hint="cs"/>
+          <w:sz w:val="32"/>
+          <w:szCs w:val="32"/>
+          <w:rtl/>
+          <w:lang w:bidi="fa-IR"/>
+        </w:rPr>
+        <w:t xml:space="preserve">تابع </w:t>
+      </w:r>
+      <w:r>
+        <w:rPr>
+          <w:rFonts w:cs="B Lotus"/>
+          <w:sz w:val="32"/>
+          <w:szCs w:val="32"/>
+          <w:lang w:bidi="fa-IR"/>
+        </w:rPr>
+        <w:t>g</w:t>
+      </w:r>
+      <w:r>
+        <w:rPr>
+          <w:rFonts w:cs="B Lotus" w:hint="cs"/>
+          <w:sz w:val="32"/>
+          <w:szCs w:val="32"/>
+          <w:rtl/>
+          <w:lang w:bidi="fa-IR"/>
+        </w:rPr>
+        <w:t xml:space="preserve"> را </w:t>
+      </w:r>
+      <w:r>
+        <w:rPr>
+          <w:rFonts w:cs="B Lotus"/>
+          <w:sz w:val="32"/>
+          <w:szCs w:val="32"/>
+          <w:lang w:bidi="fa-IR"/>
+        </w:rPr>
+        <w:t>learning</w:t>
+      </w:r>
+      <w:r>
+        <w:rPr>
+          <w:rFonts w:cs="B Lotus" w:hint="cs"/>
+          <w:sz w:val="32"/>
+          <w:szCs w:val="32"/>
+          <w:rtl/>
+          <w:lang w:bidi="fa-IR"/>
+        </w:rPr>
+        <w:t xml:space="preserve"> پیدا کرده است. </w:t>
+      </w:r>
+      <w:r>
+        <w:rPr>
+          <w:rFonts w:cs="B Lotus" w:hint="cs"/>
+          <w:sz w:val="32"/>
+          <w:szCs w:val="32"/>
+          <w:rtl/>
+          <w:lang w:bidi="fa-IR"/>
+        </w:rPr>
+        <w:t xml:space="preserve">دقت کن که بر اساس اصولی که بهش رسیدیم اگر </w:t>
+      </w:r>
+      <w:r>
+        <w:rPr>
+          <w:rFonts w:cs="B Lotus"/>
+          <w:sz w:val="32"/>
+          <w:szCs w:val="32"/>
+          <w:lang w:bidi="fa-IR"/>
+        </w:rPr>
+        <w:t>m</w:t>
+      </w:r>
+      <w:r>
+        <w:rPr>
+          <w:rFonts w:cs="B Lotus" w:hint="cs"/>
+          <w:sz w:val="32"/>
+          <w:szCs w:val="32"/>
+          <w:rtl/>
+          <w:lang w:bidi="fa-IR"/>
+        </w:rPr>
+        <w:t xml:space="preserve"> خیلی بزرگ باشد یعنی اون فضای فرضیه ما اون عدد 1 میشود و یادگیری امکان پذیر نمیشود چون اون مقدار باید به صفر میل بکند تا ما خطا نداشته باشیم و حدسی که میزنیم با داخل کوزه یکسان باشد پس اگر تعداد </w:t>
+      </w:r>
+      <w:r>
+        <w:rPr>
+          <w:rFonts w:cs="B Lotus"/>
+          <w:sz w:val="32"/>
+          <w:szCs w:val="32"/>
+          <w:lang w:bidi="fa-IR"/>
+        </w:rPr>
+        <w:t>n</w:t>
+      </w:r>
+      <w:r>
+        <w:rPr>
+          <w:rFonts w:cs="B Lotus" w:hint="cs"/>
+          <w:sz w:val="32"/>
+          <w:szCs w:val="32"/>
+          <w:rtl/>
+          <w:lang w:bidi="fa-IR"/>
+        </w:rPr>
+        <w:t xml:space="preserve"> که داده های ما هست کم باشد به همان اندازه فضای </w:t>
+      </w:r>
+      <w:r>
+        <w:rPr>
+          <w:rFonts w:cs="B Lotus"/>
+          <w:sz w:val="32"/>
+          <w:szCs w:val="32"/>
+          <w:lang w:bidi="fa-IR"/>
+        </w:rPr>
+        <w:t>m</w:t>
+      </w:r>
+      <w:r>
+        <w:rPr>
+          <w:rFonts w:cs="B Lotus" w:hint="cs"/>
+          <w:sz w:val="32"/>
+          <w:szCs w:val="32"/>
+          <w:rtl/>
+          <w:lang w:bidi="fa-IR"/>
+        </w:rPr>
+        <w:t xml:space="preserve"> هم باید محدود در نظر بگیریم تا یادگیری ممکن شود. </w:t>
+      </w:r>
+    </w:p>
+    <w:p>
+      <w:pPr>
+        <w:bidi/>
+        <w:jc w:val="both"/>
+        <w:rPr>
+          <w:rFonts w:cs="B Lotus" w:hint="cs"/>
+          <w:sz w:val="32"/>
+          <w:szCs w:val="32"/>
+          <w:rtl/>
+          <w:lang w:bidi="fa-IR"/>
+        </w:rPr>
+      </w:pPr>
+      <w:r>
+        <w:rPr>
+          <w:rFonts w:cs="B Lotus" w:hint="cs"/>
+          <w:sz w:val="32"/>
+          <w:szCs w:val="32"/>
+          <w:rtl/>
+          <w:lang w:bidi="fa-IR"/>
+        </w:rPr>
+        <w:t xml:space="preserve">در </w:t>
+      </w:r>
+      <w:proofErr w:type="spellStart"/>
+      <w:r>
+        <w:rPr>
+          <w:rFonts w:cs="B Lotus" w:hint="cs"/>
+          <w:sz w:val="32"/>
+          <w:szCs w:val="32"/>
+          <w:rtl/>
+          <w:lang w:bidi="fa-IR"/>
+        </w:rPr>
+        <w:t>پرسترون</w:t>
+      </w:r>
+      <w:proofErr w:type="spellEnd"/>
+      <w:r>
+        <w:rPr>
+          <w:rFonts w:cs="B Lotus" w:hint="cs"/>
+          <w:sz w:val="32"/>
+          <w:szCs w:val="32"/>
+          <w:rtl/>
+          <w:lang w:bidi="fa-IR"/>
+        </w:rPr>
+        <w:t xml:space="preserve"> فضای فرضیه نامحدود است و عملا این قاعده ممکن نیست. </w:t>
+      </w:r>
+    </w:p>
+    <w:p>
+      <w:pPr>
+        <w:bidi/>
+        <w:jc w:val="both"/>
+        <w:rPr>
+          <w:rFonts w:cs="B Lotus"/>
+          <w:sz w:val="32"/>
+          <w:szCs w:val="32"/>
+          <w:lang w:bidi="fa-IR"/>
+        </w:rPr>
+      </w:pPr>
+    </w:p>
+    <w:p>
+      <w:pPr>
+        <w:bidi/>
+        <w:jc w:val="both"/>
+        <w:rPr>
+          <w:rFonts w:cs="B Lotus"/>
           <w:sz w:val="32"/>
           <w:szCs w:val="32"/>
           <w:rtl/>

</xml_diff>

<commit_message>
[ADD] lecture 3 of main course added
</commit_message>
<xml_diff>
--- a/Machine Learning/notes/Rah course.docx
+++ b/Machine Learning/notes/Rah course.docx
@@ -735,10 +735,9 @@
         <w:bidi/>
         <w:jc w:val="both"/>
         <w:rPr>
-          <w:rFonts w:cs="B Lotus" w:hint="cs"/>
-          <w:sz w:val="32"/>
-          <w:szCs w:val="32"/>
-          <w:rtl/>
+          <w:rFonts w:cs="B Lotus"/>
+          <w:sz w:val="32"/>
+          <w:szCs w:val="32"/>
           <w:lang w:bidi="fa-IR"/>
         </w:rPr>
       </w:pPr>
@@ -774,6 +773,1488 @@
         </w:rPr>
         <w:t xml:space="preserve"> فضای فرضیه نامحدود است و عملا این قاعده ممکن نیست. </w:t>
       </w:r>
+    </w:p>
+    <w:p>
+      <w:pPr>
+        <w:bidi/>
+        <w:jc w:val="both"/>
+        <w:rPr>
+          <w:rFonts w:cs="B Lotus"/>
+          <w:sz w:val="32"/>
+          <w:szCs w:val="32"/>
+          <w:rtl/>
+          <w:lang w:bidi="fa-IR"/>
+        </w:rPr>
+      </w:pPr>
+      <w:r>
+        <w:rPr>
+          <w:rFonts w:cs="B Lotus" w:hint="cs"/>
+          <w:sz w:val="32"/>
+          <w:szCs w:val="32"/>
+          <w:rtl/>
+          <w:lang w:bidi="fa-IR"/>
+        </w:rPr>
+        <w:t>جلسه سوم:</w:t>
+      </w:r>
+    </w:p>
+    <w:p>
+      <w:pPr>
+        <w:bidi/>
+        <w:jc w:val="both"/>
+        <w:rPr>
+          <w:rFonts w:cs="B Lotus"/>
+          <w:sz w:val="32"/>
+          <w:szCs w:val="32"/>
+          <w:rtl/>
+          <w:lang w:bidi="fa-IR"/>
+        </w:rPr>
+      </w:pPr>
+      <w:r>
+        <w:rPr>
+          <w:rFonts w:cs="B Lotus" w:hint="cs"/>
+          <w:sz w:val="32"/>
+          <w:szCs w:val="32"/>
+          <w:rtl/>
+          <w:lang w:bidi="fa-IR"/>
+        </w:rPr>
+        <w:t xml:space="preserve">هر چه قدر فضای فرضیه بزرگتر نزدیک تر کردن </w:t>
+      </w:r>
+      <w:r>
+        <w:rPr>
+          <w:rFonts w:cs="B Lotus"/>
+          <w:sz w:val="32"/>
+          <w:szCs w:val="32"/>
+          <w:lang w:bidi="fa-IR"/>
+        </w:rPr>
+        <w:t xml:space="preserve">Ein , </w:t>
+      </w:r>
+      <w:proofErr w:type="spellStart"/>
+      <w:r>
+        <w:rPr>
+          <w:rFonts w:cs="B Lotus"/>
+          <w:sz w:val="32"/>
+          <w:szCs w:val="32"/>
+          <w:lang w:bidi="fa-IR"/>
+        </w:rPr>
+        <w:t>Eout</w:t>
+      </w:r>
+      <w:proofErr w:type="spellEnd"/>
+      <w:r>
+        <w:rPr>
+          <w:rFonts w:cs="B Lotus" w:hint="cs"/>
+          <w:sz w:val="32"/>
+          <w:szCs w:val="32"/>
+          <w:rtl/>
+          <w:lang w:bidi="fa-IR"/>
+        </w:rPr>
+        <w:t xml:space="preserve"> سخت میشود. </w:t>
+      </w:r>
+      <w:r>
+        <w:rPr>
+          <w:rFonts w:cs="B Lotus"/>
+          <w:sz w:val="32"/>
+          <w:szCs w:val="32"/>
+          <w:lang w:bidi="fa-IR"/>
+        </w:rPr>
+        <w:t>Ein</w:t>
+      </w:r>
+      <w:r>
+        <w:rPr>
+          <w:rFonts w:cs="B Lotus" w:hint="cs"/>
+          <w:sz w:val="32"/>
+          <w:szCs w:val="32"/>
+          <w:rtl/>
+          <w:lang w:bidi="fa-IR"/>
+        </w:rPr>
+        <w:t xml:space="preserve"> میشود ورودی و برداشتی من. </w:t>
+      </w:r>
+      <w:proofErr w:type="spellStart"/>
+      <w:r>
+        <w:rPr>
+          <w:rFonts w:cs="B Lotus"/>
+          <w:sz w:val="32"/>
+          <w:szCs w:val="32"/>
+          <w:lang w:bidi="fa-IR"/>
+        </w:rPr>
+        <w:t>Eout</w:t>
+      </w:r>
+      <w:proofErr w:type="spellEnd"/>
+      <w:r>
+        <w:rPr>
+          <w:rFonts w:cs="B Lotus" w:hint="cs"/>
+          <w:sz w:val="32"/>
+          <w:szCs w:val="32"/>
+          <w:rtl/>
+          <w:lang w:bidi="fa-IR"/>
+        </w:rPr>
+        <w:t xml:space="preserve"> میشود اون تخمین واقعی از کل مسئله. </w:t>
+      </w:r>
+    </w:p>
+    <w:p>
+      <w:pPr>
+        <w:bidi/>
+        <w:jc w:val="both"/>
+        <w:rPr>
+          <w:rFonts w:cs="B Lotus"/>
+          <w:sz w:val="32"/>
+          <w:szCs w:val="32"/>
+          <w:rtl/>
+          <w:lang w:bidi="fa-IR"/>
+        </w:rPr>
+      </w:pPr>
+      <w:r>
+        <w:rPr>
+          <w:rFonts w:cs="B Lotus" w:hint="cs"/>
+          <w:sz w:val="32"/>
+          <w:szCs w:val="32"/>
+          <w:rtl/>
+          <w:lang w:bidi="fa-IR"/>
+        </w:rPr>
+        <w:t xml:space="preserve">چرا </w:t>
+      </w:r>
+      <w:r>
+        <w:rPr>
+          <w:rFonts w:cs="B Lotus"/>
+          <w:sz w:val="32"/>
+          <w:szCs w:val="32"/>
+          <w:lang w:bidi="fa-IR"/>
+        </w:rPr>
+        <w:t>Ein</w:t>
+      </w:r>
+      <w:r>
+        <w:rPr>
+          <w:rFonts w:cs="B Lotus" w:hint="cs"/>
+          <w:sz w:val="32"/>
+          <w:szCs w:val="32"/>
+          <w:rtl/>
+          <w:lang w:bidi="fa-IR"/>
+        </w:rPr>
+        <w:t xml:space="preserve"> و </w:t>
+      </w:r>
+      <w:proofErr w:type="spellStart"/>
+      <w:r>
+        <w:rPr>
+          <w:rFonts w:cs="B Lotus"/>
+          <w:sz w:val="32"/>
+          <w:szCs w:val="32"/>
+          <w:lang w:bidi="fa-IR"/>
+        </w:rPr>
+        <w:t>Eout</w:t>
+      </w:r>
+      <w:proofErr w:type="spellEnd"/>
+      <w:r>
+        <w:rPr>
+          <w:rFonts w:cs="B Lotus" w:hint="cs"/>
+          <w:sz w:val="32"/>
+          <w:szCs w:val="32"/>
+          <w:rtl/>
+          <w:lang w:bidi="fa-IR"/>
+        </w:rPr>
+        <w:t xml:space="preserve"> فاصله میگیرند گاهی اوقات؟</w:t>
+      </w:r>
+      <w:r>
+        <w:rPr>
+          <w:rFonts w:cs="B Lotus" w:hint="cs"/>
+          <w:sz w:val="32"/>
+          <w:szCs w:val="32"/>
+          <w:rtl/>
+          <w:lang w:bidi="fa-IR"/>
+        </w:rPr>
+        <w:t xml:space="preserve"> (نمودار رنگ صورتی و سبز </w:t>
+      </w:r>
+      <w:proofErr w:type="spellStart"/>
+      <w:r>
+        <w:rPr>
+          <w:rFonts w:cs="B Lotus" w:hint="cs"/>
+          <w:sz w:val="32"/>
+          <w:szCs w:val="32"/>
+          <w:rtl/>
+          <w:lang w:bidi="fa-IR"/>
+        </w:rPr>
+        <w:t>منظورمه</w:t>
+      </w:r>
+      <w:proofErr w:type="spellEnd"/>
+      <w:r>
+        <w:rPr>
+          <w:rFonts w:cs="B Lotus" w:hint="cs"/>
+          <w:sz w:val="32"/>
+          <w:szCs w:val="32"/>
+          <w:rtl/>
+          <w:lang w:bidi="fa-IR"/>
+        </w:rPr>
+        <w:t>)</w:t>
+      </w:r>
+      <w:r>
+        <w:rPr>
+          <w:rFonts w:cs="B Lotus" w:hint="cs"/>
+          <w:sz w:val="32"/>
+          <w:szCs w:val="32"/>
+          <w:rtl/>
+          <w:lang w:bidi="fa-IR"/>
+        </w:rPr>
+        <w:t xml:space="preserve"> چون داده جدید میبینیم نسبت به قبلی ها در ترین و امکان </w:t>
+      </w:r>
+      <w:r>
+        <w:rPr>
+          <w:rFonts w:cs="B Lotus"/>
+          <w:sz w:val="32"/>
+          <w:szCs w:val="32"/>
+          <w:lang w:bidi="fa-IR"/>
+        </w:rPr>
+        <w:t>misclassify</w:t>
+      </w:r>
+      <w:r>
+        <w:rPr>
+          <w:rFonts w:cs="B Lotus" w:hint="cs"/>
+          <w:sz w:val="32"/>
+          <w:szCs w:val="32"/>
+          <w:rtl/>
+          <w:lang w:bidi="fa-IR"/>
+        </w:rPr>
+        <w:t xml:space="preserve"> شدن هست در اون خطی که پرسپترون میکشد و تا اپدیت بکند در این نتیجه داده ها به خوبی جدایی پذیر خطی نیستند. </w:t>
+      </w:r>
+    </w:p>
+    <w:p>
+      <w:pPr>
+        <w:bidi/>
+        <w:jc w:val="both"/>
+        <w:rPr>
+          <w:rFonts w:cs="B Lotus"/>
+          <w:sz w:val="32"/>
+          <w:szCs w:val="32"/>
+          <w:rtl/>
+          <w:lang w:bidi="fa-IR"/>
+        </w:rPr>
+      </w:pPr>
+      <w:r>
+        <w:rPr>
+          <w:rFonts w:cs="B Lotus" w:hint="cs"/>
+          <w:sz w:val="32"/>
+          <w:szCs w:val="32"/>
+          <w:rtl/>
+          <w:lang w:bidi="fa-IR"/>
+        </w:rPr>
+        <w:t xml:space="preserve">چرا پرسپترون خوب جدا نکرده؟ چون ممکن است در جای بدی متوقف شده باشد یا </w:t>
+      </w:r>
+      <w:r>
+        <w:rPr>
+          <w:rFonts w:cs="B Lotus"/>
+          <w:sz w:val="32"/>
+          <w:szCs w:val="32"/>
+          <w:lang w:bidi="fa-IR"/>
+        </w:rPr>
+        <w:t>early stopping</w:t>
+      </w:r>
+      <w:r>
+        <w:rPr>
+          <w:rFonts w:cs="B Lotus" w:hint="cs"/>
+          <w:sz w:val="32"/>
+          <w:szCs w:val="32"/>
+          <w:rtl/>
+          <w:lang w:bidi="fa-IR"/>
+        </w:rPr>
+        <w:t xml:space="preserve"> کرده باشد و تو جای بدی متوقف شده باشد و اگر چند تا </w:t>
+      </w:r>
+      <w:r>
+        <w:rPr>
+          <w:rFonts w:cs="B Lotus"/>
+          <w:sz w:val="32"/>
+          <w:szCs w:val="32"/>
+          <w:lang w:bidi="fa-IR"/>
+        </w:rPr>
+        <w:t>iteration</w:t>
+      </w:r>
+      <w:r>
+        <w:rPr>
+          <w:rFonts w:cs="B Lotus" w:hint="cs"/>
+          <w:sz w:val="32"/>
+          <w:szCs w:val="32"/>
+          <w:rtl/>
+          <w:lang w:bidi="fa-IR"/>
+        </w:rPr>
+        <w:t xml:space="preserve"> بیشتر میزد خطا کمتر بود. </w:t>
+      </w:r>
+    </w:p>
+    <w:p>
+      <w:pPr>
+        <w:bidi/>
+        <w:jc w:val="both"/>
+        <w:rPr>
+          <w:rFonts w:cs="B Lotus"/>
+          <w:sz w:val="32"/>
+          <w:szCs w:val="32"/>
+          <w:rtl/>
+          <w:lang w:bidi="fa-IR"/>
+        </w:rPr>
+      </w:pPr>
+      <w:r>
+        <w:rPr>
+          <w:rFonts w:cs="B Lotus" w:hint="cs"/>
+          <w:sz w:val="32"/>
+          <w:szCs w:val="32"/>
+          <w:rtl/>
+          <w:lang w:bidi="fa-IR"/>
+        </w:rPr>
+        <w:t xml:space="preserve">تغییر در الگوریتم پرسپترون: بخاطر وجود این مشکل میایم یک تغییری ایجاد میکنیم، </w:t>
+      </w:r>
+      <w:r>
+        <w:rPr>
+          <w:rFonts w:cs="B Lotus" w:hint="cs"/>
+          <w:sz w:val="32"/>
+          <w:szCs w:val="32"/>
+          <w:rtl/>
+          <w:lang w:bidi="fa-IR"/>
+        </w:rPr>
+        <w:t xml:space="preserve">و میگیم کدوم یک از مدل ها کمترین </w:t>
+      </w:r>
+      <w:r>
+        <w:rPr>
+          <w:rFonts w:cs="B Lotus"/>
+          <w:sz w:val="32"/>
+          <w:szCs w:val="32"/>
+          <w:lang w:bidi="fa-IR"/>
+        </w:rPr>
+        <w:t>Ein</w:t>
+      </w:r>
+      <w:r>
+        <w:rPr>
+          <w:rFonts w:cs="B Lotus" w:hint="cs"/>
+          <w:sz w:val="32"/>
+          <w:szCs w:val="32"/>
+          <w:rtl/>
+          <w:lang w:bidi="fa-IR"/>
+        </w:rPr>
+        <w:t xml:space="preserve"> داشته و اون رو به عنوان جواب در نظر میگیریم. </w:t>
+      </w:r>
+      <w:r>
+        <w:rPr>
+          <w:rFonts w:cs="B Lotus" w:hint="cs"/>
+          <w:sz w:val="32"/>
+          <w:szCs w:val="32"/>
+          <w:rtl/>
+          <w:lang w:bidi="fa-IR"/>
+        </w:rPr>
+        <w:t xml:space="preserve">که به این الگوریتم میگوییم </w:t>
+      </w:r>
+      <w:r>
+        <w:rPr>
+          <w:rFonts w:cs="B Lotus"/>
+          <w:sz w:val="32"/>
+          <w:szCs w:val="32"/>
+          <w:lang w:bidi="fa-IR"/>
+        </w:rPr>
+        <w:t>pocket</w:t>
+      </w:r>
+      <w:r>
+        <w:rPr>
+          <w:rFonts w:cs="B Lotus" w:hint="cs"/>
+          <w:sz w:val="32"/>
+          <w:szCs w:val="32"/>
+          <w:rtl/>
+          <w:lang w:bidi="fa-IR"/>
+        </w:rPr>
+        <w:t xml:space="preserve"> که یعنی اون مدل بهتر را در جیب خودمان گذاشتیم و جلو میرویم</w:t>
+      </w:r>
+      <w:r>
+        <w:rPr>
+          <w:rFonts w:cs="B Lotus" w:hint="cs"/>
+          <w:sz w:val="32"/>
+          <w:szCs w:val="32"/>
+          <w:rtl/>
+          <w:lang w:bidi="fa-IR"/>
+        </w:rPr>
+        <w:t xml:space="preserve"> و در نهایت از اون بهترین استفاده میکنیم.</w:t>
+      </w:r>
+    </w:p>
+    <w:p>
+      <w:pPr>
+        <w:bidi/>
+        <w:jc w:val="both"/>
+        <w:rPr>
+          <w:rFonts w:cs="B Lotus"/>
+          <w:sz w:val="32"/>
+          <w:szCs w:val="32"/>
+          <w:rtl/>
+          <w:lang w:bidi="fa-IR"/>
+        </w:rPr>
+      </w:pPr>
+      <w:r>
+        <w:rPr>
+          <w:rFonts w:cs="B Lotus"/>
+          <w:sz w:val="32"/>
+          <w:szCs w:val="32"/>
+          <w:lang w:bidi="fa-IR"/>
+        </w:rPr>
+        <w:lastRenderedPageBreak/>
+        <w:t>Regression</w:t>
+      </w:r>
+      <w:r>
+        <w:rPr>
+          <w:rFonts w:cs="B Lotus" w:hint="cs"/>
+          <w:sz w:val="32"/>
+          <w:szCs w:val="32"/>
+          <w:rtl/>
+          <w:lang w:bidi="fa-IR"/>
+        </w:rPr>
+        <w:t xml:space="preserve">: خروجی یک کلاس نیست یک مقدار حقیقی است. </w:t>
+      </w:r>
+      <w:r>
+        <w:rPr>
+          <w:rFonts w:cs="B Lotus" w:hint="cs"/>
+          <w:sz w:val="32"/>
+          <w:szCs w:val="32"/>
+          <w:rtl/>
+          <w:lang w:bidi="fa-IR"/>
+        </w:rPr>
+        <w:t xml:space="preserve">مثلا مقدار </w:t>
+      </w:r>
+      <w:proofErr w:type="spellStart"/>
+      <w:r>
+        <w:rPr>
+          <w:rFonts w:cs="B Lotus" w:hint="cs"/>
+          <w:sz w:val="32"/>
+          <w:szCs w:val="32"/>
+          <w:rtl/>
+          <w:lang w:bidi="fa-IR"/>
+        </w:rPr>
+        <w:t>وامی</w:t>
+      </w:r>
+      <w:proofErr w:type="spellEnd"/>
+      <w:r>
+        <w:rPr>
+          <w:rFonts w:cs="B Lotus" w:hint="cs"/>
+          <w:sz w:val="32"/>
+          <w:szCs w:val="32"/>
+          <w:rtl/>
+          <w:lang w:bidi="fa-IR"/>
+        </w:rPr>
+        <w:t xml:space="preserve"> که قرار است به آن شخص بدهیم. </w:t>
+      </w:r>
+      <w:r>
+        <w:rPr>
+          <w:rFonts w:cs="B Lotus" w:hint="cs"/>
+          <w:sz w:val="32"/>
+          <w:szCs w:val="32"/>
+          <w:rtl/>
+          <w:lang w:bidi="fa-IR"/>
+        </w:rPr>
+        <w:t xml:space="preserve">اون توان 2 علامت را خنثی میکند حالا چه </w:t>
+      </w:r>
+      <w:r>
+        <w:rPr>
+          <w:rFonts w:cs="B Lotus"/>
+          <w:sz w:val="32"/>
+          <w:szCs w:val="32"/>
+          <w:lang w:bidi="fa-IR"/>
+        </w:rPr>
+        <w:t>h(x)</w:t>
+      </w:r>
+      <w:r>
+        <w:rPr>
+          <w:rFonts w:cs="B Lotus" w:hint="cs"/>
+          <w:sz w:val="32"/>
+          <w:szCs w:val="32"/>
+          <w:rtl/>
+          <w:lang w:bidi="fa-IR"/>
+        </w:rPr>
+        <w:t xml:space="preserve"> بزرگتر از </w:t>
+      </w:r>
+      <w:r>
+        <w:rPr>
+          <w:rFonts w:cs="B Lotus"/>
+          <w:sz w:val="32"/>
+          <w:szCs w:val="32"/>
+          <w:lang w:bidi="fa-IR"/>
+        </w:rPr>
+        <w:t>f(x)</w:t>
+      </w:r>
+      <w:r>
+        <w:rPr>
+          <w:rFonts w:cs="B Lotus" w:hint="cs"/>
+          <w:sz w:val="32"/>
+          <w:szCs w:val="32"/>
+          <w:rtl/>
+          <w:lang w:bidi="fa-IR"/>
+        </w:rPr>
+        <w:t xml:space="preserve"> باشد یا نباشد. </w:t>
+      </w:r>
+      <w:r>
+        <w:rPr>
+          <w:rFonts w:cs="B Lotus" w:hint="cs"/>
+          <w:sz w:val="32"/>
+          <w:szCs w:val="32"/>
+          <w:rtl/>
+          <w:lang w:bidi="fa-IR"/>
+        </w:rPr>
+        <w:t xml:space="preserve">در این دست مسائل اگر </w:t>
+      </w:r>
+      <w:r>
+        <w:rPr>
+          <w:rFonts w:cs="B Lotus"/>
+          <w:sz w:val="32"/>
+          <w:szCs w:val="32"/>
+          <w:lang w:bidi="fa-IR"/>
+        </w:rPr>
+        <w:t>Ein</w:t>
+      </w:r>
+      <w:r>
+        <w:rPr>
+          <w:rFonts w:cs="B Lotus" w:hint="cs"/>
+          <w:sz w:val="32"/>
+          <w:szCs w:val="32"/>
+          <w:rtl/>
+          <w:lang w:bidi="fa-IR"/>
+        </w:rPr>
+        <w:t xml:space="preserve"> را کوچک بدست آوردی تقریبا میتوانی مطمئن شوی که </w:t>
+      </w:r>
+      <w:proofErr w:type="spellStart"/>
+      <w:r>
+        <w:rPr>
+          <w:rFonts w:cs="B Lotus"/>
+          <w:sz w:val="32"/>
+          <w:szCs w:val="32"/>
+          <w:lang w:bidi="fa-IR"/>
+        </w:rPr>
+        <w:t>Eout</w:t>
+      </w:r>
+      <w:proofErr w:type="spellEnd"/>
+      <w:r>
+        <w:rPr>
+          <w:rFonts w:cs="B Lotus" w:hint="cs"/>
+          <w:sz w:val="32"/>
+          <w:szCs w:val="32"/>
+          <w:rtl/>
+          <w:lang w:bidi="fa-IR"/>
+        </w:rPr>
+        <w:t xml:space="preserve"> هم کوچک است. </w:t>
+      </w:r>
+      <w:r>
+        <w:rPr>
+          <w:rFonts w:cs="B Lotus" w:hint="cs"/>
+          <w:sz w:val="32"/>
+          <w:szCs w:val="32"/>
+          <w:rtl/>
+          <w:lang w:bidi="fa-IR"/>
+        </w:rPr>
+        <w:t xml:space="preserve">در دسته بند های خطی به جز وقتی که </w:t>
+      </w:r>
+      <w:r>
+        <w:rPr>
+          <w:rFonts w:cs="B Lotus"/>
+          <w:sz w:val="32"/>
+          <w:szCs w:val="32"/>
+          <w:lang w:bidi="fa-IR"/>
+        </w:rPr>
+        <w:t>x</w:t>
+      </w:r>
+      <w:r>
+        <w:rPr>
+          <w:rFonts w:cs="B Lotus" w:hint="cs"/>
+          <w:sz w:val="32"/>
+          <w:szCs w:val="32"/>
+          <w:rtl/>
+          <w:lang w:bidi="fa-IR"/>
+        </w:rPr>
+        <w:t xml:space="preserve"> خیلی بزرگ باشد بعد خیلی بزرگ باشد. ولی اگر کوچکتر از </w:t>
+      </w:r>
+      <w:r>
+        <w:rPr>
+          <w:rFonts w:cs="B Lotus"/>
+          <w:sz w:val="32"/>
+          <w:szCs w:val="32"/>
+          <w:lang w:bidi="fa-IR"/>
+        </w:rPr>
+        <w:t>N</w:t>
+      </w:r>
+      <w:r>
+        <w:rPr>
+          <w:rFonts w:cs="B Lotus" w:hint="cs"/>
+          <w:sz w:val="32"/>
+          <w:szCs w:val="32"/>
+          <w:rtl/>
+          <w:lang w:bidi="fa-IR"/>
+        </w:rPr>
+        <w:t xml:space="preserve"> باشد جای نگرانی نیست. </w:t>
+      </w:r>
+    </w:p>
+    <w:p>
+      <w:pPr>
+        <w:bidi/>
+        <w:jc w:val="both"/>
+        <w:rPr>
+          <w:rFonts w:cs="B Lotus"/>
+          <w:sz w:val="32"/>
+          <w:szCs w:val="32"/>
+          <w:rtl/>
+          <w:lang w:bidi="fa-IR"/>
+        </w:rPr>
+      </w:pPr>
+      <w:r>
+        <w:rPr>
+          <w:rFonts w:cs="B Lotus" w:hint="cs"/>
+          <w:sz w:val="32"/>
+          <w:szCs w:val="32"/>
+          <w:rtl/>
+          <w:lang w:bidi="fa-IR"/>
+        </w:rPr>
+        <w:t>اگر ضرب داخلی اون بردار در وزن مثبت شد</w:t>
+      </w:r>
+      <w:r>
+        <w:rPr>
+          <w:rFonts w:cs="B Lotus" w:hint="cs"/>
+          <w:sz w:val="32"/>
+          <w:szCs w:val="32"/>
+          <w:rtl/>
+          <w:lang w:bidi="fa-IR"/>
+        </w:rPr>
+        <w:t xml:space="preserve"> میشود جز کلاس </w:t>
+      </w:r>
+      <w:r>
+        <w:rPr>
+          <w:rFonts w:cs="B Lotus"/>
+          <w:sz w:val="32"/>
+          <w:szCs w:val="32"/>
+          <w:lang w:bidi="fa-IR"/>
+        </w:rPr>
+        <w:t>1</w:t>
+      </w:r>
+      <w:r>
+        <w:rPr>
+          <w:rFonts w:cs="B Lotus" w:hint="cs"/>
+          <w:sz w:val="32"/>
+          <w:szCs w:val="32"/>
+          <w:rtl/>
+          <w:lang w:bidi="fa-IR"/>
+        </w:rPr>
+        <w:t xml:space="preserve"> و اگر نشد میشود کلاس </w:t>
+      </w:r>
+      <w:r>
+        <w:rPr>
+          <w:rFonts w:cs="B Lotus"/>
+          <w:sz w:val="32"/>
+          <w:szCs w:val="32"/>
+          <w:lang w:bidi="fa-IR"/>
+        </w:rPr>
+        <w:t>-1</w:t>
+      </w:r>
+      <w:r>
+        <w:rPr>
+          <w:rFonts w:cs="B Lotus" w:hint="cs"/>
+          <w:sz w:val="32"/>
+          <w:szCs w:val="32"/>
+          <w:rtl/>
+          <w:lang w:bidi="fa-IR"/>
+        </w:rPr>
+        <w:t xml:space="preserve">. </w:t>
+      </w:r>
+      <w:r>
+        <w:rPr>
+          <w:rFonts w:cs="B Lotus"/>
+          <w:sz w:val="32"/>
+          <w:szCs w:val="32"/>
+          <w:lang w:bidi="fa-IR"/>
+        </w:rPr>
+        <w:t>X</w:t>
+      </w:r>
+      <w:r>
+        <w:rPr>
+          <w:rFonts w:cs="B Lotus" w:hint="cs"/>
+          <w:sz w:val="32"/>
+          <w:szCs w:val="32"/>
+          <w:rtl/>
+          <w:lang w:bidi="fa-IR"/>
+        </w:rPr>
+        <w:t xml:space="preserve"> مثلا چون زاویه آن کمتر از 90 درجه هست میشود </w:t>
+      </w:r>
+      <w:r>
+        <w:rPr>
+          <w:rFonts w:cs="B Lotus" w:hint="cs"/>
+          <w:sz w:val="32"/>
+          <w:szCs w:val="32"/>
+          <w:rtl/>
+          <w:lang w:bidi="fa-IR"/>
+        </w:rPr>
+        <w:t xml:space="preserve">مال </w:t>
+      </w:r>
+      <w:r>
+        <w:rPr>
+          <w:rFonts w:cs="B Lotus"/>
+          <w:sz w:val="32"/>
+          <w:szCs w:val="32"/>
+          <w:lang w:bidi="fa-IR"/>
+        </w:rPr>
+        <w:t>-1</w:t>
+      </w:r>
+      <w:r>
+        <w:rPr>
+          <w:rFonts w:cs="B Lotus" w:hint="cs"/>
+          <w:sz w:val="32"/>
+          <w:szCs w:val="32"/>
+          <w:rtl/>
+          <w:lang w:bidi="fa-IR"/>
+        </w:rPr>
+        <w:t xml:space="preserve">. اگر بیشتر از 90 درجه باشد </w:t>
+      </w:r>
+      <w:r>
+        <w:rPr>
+          <w:rFonts w:cs="B Lotus"/>
+          <w:sz w:val="32"/>
+          <w:szCs w:val="32"/>
+          <w:lang w:bidi="fa-IR"/>
+        </w:rPr>
+        <w:t>1</w:t>
+      </w:r>
+      <w:r>
+        <w:rPr>
+          <w:rFonts w:cs="B Lotus" w:hint="cs"/>
+          <w:sz w:val="32"/>
+          <w:szCs w:val="32"/>
+          <w:rtl/>
+          <w:lang w:bidi="fa-IR"/>
+        </w:rPr>
+        <w:t xml:space="preserve">. </w:t>
+      </w:r>
+      <w:r>
+        <w:rPr>
+          <w:rFonts w:cs="B Lotus" w:hint="cs"/>
+          <w:sz w:val="32"/>
+          <w:szCs w:val="32"/>
+          <w:rtl/>
+          <w:lang w:bidi="fa-IR"/>
+        </w:rPr>
+        <w:t xml:space="preserve">بردار وزن </w:t>
+      </w:r>
+      <w:proofErr w:type="spellStart"/>
+      <w:r>
+        <w:rPr>
+          <w:rFonts w:cs="B Lotus" w:hint="cs"/>
+          <w:sz w:val="32"/>
+          <w:szCs w:val="32"/>
+          <w:rtl/>
+          <w:lang w:bidi="fa-IR"/>
+        </w:rPr>
+        <w:t>متعامد</w:t>
+      </w:r>
+      <w:proofErr w:type="spellEnd"/>
+      <w:r>
+        <w:rPr>
+          <w:rFonts w:cs="B Lotus" w:hint="cs"/>
+          <w:sz w:val="32"/>
+          <w:szCs w:val="32"/>
+          <w:rtl/>
+          <w:lang w:bidi="fa-IR"/>
+        </w:rPr>
+        <w:t xml:space="preserve"> هست به زیر فضای خطی اون زیر فضای خطی ابر صفحه هست و مقدار ضرب داخلی آنها صفر میشود. </w:t>
+      </w:r>
+      <w:r>
+        <w:rPr>
+          <w:rFonts w:cs="B Lotus" w:hint="cs"/>
+          <w:sz w:val="32"/>
+          <w:szCs w:val="32"/>
+          <w:rtl/>
+          <w:lang w:bidi="fa-IR"/>
+        </w:rPr>
+        <w:t xml:space="preserve">تنها زیر فضای خطی که بعدش یکی کمتر از فضا هست میشود ابر صفحه. </w:t>
+      </w:r>
+    </w:p>
+    <w:p>
+      <w:pPr>
+        <w:bidi/>
+        <w:jc w:val="both"/>
+        <w:rPr>
+          <w:rFonts w:cs="B Lotus"/>
+          <w:sz w:val="32"/>
+          <w:szCs w:val="32"/>
+          <w:rtl/>
+          <w:lang w:bidi="fa-IR"/>
+        </w:rPr>
+      </w:pPr>
+      <w:r>
+        <w:rPr>
+          <w:rFonts w:cs="B Lotus" w:hint="cs"/>
+          <w:sz w:val="32"/>
+          <w:szCs w:val="32"/>
+          <w:rtl/>
+          <w:lang w:bidi="fa-IR"/>
+        </w:rPr>
+        <w:t xml:space="preserve">نرم 2 به توان 2 تک به تک درایه ها را به توان 2 میرساند و با هم جمع میزد. </w:t>
+      </w:r>
+      <w:r>
+        <w:rPr>
+          <w:rFonts w:cs="B Lotus" w:hint="cs"/>
+          <w:sz w:val="32"/>
+          <w:szCs w:val="32"/>
+          <w:rtl/>
+          <w:lang w:bidi="fa-IR"/>
+        </w:rPr>
+        <w:t xml:space="preserve">که میشود همان 2 تا خط اطراف </w:t>
+      </w:r>
+      <w:r>
+        <w:rPr>
+          <w:rFonts w:cs="B Lotus" w:hint="cs"/>
+          <w:sz w:val="32"/>
+          <w:szCs w:val="32"/>
+          <w:rtl/>
+          <w:lang w:bidi="fa-IR"/>
+        </w:rPr>
+        <w:t xml:space="preserve">همون وزن منهای خروجی واقعی. </w:t>
+      </w:r>
+      <w:r>
+        <w:rPr>
+          <w:rFonts w:cs="B Lotus" w:hint="cs"/>
+          <w:sz w:val="32"/>
+          <w:szCs w:val="32"/>
+          <w:rtl/>
+          <w:lang w:bidi="fa-IR"/>
+        </w:rPr>
+        <w:t xml:space="preserve">برای کم کردن هم مشتق میگیریم. </w:t>
+      </w:r>
+    </w:p>
+    <w:p>
+      <w:pPr>
+        <w:bidi/>
+        <w:jc w:val="both"/>
+        <w:rPr>
+          <w:rFonts w:cs="B Lotus"/>
+          <w:sz w:val="32"/>
+          <w:szCs w:val="32"/>
+          <w:rtl/>
+          <w:lang w:bidi="fa-IR"/>
+        </w:rPr>
+      </w:pPr>
+      <w:r>
+        <w:rPr>
+          <w:noProof/>
+        </w:rPr>
+        <w:drawing>
+          <wp:inline distT="0" distB="0" distL="0" distR="0" wp14:anchorId="7D23F704" wp14:editId="67C85793">
+            <wp:extent cx="4457700" cy="2466975"/>
+            <wp:effectExtent l="0" t="0" r="0" b="9525"/>
+            <wp:docPr id="1022505174" name="Picture 1"/>
+            <wp:cNvGraphicFramePr>
+              <a:graphicFrameLocks xmlns:a="http://schemas.openxmlformats.org/drawingml/2006/main" noChangeAspect="1"/>
+            </wp:cNvGraphicFramePr>
+            <a:graphic xmlns:a="http://schemas.openxmlformats.org/drawingml/2006/main">
+              <a:graphicData uri="http://schemas.openxmlformats.org/drawingml/2006/picture">
+                <pic:pic xmlns:pic="http://schemas.openxmlformats.org/drawingml/2006/picture">
+                  <pic:nvPicPr>
+                    <pic:cNvPr id="1022505174" name=""/>
+                    <pic:cNvPicPr/>
+                  </pic:nvPicPr>
+                  <pic:blipFill>
+                    <a:blip r:embed="rId4"/>
+                    <a:stretch>
+                      <a:fillRect/>
+                    </a:stretch>
+                  </pic:blipFill>
+                  <pic:spPr>
+                    <a:xfrm>
+                      <a:off x="0" y="0"/>
+                      <a:ext cx="4457700" cy="2466975"/>
+                    </a:xfrm>
+                    <a:prstGeom prst="rect">
+                      <a:avLst/>
+                    </a:prstGeom>
+                  </pic:spPr>
+                </pic:pic>
+              </a:graphicData>
+            </a:graphic>
+          </wp:inline>
+        </w:drawing>
+      </w:r>
+    </w:p>
+    <w:p>
+      <w:pPr>
+        <w:bidi/>
+        <w:jc w:val="both"/>
+        <w:rPr>
+          <w:rFonts w:cs="B Lotus"/>
+          <w:sz w:val="32"/>
+          <w:szCs w:val="32"/>
+          <w:lang w:bidi="fa-IR"/>
+        </w:rPr>
+      </w:pPr>
+      <w:proofErr w:type="spellStart"/>
+      <w:r>
+        <w:rPr>
+          <w:rFonts w:cs="B Lotus" w:hint="cs"/>
+          <w:sz w:val="32"/>
+          <w:szCs w:val="32"/>
+          <w:rtl/>
+          <w:lang w:bidi="fa-IR"/>
+        </w:rPr>
+        <w:t>رنک</w:t>
+      </w:r>
+      <w:proofErr w:type="spellEnd"/>
+      <w:r>
+        <w:rPr>
+          <w:rFonts w:cs="B Lotus" w:hint="cs"/>
+          <w:sz w:val="32"/>
+          <w:szCs w:val="32"/>
+          <w:rtl/>
+          <w:lang w:bidi="fa-IR"/>
+        </w:rPr>
+        <w:t xml:space="preserve"> ماتریس میشود تعداد ستون هایی که از همدیگر مستقل خطی هستند. </w:t>
+      </w:r>
+      <w:r>
+        <w:rPr>
+          <w:rFonts w:cs="B Lotus" w:hint="cs"/>
+          <w:sz w:val="32"/>
+          <w:szCs w:val="32"/>
+          <w:rtl/>
+          <w:lang w:bidi="fa-IR"/>
+        </w:rPr>
+        <w:t>برای وقتی هست که تعداد داده ها خیلی بزرگتر از بعد هست</w:t>
+      </w:r>
+      <w:r>
+        <w:rPr>
+          <w:rFonts w:cs="B Lotus" w:hint="cs"/>
+          <w:sz w:val="32"/>
+          <w:szCs w:val="32"/>
+          <w:rtl/>
+          <w:lang w:bidi="fa-IR"/>
+        </w:rPr>
+        <w:t xml:space="preserve"> و فیچر ها باید مستقل از هم باشند. </w:t>
+      </w:r>
+      <w:r>
+        <w:rPr>
+          <w:rFonts w:cs="B Lotus" w:hint="cs"/>
+          <w:sz w:val="32"/>
+          <w:szCs w:val="32"/>
+          <w:rtl/>
+          <w:lang w:bidi="fa-IR"/>
+        </w:rPr>
+        <w:t xml:space="preserve">فیچر ها نباید به همدیگه وابستگی خطی داشته باشند اگر این را تعریف کنیم میتوانیم بگوییم </w:t>
+      </w:r>
+      <w:proofErr w:type="spellStart"/>
+      <w:r>
+        <w:rPr>
+          <w:rFonts w:cs="B Lotus" w:hint="cs"/>
+          <w:sz w:val="32"/>
+          <w:szCs w:val="32"/>
+          <w:rtl/>
+          <w:lang w:bidi="fa-IR"/>
+        </w:rPr>
+        <w:t>رنک</w:t>
+      </w:r>
+      <w:proofErr w:type="spellEnd"/>
+      <w:r>
+        <w:rPr>
+          <w:rFonts w:cs="B Lotus" w:hint="cs"/>
+          <w:sz w:val="32"/>
+          <w:szCs w:val="32"/>
+          <w:rtl/>
+          <w:lang w:bidi="fa-IR"/>
+        </w:rPr>
+        <w:t xml:space="preserve"> ماتریس حداکثر </w:t>
+      </w:r>
+      <w:r>
+        <w:rPr>
+          <w:rFonts w:cs="B Lotus"/>
+          <w:sz w:val="32"/>
+          <w:szCs w:val="32"/>
+          <w:lang w:bidi="fa-IR"/>
+        </w:rPr>
+        <w:t>d+1</w:t>
+      </w:r>
+      <w:r>
+        <w:rPr>
+          <w:rFonts w:cs="B Lotus" w:hint="cs"/>
+          <w:sz w:val="32"/>
+          <w:szCs w:val="32"/>
+          <w:rtl/>
+          <w:lang w:bidi="fa-IR"/>
+        </w:rPr>
+        <w:t xml:space="preserve"> شود</w:t>
+      </w:r>
+      <w:r>
+        <w:rPr>
+          <w:rFonts w:cs="B Lotus" w:hint="cs"/>
+          <w:sz w:val="32"/>
+          <w:szCs w:val="32"/>
+          <w:rtl/>
+          <w:lang w:bidi="fa-IR"/>
+        </w:rPr>
+        <w:t xml:space="preserve"> که به معنی </w:t>
+      </w:r>
+      <w:r>
+        <w:rPr>
+          <w:rFonts w:cs="B Lotus"/>
+          <w:sz w:val="32"/>
+          <w:szCs w:val="32"/>
+          <w:lang w:bidi="fa-IR"/>
+        </w:rPr>
+        <w:t>full rank</w:t>
+      </w:r>
+      <w:r>
+        <w:rPr>
+          <w:rFonts w:cs="B Lotus" w:hint="cs"/>
+          <w:sz w:val="32"/>
+          <w:szCs w:val="32"/>
+          <w:rtl/>
+          <w:lang w:bidi="fa-IR"/>
+        </w:rPr>
+        <w:t xml:space="preserve"> بودن هست پس معکوس پذیر هست. </w:t>
+      </w:r>
+    </w:p>
+    <w:p>
+      <w:pPr>
+        <w:bidi/>
+        <w:jc w:val="both"/>
+        <w:rPr>
+          <w:rFonts w:cs="B Lotus"/>
+          <w:sz w:val="32"/>
+          <w:szCs w:val="32"/>
+          <w:lang w:bidi="fa-IR"/>
+        </w:rPr>
+      </w:pPr>
+    </w:p>
+    <w:p>
+      <w:pPr>
+        <w:bidi/>
+        <w:jc w:val="both"/>
+        <w:rPr>
+          <w:rFonts w:cs="B Lotus"/>
+          <w:sz w:val="32"/>
+          <w:szCs w:val="32"/>
+          <w:lang w:bidi="fa-IR"/>
+        </w:rPr>
+      </w:pPr>
+    </w:p>
+    <w:p>
+      <w:pPr>
+        <w:bidi/>
+        <w:jc w:val="both"/>
+        <w:rPr>
+          <w:rFonts w:cs="B Lotus"/>
+          <w:sz w:val="32"/>
+          <w:szCs w:val="32"/>
+          <w:lang w:bidi="fa-IR"/>
+        </w:rPr>
+      </w:pPr>
+      <w:r>
+        <w:rPr>
+          <w:noProof/>
+        </w:rPr>
+        <w:lastRenderedPageBreak/>
+        <w:drawing>
+          <wp:inline distT="0" distB="0" distL="0" distR="0" wp14:anchorId="5745C83F" wp14:editId="2B1FF739">
+            <wp:extent cx="4029075" cy="2533650"/>
+            <wp:effectExtent l="0" t="0" r="9525" b="0"/>
+            <wp:docPr id="219937966" name="Picture 1"/>
+            <wp:cNvGraphicFramePr>
+              <a:graphicFrameLocks xmlns:a="http://schemas.openxmlformats.org/drawingml/2006/main" noChangeAspect="1"/>
+            </wp:cNvGraphicFramePr>
+            <a:graphic xmlns:a="http://schemas.openxmlformats.org/drawingml/2006/main">
+              <a:graphicData uri="http://schemas.openxmlformats.org/drawingml/2006/picture">
+                <pic:pic xmlns:pic="http://schemas.openxmlformats.org/drawingml/2006/picture">
+                  <pic:nvPicPr>
+                    <pic:cNvPr id="219937966" name=""/>
+                    <pic:cNvPicPr/>
+                  </pic:nvPicPr>
+                  <pic:blipFill>
+                    <a:blip r:embed="rId5"/>
+                    <a:stretch>
+                      <a:fillRect/>
+                    </a:stretch>
+                  </pic:blipFill>
+                  <pic:spPr>
+                    <a:xfrm>
+                      <a:off x="0" y="0"/>
+                      <a:ext cx="4029075" cy="2533650"/>
+                    </a:xfrm>
+                    <a:prstGeom prst="rect">
+                      <a:avLst/>
+                    </a:prstGeom>
+                  </pic:spPr>
+                </pic:pic>
+              </a:graphicData>
+            </a:graphic>
+          </wp:inline>
+        </w:drawing>
+      </w:r>
+    </w:p>
+    <w:p>
+      <w:pPr>
+        <w:bidi/>
+        <w:jc w:val="both"/>
+        <w:rPr>
+          <w:rFonts w:cs="B Lotus"/>
+          <w:sz w:val="32"/>
+          <w:szCs w:val="32"/>
+          <w:rtl/>
+          <w:lang w:bidi="fa-IR"/>
+        </w:rPr>
+      </w:pPr>
+      <w:r>
+        <w:rPr>
+          <w:rFonts w:cs="B Lotus" w:hint="cs"/>
+          <w:sz w:val="32"/>
+          <w:szCs w:val="32"/>
+          <w:rtl/>
+          <w:lang w:bidi="fa-IR"/>
+        </w:rPr>
+        <w:t xml:space="preserve">از </w:t>
+      </w:r>
+      <w:r>
+        <w:rPr>
+          <w:rFonts w:cs="B Lotus"/>
+          <w:sz w:val="32"/>
+          <w:szCs w:val="32"/>
+          <w:lang w:bidi="fa-IR"/>
+        </w:rPr>
+        <w:t xml:space="preserve">regression </w:t>
+      </w:r>
+      <w:r>
+        <w:rPr>
+          <w:rFonts w:cs="B Lotus" w:hint="cs"/>
+          <w:sz w:val="32"/>
+          <w:szCs w:val="32"/>
+          <w:rtl/>
+          <w:lang w:bidi="fa-IR"/>
+        </w:rPr>
+        <w:t xml:space="preserve"> برای کلاس بندی استفاده کردیم اما اشکال کجاست؟ </w:t>
+      </w:r>
+      <w:r>
+        <w:rPr>
+          <w:rFonts w:cs="B Lotus" w:hint="cs"/>
+          <w:sz w:val="32"/>
+          <w:szCs w:val="32"/>
+          <w:rtl/>
+          <w:lang w:bidi="fa-IR"/>
+        </w:rPr>
+        <w:t xml:space="preserve">چون در پایین قرمز ها مثلا خروجی تابع وزن در ورودی میشود -3 ولی این تابع میخواست -1 اتلاق کند به این نقاط و </w:t>
+      </w:r>
+      <w:r>
+        <w:rPr>
+          <w:rFonts w:cs="B Lotus"/>
+          <w:sz w:val="32"/>
+          <w:szCs w:val="32"/>
+          <w:lang w:bidi="fa-IR"/>
+        </w:rPr>
+        <w:t>MSE</w:t>
+      </w:r>
+      <w:r>
+        <w:rPr>
+          <w:rFonts w:cs="B Lotus" w:hint="cs"/>
+          <w:sz w:val="32"/>
+          <w:szCs w:val="32"/>
+          <w:rtl/>
+          <w:lang w:bidi="fa-IR"/>
+        </w:rPr>
+        <w:t xml:space="preserve"> زیاد میشود این باعث میشود دچار خطا شود و اذیت شود برای همین به یک جواب مطلوب نمیرسیم و معمولا از این برای وزن اولیه یا جواب اولیه برای الگوریتم پرسپترون استفاده میکنند. </w:t>
+      </w:r>
+    </w:p>
+    <w:p>
+      <w:pPr>
+        <w:bidi/>
+        <w:jc w:val="both"/>
+        <w:rPr>
+          <w:rFonts w:cs="B Lotus"/>
+          <w:sz w:val="32"/>
+          <w:szCs w:val="32"/>
+          <w:rtl/>
+          <w:lang w:bidi="fa-IR"/>
+        </w:rPr>
+      </w:pPr>
+      <w:r>
+        <w:rPr>
+          <w:rFonts w:cs="B Lotus" w:hint="cs"/>
+          <w:sz w:val="32"/>
+          <w:szCs w:val="32"/>
+          <w:rtl/>
+          <w:lang w:bidi="fa-IR"/>
+        </w:rPr>
+        <w:t xml:space="preserve">مسائل در خطی با </w:t>
+      </w:r>
+      <w:r>
+        <w:rPr>
+          <w:rFonts w:cs="B Lotus"/>
+          <w:sz w:val="32"/>
+          <w:szCs w:val="32"/>
+          <w:lang w:bidi="fa-IR"/>
+        </w:rPr>
+        <w:t>SINGLE SHOT</w:t>
+      </w:r>
+      <w:r>
+        <w:rPr>
+          <w:rFonts w:cs="B Lotus" w:hint="cs"/>
+          <w:sz w:val="32"/>
+          <w:szCs w:val="32"/>
+          <w:rtl/>
+          <w:lang w:bidi="fa-IR"/>
+        </w:rPr>
+        <w:t xml:space="preserve"> حل میشوند یعنی کلا ورودی ضربدر وزن میکنی و دیگر </w:t>
+      </w:r>
+      <w:r>
+        <w:rPr>
+          <w:rFonts w:cs="B Lotus"/>
+          <w:sz w:val="32"/>
+          <w:szCs w:val="32"/>
+          <w:lang w:bidi="fa-IR"/>
+        </w:rPr>
+        <w:t>iteration</w:t>
+      </w:r>
+      <w:r>
+        <w:rPr>
+          <w:rFonts w:cs="B Lotus" w:hint="cs"/>
+          <w:sz w:val="32"/>
+          <w:szCs w:val="32"/>
+          <w:rtl/>
+          <w:lang w:bidi="fa-IR"/>
+        </w:rPr>
+        <w:t xml:space="preserve"> ندارد. </w:t>
+      </w:r>
+      <w:r>
+        <w:rPr>
+          <w:rFonts w:cs="B Lotus" w:hint="cs"/>
+          <w:sz w:val="32"/>
+          <w:szCs w:val="32"/>
+          <w:rtl/>
+          <w:lang w:bidi="fa-IR"/>
+        </w:rPr>
+        <w:t xml:space="preserve">مثلا برای مقدار ماندن در خانه طرف بعد 5 سال فرار نمیکند ولی این مقدارش با 20 سال در حالت خطی فرقی نمیکند یعنی اهمیتی ندارد 5 سال تا 20 سال ولی هر چه قدر بیشتر باشد این یعنی ماندگاری بالاتر است و برای ما مهم است پس میایم از مسائل غیر خطی استفاده میکنیم و مثلا میگیم طرف آیا </w:t>
+      </w:r>
+      <w:r>
+        <w:rPr>
+          <w:rFonts w:cs="B Lotus" w:hint="cs"/>
+          <w:sz w:val="32"/>
+          <w:szCs w:val="32"/>
+          <w:rtl/>
+          <w:lang w:bidi="fa-IR"/>
+        </w:rPr>
+        <w:t>کمتر از</w:t>
+      </w:r>
+      <w:r>
+        <w:rPr>
+          <w:rFonts w:cs="B Lotus" w:hint="cs"/>
+          <w:sz w:val="32"/>
+          <w:szCs w:val="32"/>
+          <w:rtl/>
+          <w:lang w:bidi="fa-IR"/>
+        </w:rPr>
+        <w:t xml:space="preserve"> </w:t>
+      </w:r>
+      <w:r>
+        <w:rPr>
+          <w:rFonts w:cs="B Lotus" w:hint="cs"/>
+          <w:sz w:val="32"/>
+          <w:szCs w:val="32"/>
+          <w:rtl/>
+          <w:lang w:bidi="fa-IR"/>
+        </w:rPr>
+        <w:t xml:space="preserve"> 1 سال </w:t>
+      </w:r>
+      <w:r>
+        <w:rPr>
+          <w:rFonts w:cs="B Lotus" w:hint="cs"/>
+          <w:sz w:val="32"/>
+          <w:szCs w:val="32"/>
+          <w:rtl/>
+          <w:lang w:bidi="fa-IR"/>
+        </w:rPr>
+        <w:t xml:space="preserve"> </w:t>
+      </w:r>
+      <w:r>
+        <w:rPr>
+          <w:rFonts w:cs="B Lotus" w:hint="cs"/>
+          <w:sz w:val="32"/>
+          <w:szCs w:val="32"/>
+          <w:rtl/>
+          <w:lang w:bidi="fa-IR"/>
+        </w:rPr>
+        <w:t>و بیشتر از</w:t>
+      </w:r>
+      <w:r>
+        <w:rPr>
+          <w:rFonts w:cs="B Lotus" w:hint="cs"/>
+          <w:sz w:val="32"/>
+          <w:szCs w:val="32"/>
+          <w:rtl/>
+          <w:lang w:bidi="fa-IR"/>
+        </w:rPr>
+        <w:t xml:space="preserve"> 5 سال ساکن بوده است؟ </w:t>
+      </w:r>
+    </w:p>
+    <w:p>
+      <w:pPr>
+        <w:bidi/>
+        <w:jc w:val="both"/>
+        <w:rPr>
+          <w:rFonts w:cs="B Lotus"/>
+          <w:sz w:val="32"/>
+          <w:szCs w:val="32"/>
+          <w:rtl/>
+          <w:lang w:bidi="fa-IR"/>
+        </w:rPr>
+      </w:pPr>
+      <w:r>
+        <w:rPr>
+          <w:rFonts w:cs="B Lotus" w:hint="cs"/>
+          <w:sz w:val="32"/>
+          <w:szCs w:val="32"/>
+          <w:rtl/>
+          <w:lang w:bidi="fa-IR"/>
+        </w:rPr>
+        <w:t xml:space="preserve">وقتی یک </w:t>
+      </w:r>
+      <w:r>
+        <w:rPr>
+          <w:rFonts w:cs="B Lotus"/>
+          <w:sz w:val="32"/>
+          <w:szCs w:val="32"/>
+          <w:lang w:bidi="fa-IR"/>
+        </w:rPr>
+        <w:t>regression</w:t>
+      </w:r>
+      <w:r>
+        <w:rPr>
+          <w:rFonts w:cs="B Lotus" w:hint="cs"/>
+          <w:sz w:val="32"/>
+          <w:szCs w:val="32"/>
+          <w:rtl/>
+          <w:lang w:bidi="fa-IR"/>
+        </w:rPr>
+        <w:t xml:space="preserve"> خطی هست نسبت به چی هست؟ نسبت به وزن ها یا ورودی؟ نسبت به وزن ها خطی هست دیگه چون داریم نسبت به وزن مشتق میگیریم. </w:t>
+      </w:r>
+      <w:r>
+        <w:rPr>
+          <w:rFonts w:cs="B Lotus" w:hint="cs"/>
+          <w:sz w:val="32"/>
+          <w:szCs w:val="32"/>
+          <w:rtl/>
+          <w:lang w:bidi="fa-IR"/>
+        </w:rPr>
+        <w:t xml:space="preserve">برای کلاس بندی هم همین است. </w:t>
+      </w:r>
+      <w:r>
+        <w:rPr>
+          <w:rFonts w:cs="B Lotus" w:hint="cs"/>
+          <w:sz w:val="32"/>
+          <w:szCs w:val="32"/>
+          <w:rtl/>
+          <w:lang w:bidi="fa-IR"/>
+        </w:rPr>
+        <w:t xml:space="preserve">حالا ورودی را میخواهیم ثابت فرض میکنیم و یک  </w:t>
+      </w:r>
+      <w:r>
+        <w:rPr>
+          <w:rFonts w:cs="B Lotus"/>
+          <w:sz w:val="32"/>
+          <w:szCs w:val="32"/>
+          <w:lang w:bidi="fa-IR"/>
+        </w:rPr>
+        <w:t>transformation</w:t>
+      </w:r>
+      <w:r>
+        <w:rPr>
+          <w:rFonts w:cs="B Lotus" w:hint="cs"/>
+          <w:sz w:val="32"/>
+          <w:szCs w:val="32"/>
+          <w:rtl/>
+          <w:lang w:bidi="fa-IR"/>
+        </w:rPr>
+        <w:t xml:space="preserve"> غیر خطی بزنیم روی داده ها (اینم مشکلی نداره چون خطی بودن نسبت به وزن ها هست نه نسبت به ورودی ها مثلا فاصله داده از مراکز) و به فضای جدیدی برویم که </w:t>
+      </w:r>
+      <w:r>
+        <w:rPr>
+          <w:rFonts w:cs="B Lotus" w:hint="cs"/>
+          <w:sz w:val="32"/>
+          <w:szCs w:val="32"/>
+          <w:rtl/>
+          <w:lang w:bidi="fa-IR"/>
+        </w:rPr>
+        <w:t xml:space="preserve">و </w:t>
+      </w:r>
+      <w:proofErr w:type="spellStart"/>
+      <w:r>
+        <w:rPr>
+          <w:rFonts w:cs="B Lotus" w:hint="cs"/>
+          <w:sz w:val="32"/>
+          <w:szCs w:val="32"/>
+          <w:rtl/>
+          <w:lang w:bidi="fa-IR"/>
+        </w:rPr>
+        <w:t>درفضای</w:t>
+      </w:r>
+      <w:proofErr w:type="spellEnd"/>
+      <w:r>
+        <w:rPr>
+          <w:rFonts w:cs="B Lotus" w:hint="cs"/>
+          <w:sz w:val="32"/>
+          <w:szCs w:val="32"/>
+          <w:rtl/>
+          <w:lang w:bidi="fa-IR"/>
+        </w:rPr>
+        <w:t xml:space="preserve"> جدیدی جدای پذیر خطی هستند. </w:t>
+      </w:r>
+    </w:p>
+    <w:p>
+      <w:pPr>
+        <w:bidi/>
+        <w:jc w:val="both"/>
+        <w:rPr>
+          <w:rFonts w:cs="B Lotus"/>
+          <w:sz w:val="32"/>
+          <w:szCs w:val="32"/>
+          <w:rtl/>
+          <w:lang w:bidi="fa-IR"/>
+        </w:rPr>
+      </w:pPr>
+      <w:r>
+        <w:rPr>
+          <w:noProof/>
+        </w:rPr>
+        <w:lastRenderedPageBreak/>
+        <w:drawing>
+          <wp:inline distT="0" distB="0" distL="0" distR="0" wp14:anchorId="362ECF67" wp14:editId="63731A08">
+            <wp:extent cx="6675120" cy="4076065"/>
+            <wp:effectExtent l="0" t="0" r="0" b="635"/>
+            <wp:docPr id="1699875453" name="Picture 1"/>
+            <wp:cNvGraphicFramePr>
+              <a:graphicFrameLocks xmlns:a="http://schemas.openxmlformats.org/drawingml/2006/main" noChangeAspect="1"/>
+            </wp:cNvGraphicFramePr>
+            <a:graphic xmlns:a="http://schemas.openxmlformats.org/drawingml/2006/main">
+              <a:graphicData uri="http://schemas.openxmlformats.org/drawingml/2006/picture">
+                <pic:pic xmlns:pic="http://schemas.openxmlformats.org/drawingml/2006/picture">
+                  <pic:nvPicPr>
+                    <pic:cNvPr id="1699875453" name=""/>
+                    <pic:cNvPicPr/>
+                  </pic:nvPicPr>
+                  <pic:blipFill>
+                    <a:blip r:embed="rId6"/>
+                    <a:stretch>
+                      <a:fillRect/>
+                    </a:stretch>
+                  </pic:blipFill>
+                  <pic:spPr>
+                    <a:xfrm>
+                      <a:off x="0" y="0"/>
+                      <a:ext cx="6675120" cy="4076065"/>
+                    </a:xfrm>
+                    <a:prstGeom prst="rect">
+                      <a:avLst/>
+                    </a:prstGeom>
+                  </pic:spPr>
+                </pic:pic>
+              </a:graphicData>
+            </a:graphic>
+          </wp:inline>
+        </w:drawing>
+      </w:r>
+    </w:p>
+    <w:p>
+      <w:pPr>
+        <w:bidi/>
+        <w:jc w:val="both"/>
+        <w:rPr>
+          <w:rFonts w:cs="B Lotus" w:hint="cs"/>
+          <w:sz w:val="32"/>
+          <w:szCs w:val="32"/>
+          <w:rtl/>
+          <w:lang w:bidi="fa-IR"/>
+        </w:rPr>
+      </w:pPr>
     </w:p>
     <w:p>
       <w:pPr>

</xml_diff>

<commit_message>
[ADD] lecture 4 of main course added.
</commit_message>
<xml_diff>
--- a/Machine Learning/notes/Rah course.docx
+++ b/Machine Learning/notes/Rah course.docx
@@ -2261,7 +2261,7 @@
         <w:bidi/>
         <w:jc w:val="both"/>
         <w:rPr>
-          <w:rFonts w:cs="B Lotus" w:hint="cs"/>
+          <w:rFonts w:cs="B Lotus"/>
           <w:sz w:val="32"/>
           <w:szCs w:val="32"/>
           <w:rtl/>
@@ -3395,7 +3395,7 @@
         <w:bidi/>
         <w:jc w:val="both"/>
         <w:rPr>
-          <w:rFonts w:cs="B Lotus" w:hint="cs"/>
+          <w:rFonts w:cs="B Lotus"/>
           <w:sz w:val="32"/>
           <w:szCs w:val="32"/>
           <w:rtl/>
@@ -3459,6 +3459,758 @@
           <w:lang w:bidi="fa-IR"/>
         </w:rPr>
         <w:t xml:space="preserve">یا الگو تابع نباشد. مثلا پیشبینی بر اساس آب و هوا مثلا برای ساعت 10 شب ممکن است آب و هوا یا ابری یا بارونی باشد که این در تضاد با مفهوم تابع است که میگفت به ازای یک ورودی مشخص یک مقدار مشخص برگردانده میشود. </w:t>
+      </w:r>
+      <w:r>
+        <w:rPr>
+          <w:rFonts w:cs="B Lotus" w:hint="cs"/>
+          <w:sz w:val="32"/>
+          <w:szCs w:val="32"/>
+          <w:rtl/>
+          <w:lang w:bidi="fa-IR"/>
+        </w:rPr>
+        <w:t xml:space="preserve">پس میایم به صورت احتمالی نگاه میکنیم به تارگت فانکشن که تابع نیست و میایم توزیع نگاه میکنی یعنی یک مشتری 90 درصد خوب هست و 10 درصد بد هست بعد میتوانیم تصمیم گیری بکنیم. </w:t>
+      </w:r>
+      <w:r>
+        <w:rPr>
+          <w:rFonts w:cs="B Lotus" w:hint="cs"/>
+          <w:sz w:val="32"/>
+          <w:szCs w:val="32"/>
+          <w:rtl/>
+          <w:lang w:bidi="fa-IR"/>
+        </w:rPr>
+        <w:t xml:space="preserve">به این توزیع تارگت </w:t>
+      </w:r>
+      <w:r>
+        <w:rPr>
+          <w:rFonts w:cs="B Lotus"/>
+          <w:sz w:val="32"/>
+          <w:szCs w:val="32"/>
+          <w:lang w:bidi="fa-IR"/>
+        </w:rPr>
+        <w:t>distribution</w:t>
+      </w:r>
+      <w:r>
+        <w:rPr>
+          <w:rFonts w:cs="B Lotus" w:hint="cs"/>
+          <w:sz w:val="32"/>
+          <w:szCs w:val="32"/>
+          <w:rtl/>
+          <w:lang w:bidi="fa-IR"/>
+        </w:rPr>
+        <w:t xml:space="preserve"> گفته میشود. </w:t>
+      </w:r>
+      <w:r>
+        <w:rPr>
+          <w:rFonts w:cs="B Lotus" w:hint="cs"/>
+          <w:sz w:val="32"/>
+          <w:szCs w:val="32"/>
+          <w:rtl/>
+          <w:lang w:bidi="fa-IR"/>
+        </w:rPr>
+        <w:t xml:space="preserve">در نهایت </w:t>
+      </w:r>
+      <w:r>
+        <w:rPr>
+          <w:rFonts w:cs="B Lotus"/>
+          <w:sz w:val="32"/>
+          <w:szCs w:val="32"/>
+          <w:lang w:bidi="fa-IR"/>
+        </w:rPr>
+        <w:t>noise</w:t>
+      </w:r>
+      <w:r>
+        <w:rPr>
+          <w:rFonts w:cs="B Lotus" w:hint="cs"/>
+          <w:sz w:val="32"/>
+          <w:szCs w:val="32"/>
+          <w:rtl/>
+          <w:lang w:bidi="fa-IR"/>
+        </w:rPr>
+        <w:t xml:space="preserve"> میشود اون انحرافی که از مقدار متوسط داریم. </w:t>
+      </w:r>
+      <w:r>
+        <w:rPr>
+          <w:rFonts w:cs="B Lotus" w:hint="cs"/>
+          <w:sz w:val="32"/>
+          <w:szCs w:val="32"/>
+          <w:rtl/>
+          <w:lang w:bidi="fa-IR"/>
+        </w:rPr>
+        <w:t xml:space="preserve">هر چه قدر عدد بالا تر نویز بیشتر هست چه منفی چه مثبت. </w:t>
+      </w:r>
+      <w:r>
+        <w:rPr>
+          <w:rFonts w:cs="B Lotus" w:hint="cs"/>
+          <w:sz w:val="32"/>
+          <w:szCs w:val="32"/>
+          <w:rtl/>
+          <w:lang w:bidi="fa-IR"/>
+        </w:rPr>
+        <w:t xml:space="preserve">اگر تابع بود ارتباط خروجی با </w:t>
+      </w:r>
+      <w:r>
+        <w:rPr>
+          <w:rFonts w:cs="B Lotus"/>
+          <w:sz w:val="32"/>
+          <w:szCs w:val="32"/>
+          <w:lang w:bidi="fa-IR"/>
+        </w:rPr>
+        <w:t>x</w:t>
+      </w:r>
+      <w:r>
+        <w:rPr>
+          <w:rFonts w:cs="B Lotus" w:hint="cs"/>
+          <w:sz w:val="32"/>
+          <w:szCs w:val="32"/>
+          <w:rtl/>
+          <w:lang w:bidi="fa-IR"/>
+        </w:rPr>
+        <w:t xml:space="preserve"> میتوانیم بگیم در همه مقادیر صفر است به جز جایی که برابر با </w:t>
+      </w:r>
+      <w:r>
+        <w:rPr>
+          <w:rFonts w:cs="B Lotus"/>
+          <w:sz w:val="32"/>
+          <w:szCs w:val="32"/>
+          <w:lang w:bidi="fa-IR"/>
+        </w:rPr>
+        <w:t>y</w:t>
+      </w:r>
+      <w:r>
+        <w:rPr>
+          <w:rFonts w:cs="B Lotus" w:hint="cs"/>
+          <w:sz w:val="32"/>
+          <w:szCs w:val="32"/>
+          <w:rtl/>
+          <w:lang w:bidi="fa-IR"/>
+        </w:rPr>
+        <w:t xml:space="preserve"> است. </w:t>
+      </w:r>
+      <w:r>
+        <w:rPr>
+          <w:rFonts w:cs="B Lotus" w:hint="cs"/>
+          <w:sz w:val="32"/>
+          <w:szCs w:val="32"/>
+          <w:rtl/>
+          <w:lang w:bidi="fa-IR"/>
+        </w:rPr>
+        <w:t xml:space="preserve">الان هدف ما این است که توزیع تارگت را یاد بگیریم که </w:t>
+      </w:r>
+      <w:r>
+        <w:rPr>
+          <w:rFonts w:cs="B Lotus"/>
+          <w:sz w:val="32"/>
+          <w:szCs w:val="32"/>
+          <w:lang w:bidi="fa-IR"/>
+        </w:rPr>
+        <w:t>p y | x</w:t>
+      </w:r>
+      <w:r>
+        <w:rPr>
+          <w:rFonts w:cs="B Lotus" w:hint="cs"/>
+          <w:sz w:val="32"/>
+          <w:szCs w:val="32"/>
+          <w:rtl/>
+          <w:lang w:bidi="fa-IR"/>
+        </w:rPr>
+        <w:t xml:space="preserve"> را یاد بگیریم که </w:t>
+      </w:r>
+      <w:r>
+        <w:rPr>
+          <w:rFonts w:cs="B Lotus"/>
+          <w:sz w:val="32"/>
+          <w:szCs w:val="32"/>
+          <w:lang w:bidi="fa-IR"/>
+        </w:rPr>
+        <w:t>target distribution</w:t>
+      </w:r>
+      <w:r>
+        <w:rPr>
+          <w:rFonts w:cs="B Lotus" w:hint="cs"/>
+          <w:sz w:val="32"/>
+          <w:szCs w:val="32"/>
+          <w:rtl/>
+          <w:lang w:bidi="fa-IR"/>
+        </w:rPr>
+        <w:t xml:space="preserve"> ما خواهد بود و تا الان نیازی نداریم در یادگیری نظارت شده بیایم و </w:t>
+      </w:r>
+      <w:r>
+        <w:rPr>
+          <w:rFonts w:cs="B Lotus"/>
+          <w:sz w:val="32"/>
+          <w:szCs w:val="32"/>
+          <w:lang w:bidi="fa-IR"/>
+        </w:rPr>
+        <w:t>p x</w:t>
+      </w:r>
+      <w:r>
+        <w:rPr>
+          <w:rFonts w:cs="B Lotus" w:hint="cs"/>
+          <w:sz w:val="32"/>
+          <w:szCs w:val="32"/>
+          <w:rtl/>
+          <w:lang w:bidi="fa-IR"/>
+        </w:rPr>
+        <w:t xml:space="preserve"> را یاد بگیریم که توزیع داده های ورودی ما هستند. </w:t>
+      </w:r>
+    </w:p>
+    <w:p>
+      <w:pPr>
+        <w:bidi/>
+        <w:jc w:val="both"/>
+        <w:rPr>
+          <w:rFonts w:cs="B Lotus"/>
+          <w:sz w:val="32"/>
+          <w:szCs w:val="32"/>
+          <w:rtl/>
+          <w:lang w:bidi="fa-IR"/>
+        </w:rPr>
+      </w:pPr>
+    </w:p>
+    <w:p>
+      <w:pPr>
+        <w:bidi/>
+        <w:jc w:val="both"/>
+        <w:rPr>
+          <w:rFonts w:cs="B Lotus" w:hint="cs"/>
+          <w:sz w:val="32"/>
+          <w:szCs w:val="32"/>
+          <w:rtl/>
+          <w:lang w:bidi="fa-IR"/>
+        </w:rPr>
+      </w:pPr>
+      <w:r>
+        <w:rPr>
+          <w:rFonts w:cs="B Lotus" w:hint="cs"/>
+          <w:sz w:val="32"/>
+          <w:szCs w:val="32"/>
+          <w:rtl/>
+          <w:lang w:bidi="fa-IR"/>
+        </w:rPr>
+        <w:lastRenderedPageBreak/>
+        <w:t xml:space="preserve">کلا هدف چی هست برای امکان پذیر بودن یادگیری؟ </w:t>
+      </w:r>
+      <w:r>
+        <w:rPr>
+          <w:rFonts w:cs="B Lotus"/>
+          <w:sz w:val="32"/>
+          <w:szCs w:val="32"/>
+          <w:lang w:bidi="fa-IR"/>
+        </w:rPr>
+        <w:t>Ein</w:t>
+      </w:r>
+      <w:r>
+        <w:rPr>
+          <w:rFonts w:cs="B Lotus" w:hint="cs"/>
+          <w:sz w:val="32"/>
+          <w:szCs w:val="32"/>
+          <w:rtl/>
+          <w:lang w:bidi="fa-IR"/>
+        </w:rPr>
+        <w:t xml:space="preserve"> خطای اون فرضیه ما به ازای </w:t>
+      </w:r>
+      <w:proofErr w:type="spellStart"/>
+      <w:r>
+        <w:rPr>
+          <w:rFonts w:cs="B Lotus"/>
+          <w:sz w:val="32"/>
+          <w:szCs w:val="32"/>
+          <w:lang w:bidi="fa-IR"/>
+        </w:rPr>
+        <w:t>Eout</w:t>
+      </w:r>
+      <w:proofErr w:type="spellEnd"/>
+      <w:r>
+        <w:rPr>
+          <w:rFonts w:cs="B Lotus" w:hint="cs"/>
+          <w:sz w:val="32"/>
+          <w:szCs w:val="32"/>
+          <w:rtl/>
+          <w:lang w:bidi="fa-IR"/>
+        </w:rPr>
+        <w:t xml:space="preserve"> آن یکسان باشد</w:t>
+      </w:r>
+      <w:r>
+        <w:rPr>
+          <w:rFonts w:cs="B Lotus" w:hint="cs"/>
+          <w:sz w:val="32"/>
+          <w:szCs w:val="32"/>
+          <w:rtl/>
+          <w:lang w:bidi="fa-IR"/>
+        </w:rPr>
+        <w:t xml:space="preserve"> به ازای همان فرضیه</w:t>
+      </w:r>
+      <w:r>
+        <w:rPr>
+          <w:rFonts w:cs="B Lotus" w:hint="cs"/>
+          <w:sz w:val="32"/>
+          <w:szCs w:val="32"/>
+          <w:rtl/>
+          <w:lang w:bidi="fa-IR"/>
+        </w:rPr>
+        <w:t xml:space="preserve"> به این </w:t>
+      </w:r>
+      <w:r>
+        <w:rPr>
+          <w:rFonts w:cs="B Lotus"/>
+          <w:sz w:val="32"/>
+          <w:szCs w:val="32"/>
+          <w:lang w:bidi="fa-IR"/>
+        </w:rPr>
+        <w:t>generalization bound</w:t>
+      </w:r>
+      <w:r>
+        <w:rPr>
+          <w:rFonts w:cs="B Lotus" w:hint="cs"/>
+          <w:sz w:val="32"/>
+          <w:szCs w:val="32"/>
+          <w:rtl/>
+          <w:lang w:bidi="fa-IR"/>
+        </w:rPr>
+        <w:t xml:space="preserve"> گفته میشود</w:t>
+      </w:r>
+      <w:r>
+        <w:rPr>
+          <w:rFonts w:cs="B Lotus" w:hint="cs"/>
+          <w:sz w:val="32"/>
+          <w:szCs w:val="32"/>
+          <w:rtl/>
+          <w:lang w:bidi="fa-IR"/>
+        </w:rPr>
+        <w:t xml:space="preserve"> تا فرضیه مطمئن باشیم روی داده های جدید هم درست کار بکند</w:t>
+      </w:r>
+      <w:r>
+        <w:rPr>
+          <w:rFonts w:cs="B Lotus" w:hint="cs"/>
+          <w:sz w:val="32"/>
+          <w:szCs w:val="32"/>
+          <w:rtl/>
+          <w:lang w:bidi="fa-IR"/>
+        </w:rPr>
+        <w:t xml:space="preserve">. </w:t>
+      </w:r>
+      <w:r>
+        <w:rPr>
+          <w:rFonts w:cs="B Lotus" w:hint="cs"/>
+          <w:sz w:val="32"/>
+          <w:szCs w:val="32"/>
+          <w:rtl/>
+          <w:lang w:bidi="fa-IR"/>
+        </w:rPr>
+        <w:t xml:space="preserve">در واقع به نوعی دنبال این هستیم که خطا صفر شود خطای چی ؟ </w:t>
+      </w:r>
+      <w:proofErr w:type="spellStart"/>
+      <w:r>
+        <w:rPr>
+          <w:rFonts w:cs="B Lotus"/>
+          <w:sz w:val="32"/>
+          <w:szCs w:val="32"/>
+          <w:lang w:bidi="fa-IR"/>
+        </w:rPr>
+        <w:t>Eout</w:t>
+      </w:r>
+      <w:proofErr w:type="spellEnd"/>
+      <w:r>
+        <w:rPr>
+          <w:rFonts w:cs="B Lotus" w:hint="cs"/>
+          <w:sz w:val="32"/>
+          <w:szCs w:val="32"/>
+          <w:rtl/>
+          <w:lang w:bidi="fa-IR"/>
+        </w:rPr>
+        <w:t xml:space="preserve"> به ازای اون فرضیه ای که ما استفاده کردیم. </w:t>
+      </w:r>
+      <w:r>
+        <w:rPr>
+          <w:rFonts w:cs="B Lotus" w:hint="cs"/>
+          <w:sz w:val="32"/>
+          <w:szCs w:val="32"/>
+          <w:rtl/>
+          <w:lang w:bidi="fa-IR"/>
+        </w:rPr>
+        <w:t xml:space="preserve">اندازه فضای فرضیه ما مهم هست و اگر پیچیده باشد امکان پذیر نخواهد بود یادگیری. </w:t>
+      </w:r>
+      <w:r>
+        <w:rPr>
+          <w:rFonts w:cs="B Lotus" w:hint="cs"/>
+          <w:sz w:val="32"/>
+          <w:szCs w:val="32"/>
+          <w:rtl/>
+          <w:lang w:bidi="fa-IR"/>
+        </w:rPr>
+        <w:t xml:space="preserve">اون کرنل برای این بود که خطا صفر شود و اون </w:t>
+      </w:r>
+      <w:r>
+        <w:rPr>
+          <w:rFonts w:cs="B Lotus"/>
+          <w:sz w:val="32"/>
+          <w:szCs w:val="32"/>
+          <w:lang w:bidi="fa-IR"/>
+        </w:rPr>
+        <w:t>generalization</w:t>
+      </w:r>
+      <w:r>
+        <w:rPr>
+          <w:rFonts w:cs="B Lotus" w:hint="cs"/>
+          <w:sz w:val="32"/>
+          <w:szCs w:val="32"/>
+          <w:rtl/>
+          <w:lang w:bidi="fa-IR"/>
+        </w:rPr>
+        <w:t xml:space="preserve"> برای این بود که خطای فرضیه نمونه ما به ازای کل یکی شود. </w:t>
+      </w:r>
+      <w:r>
+        <w:rPr>
+          <w:rFonts w:cs="B Lotus" w:hint="cs"/>
+          <w:sz w:val="32"/>
+          <w:szCs w:val="32"/>
+          <w:rtl/>
+          <w:lang w:bidi="fa-IR"/>
+        </w:rPr>
+        <w:t xml:space="preserve">بعضی ها هم از هر دو روش به صورت توام استفاده میکنند. </w:t>
+      </w:r>
+      <w:r>
+        <w:rPr>
+          <w:rFonts w:cs="B Lotus" w:hint="cs"/>
+          <w:sz w:val="32"/>
+          <w:szCs w:val="32"/>
+          <w:rtl/>
+          <w:lang w:bidi="fa-IR"/>
+        </w:rPr>
+        <w:t xml:space="preserve">در پرسپترون بی نهایت وزن ممکن داریم و تعداد هایپر پلین ها به صورت بی نهایت هست در صورتی که قرار بود فضای فرضیه ما محدود باشد. </w:t>
+      </w:r>
+      <w:r>
+        <w:rPr>
+          <w:rFonts w:cs="B Lotus"/>
+          <w:sz w:val="32"/>
+          <w:szCs w:val="32"/>
+          <w:lang w:bidi="fa-IR"/>
+        </w:rPr>
+        <w:t>VC dimension</w:t>
+      </w:r>
+      <w:r>
+        <w:rPr>
+          <w:rFonts w:cs="B Lotus" w:hint="cs"/>
+          <w:sz w:val="32"/>
+          <w:szCs w:val="32"/>
+          <w:rtl/>
+          <w:lang w:bidi="fa-IR"/>
+        </w:rPr>
+        <w:t xml:space="preserve">: پیچیدگی فضای فرضیه را مدل میکند برای وقتی که فضای فرضیه به سمت بینهایت میرود و حالت صعودی دارد و در ادامه </w:t>
+      </w:r>
+      <w:r>
+        <w:rPr>
+          <w:rFonts w:cs="B Lotus"/>
+          <w:sz w:val="32"/>
+          <w:szCs w:val="32"/>
+          <w:lang w:bidi="fa-IR"/>
+        </w:rPr>
+        <w:t>Ein</w:t>
+      </w:r>
+      <w:r>
+        <w:rPr>
+          <w:rFonts w:cs="B Lotus" w:hint="cs"/>
+          <w:sz w:val="32"/>
+          <w:szCs w:val="32"/>
+          <w:rtl/>
+          <w:lang w:bidi="fa-IR"/>
+        </w:rPr>
+        <w:t xml:space="preserve"> کم و </w:t>
+      </w:r>
+      <w:proofErr w:type="spellStart"/>
+      <w:r>
+        <w:rPr>
+          <w:rFonts w:cs="B Lotus"/>
+          <w:sz w:val="32"/>
+          <w:szCs w:val="32"/>
+          <w:lang w:bidi="fa-IR"/>
+        </w:rPr>
+        <w:t>Eout</w:t>
+      </w:r>
+      <w:proofErr w:type="spellEnd"/>
+      <w:r>
+        <w:rPr>
+          <w:rFonts w:cs="B Lotus" w:hint="cs"/>
+          <w:sz w:val="32"/>
+          <w:szCs w:val="32"/>
+          <w:rtl/>
+          <w:lang w:bidi="fa-IR"/>
+        </w:rPr>
+        <w:t xml:space="preserve"> به سمت زیاد شدن حرکت میکند. </w:t>
+      </w:r>
+      <w:r>
+        <w:rPr>
+          <w:rFonts w:cs="B Lotus"/>
+          <w:sz w:val="32"/>
+          <w:szCs w:val="32"/>
+          <w:lang w:bidi="fa-IR"/>
+        </w:rPr>
+        <w:t>Generalization gap</w:t>
+      </w:r>
+      <w:r>
+        <w:rPr>
+          <w:rFonts w:cs="B Lotus" w:hint="cs"/>
+          <w:sz w:val="32"/>
+          <w:szCs w:val="32"/>
+          <w:rtl/>
+          <w:lang w:bidi="fa-IR"/>
+        </w:rPr>
+        <w:t xml:space="preserve"> مقدار بین </w:t>
+      </w:r>
+      <w:r>
+        <w:rPr>
+          <w:rFonts w:cs="B Lotus"/>
+          <w:sz w:val="32"/>
+          <w:szCs w:val="32"/>
+          <w:lang w:bidi="fa-IR"/>
+        </w:rPr>
+        <w:t>Ein</w:t>
+      </w:r>
+      <w:r>
+        <w:rPr>
+          <w:rFonts w:cs="B Lotus" w:hint="cs"/>
+          <w:sz w:val="32"/>
+          <w:szCs w:val="32"/>
+          <w:rtl/>
+          <w:lang w:bidi="fa-IR"/>
+        </w:rPr>
+        <w:t xml:space="preserve"> و نمودار </w:t>
+      </w:r>
+      <w:proofErr w:type="spellStart"/>
+      <w:r>
+        <w:rPr>
+          <w:rFonts w:cs="B Lotus"/>
+          <w:sz w:val="32"/>
+          <w:szCs w:val="32"/>
+          <w:lang w:bidi="fa-IR"/>
+        </w:rPr>
+        <w:t>Eout</w:t>
+      </w:r>
+      <w:proofErr w:type="spellEnd"/>
+      <w:r>
+        <w:rPr>
+          <w:rFonts w:cs="B Lotus" w:hint="cs"/>
+          <w:sz w:val="32"/>
+          <w:szCs w:val="32"/>
+          <w:rtl/>
+          <w:lang w:bidi="fa-IR"/>
+        </w:rPr>
+        <w:t xml:space="preserve"> خواهد بود. </w:t>
+      </w:r>
+      <w:r>
+        <w:rPr>
+          <w:rFonts w:cs="B Lotus" w:hint="cs"/>
+          <w:sz w:val="32"/>
+          <w:szCs w:val="32"/>
+          <w:rtl/>
+          <w:lang w:bidi="fa-IR"/>
+        </w:rPr>
+        <w:t xml:space="preserve">هم </w:t>
+      </w:r>
+      <w:r>
+        <w:rPr>
+          <w:rFonts w:cs="B Lotus"/>
+          <w:sz w:val="32"/>
+          <w:szCs w:val="32"/>
+          <w:lang w:bidi="fa-IR"/>
+        </w:rPr>
+        <w:t>Ein</w:t>
+      </w:r>
+      <w:r>
+        <w:rPr>
+          <w:rFonts w:cs="B Lotus" w:hint="cs"/>
+          <w:sz w:val="32"/>
+          <w:szCs w:val="32"/>
+          <w:rtl/>
+          <w:lang w:bidi="fa-IR"/>
+        </w:rPr>
+        <w:t xml:space="preserve"> باید کم شود هم فاصله تعمیم پذیری تا </w:t>
+      </w:r>
+      <w:proofErr w:type="spellStart"/>
+      <w:r>
+        <w:rPr>
+          <w:rFonts w:cs="B Lotus"/>
+          <w:sz w:val="32"/>
+          <w:szCs w:val="32"/>
+          <w:lang w:bidi="fa-IR"/>
+        </w:rPr>
+        <w:t>Eout</w:t>
+      </w:r>
+      <w:proofErr w:type="spellEnd"/>
+      <w:r>
+        <w:rPr>
+          <w:rFonts w:cs="B Lotus" w:hint="cs"/>
+          <w:sz w:val="32"/>
+          <w:szCs w:val="32"/>
+          <w:rtl/>
+          <w:lang w:bidi="fa-IR"/>
+        </w:rPr>
+        <w:t xml:space="preserve"> مناسبی داشته باشیم. </w:t>
+      </w:r>
+      <w:r>
+        <w:rPr>
+          <w:rFonts w:cs="B Lotus" w:hint="cs"/>
+          <w:sz w:val="32"/>
+          <w:szCs w:val="32"/>
+          <w:rtl/>
+          <w:lang w:bidi="fa-IR"/>
+        </w:rPr>
+        <w:t xml:space="preserve">اگر پیچیدگی فرضیه کم باشد اصلا نمیتواند مدل کند پس </w:t>
+      </w:r>
+      <w:r>
+        <w:rPr>
+          <w:rFonts w:cs="B Lotus"/>
+          <w:sz w:val="32"/>
+          <w:szCs w:val="32"/>
+          <w:lang w:bidi="fa-IR"/>
+        </w:rPr>
+        <w:t>Ein</w:t>
+      </w:r>
+      <w:r>
+        <w:rPr>
+          <w:rFonts w:cs="B Lotus" w:hint="cs"/>
+          <w:sz w:val="32"/>
+          <w:szCs w:val="32"/>
+          <w:rtl/>
+          <w:lang w:bidi="fa-IR"/>
+        </w:rPr>
+        <w:t xml:space="preserve"> زیاد هست هر چه قدر پیچیده تر میشود این مقدار کمتر میشود و بهتر مدل میکند از یه جایی به بعد اینقدر با سرعت پیچیده میشود که خطای </w:t>
+      </w:r>
+      <w:r>
+        <w:rPr>
+          <w:rFonts w:cs="B Lotus"/>
+          <w:sz w:val="32"/>
+          <w:szCs w:val="32"/>
+          <w:lang w:bidi="fa-IR"/>
+        </w:rPr>
+        <w:t>out</w:t>
+      </w:r>
+      <w:r>
+        <w:rPr>
+          <w:rFonts w:cs="B Lotus" w:hint="cs"/>
+          <w:sz w:val="32"/>
+          <w:szCs w:val="32"/>
+          <w:rtl/>
+          <w:lang w:bidi="fa-IR"/>
+        </w:rPr>
+        <w:t xml:space="preserve"> بیشتر میشود. </w:t>
+      </w:r>
+      <w:r>
+        <w:rPr>
+          <w:rFonts w:cs="B Lotus" w:hint="cs"/>
+          <w:sz w:val="32"/>
+          <w:szCs w:val="32"/>
+          <w:rtl/>
+          <w:lang w:bidi="fa-IR"/>
+        </w:rPr>
+        <w:t>گفتیم پیچیدگی بالا برود خطا کم میشود دیگه حالا فرض کن فی ما اینقدر بتواند بعد بالا ببرد و پیچیدگی ایجاد بکند تا بینهایت که خطای ما صفر شود</w:t>
+      </w:r>
+      <w:r>
+        <w:rPr>
+          <w:rFonts w:cs="B Lotus" w:hint="cs"/>
+          <w:sz w:val="32"/>
+          <w:szCs w:val="32"/>
+          <w:rtl/>
+          <w:lang w:bidi="fa-IR"/>
+        </w:rPr>
+        <w:t xml:space="preserve"> ولی از طرف دیگر ممکن است </w:t>
+      </w:r>
+      <w:r>
+        <w:rPr>
+          <w:rFonts w:cs="B Lotus"/>
+          <w:sz w:val="32"/>
+          <w:szCs w:val="32"/>
+          <w:lang w:bidi="fa-IR"/>
+        </w:rPr>
+        <w:t>overfit</w:t>
+      </w:r>
+      <w:r>
+        <w:rPr>
+          <w:rFonts w:cs="B Lotus" w:hint="cs"/>
+          <w:sz w:val="32"/>
+          <w:szCs w:val="32"/>
+          <w:rtl/>
+          <w:lang w:bidi="fa-IR"/>
+        </w:rPr>
+        <w:t xml:space="preserve"> شود و </w:t>
+      </w:r>
+      <w:r>
+        <w:rPr>
+          <w:rFonts w:cs="B Lotus"/>
+          <w:sz w:val="32"/>
+          <w:szCs w:val="32"/>
+          <w:lang w:bidi="fa-IR"/>
+        </w:rPr>
+        <w:t>generalization bound</w:t>
+      </w:r>
+      <w:r>
+        <w:rPr>
+          <w:rFonts w:cs="B Lotus" w:hint="cs"/>
+          <w:sz w:val="32"/>
+          <w:szCs w:val="32"/>
+          <w:rtl/>
+          <w:lang w:bidi="fa-IR"/>
+        </w:rPr>
+        <w:t xml:space="preserve"> ما خراب شود. </w:t>
+      </w:r>
+      <w:proofErr w:type="spellStart"/>
+      <w:r>
+        <w:rPr>
+          <w:rFonts w:cs="B Lotus"/>
+          <w:sz w:val="32"/>
+          <w:szCs w:val="32"/>
+          <w:lang w:bidi="fa-IR"/>
+        </w:rPr>
+        <w:t>kij</w:t>
+      </w:r>
+      <w:proofErr w:type="spellEnd"/>
+      <w:r>
+        <w:rPr>
+          <w:rFonts w:cs="B Lotus" w:hint="cs"/>
+          <w:sz w:val="32"/>
+          <w:szCs w:val="32"/>
+          <w:rtl/>
+          <w:lang w:bidi="fa-IR"/>
+        </w:rPr>
+        <w:t xml:space="preserve"> یعنی شباهت بین </w:t>
+      </w:r>
+      <w:r>
+        <w:rPr>
+          <w:rFonts w:cs="B Lotus"/>
+          <w:sz w:val="32"/>
+          <w:szCs w:val="32"/>
+          <w:lang w:bidi="fa-IR"/>
+        </w:rPr>
+        <w:t>i</w:t>
+      </w:r>
+      <w:r>
+        <w:rPr>
+          <w:rFonts w:cs="B Lotus" w:hint="cs"/>
+          <w:sz w:val="32"/>
+          <w:szCs w:val="32"/>
+          <w:rtl/>
+          <w:lang w:bidi="fa-IR"/>
+        </w:rPr>
+        <w:t>و</w:t>
+      </w:r>
+      <w:r>
+        <w:rPr>
+          <w:rFonts w:cs="B Lotus"/>
+          <w:sz w:val="32"/>
+          <w:szCs w:val="32"/>
+          <w:lang w:bidi="fa-IR"/>
+        </w:rPr>
+        <w:t>j</w:t>
+      </w:r>
+      <w:r>
+        <w:rPr>
+          <w:rFonts w:cs="B Lotus" w:hint="cs"/>
+          <w:sz w:val="32"/>
+          <w:szCs w:val="32"/>
+          <w:rtl/>
+          <w:lang w:bidi="fa-IR"/>
+        </w:rPr>
+        <w:t xml:space="preserve"> چون ضرب داخلی آنها هست. </w:t>
       </w:r>
     </w:p>
     <w:p>

</xml_diff>

<commit_message>
[ADD] lecture 5 of Rah course added.
</commit_message>
<xml_diff>
--- a/Machine Learning/notes/Rah course.docx
+++ b/Machine Learning/notes/Rah course.docx
@@ -4744,7 +4744,6 @@
           <w:rFonts w:cs="B Lotus"/>
           <w:sz w:val="32"/>
           <w:szCs w:val="32"/>
-          <w:rtl/>
           <w:lang w:bidi="fa-IR"/>
         </w:rPr>
       </w:pPr>
@@ -4928,6 +4927,340 @@
         <w:jc w:val="both"/>
         <w:rPr>
           <w:rFonts w:cs="B Lotus" w:hint="cs"/>
+          <w:sz w:val="32"/>
+          <w:szCs w:val="32"/>
+          <w:rtl/>
+          <w:lang w:bidi="fa-IR"/>
+        </w:rPr>
+      </w:pPr>
+      <w:r>
+        <w:rPr>
+          <w:rFonts w:cs="B Lotus" w:hint="cs"/>
+          <w:sz w:val="32"/>
+          <w:szCs w:val="32"/>
+          <w:rtl/>
+          <w:lang w:bidi="fa-IR"/>
+        </w:rPr>
+        <w:t xml:space="preserve">مجموعه محدب: اگر هر 2 تا نقطه را داخل آن در نظر بگیریم و خط بکشیم تمام اون خط در داخل اون هست. </w:t>
+      </w:r>
+      <w:r>
+        <w:rPr>
+          <w:rFonts w:cs="B Lotus" w:hint="cs"/>
+          <w:sz w:val="32"/>
+          <w:szCs w:val="32"/>
+          <w:rtl/>
+          <w:lang w:bidi="fa-IR"/>
+        </w:rPr>
+        <w:t xml:space="preserve">برای اینکه به مقدار رشد خیلی بالا مثل 2 به توان </w:t>
+      </w:r>
+      <w:r>
+        <w:rPr>
+          <w:rFonts w:cs="B Lotus"/>
+          <w:sz w:val="32"/>
+          <w:szCs w:val="32"/>
+          <w:lang w:bidi="fa-IR"/>
+        </w:rPr>
+        <w:t>n</w:t>
+      </w:r>
+      <w:r>
+        <w:rPr>
+          <w:rFonts w:cs="B Lotus" w:hint="cs"/>
+          <w:sz w:val="32"/>
+          <w:szCs w:val="32"/>
+          <w:rtl/>
+          <w:lang w:bidi="fa-IR"/>
+        </w:rPr>
+        <w:t xml:space="preserve"> برسیم لازم نیست که حتما فضای فرضیه کل توابع ممکن باشد فقط کافی است فضای فرضیه به اندازه کافی پیچیده باشد و شکل های پیچیده تولید کند</w:t>
+      </w:r>
+      <w:r>
+        <w:rPr>
+          <w:rFonts w:cs="B Lotus" w:hint="cs"/>
+          <w:sz w:val="32"/>
+          <w:szCs w:val="32"/>
+          <w:rtl/>
+          <w:lang w:bidi="fa-IR"/>
+        </w:rPr>
+        <w:t xml:space="preserve"> به این نوع حالت با یک مجموعه محدب میگوییم داریم به کرانه بالا میرسیم به ازای </w:t>
+      </w:r>
+      <w:r>
+        <w:rPr>
+          <w:rFonts w:cs="B Lotus"/>
+          <w:sz w:val="32"/>
+          <w:szCs w:val="32"/>
+          <w:lang w:bidi="fa-IR"/>
+        </w:rPr>
+        <w:t>n</w:t>
+      </w:r>
+      <w:r>
+        <w:rPr>
+          <w:rFonts w:cs="B Lotus" w:hint="cs"/>
+          <w:sz w:val="32"/>
+          <w:szCs w:val="32"/>
+          <w:rtl/>
+          <w:lang w:bidi="fa-IR"/>
+        </w:rPr>
+        <w:t xml:space="preserve"> تا نقطه. </w:t>
+      </w:r>
+      <w:r>
+        <w:rPr>
+          <w:rFonts w:cs="B Lotus" w:hint="cs"/>
+          <w:sz w:val="32"/>
+          <w:szCs w:val="32"/>
+          <w:rtl/>
+          <w:lang w:bidi="fa-IR"/>
+        </w:rPr>
+        <w:t xml:space="preserve">غیر محدب ها هم سوپر ست محدب ها هستند پس چون بیشتر از 2 به توان </w:t>
+      </w:r>
+      <w:r>
+        <w:rPr>
+          <w:rFonts w:cs="B Lotus"/>
+          <w:sz w:val="32"/>
+          <w:szCs w:val="32"/>
+          <w:lang w:bidi="fa-IR"/>
+        </w:rPr>
+        <w:t>n</w:t>
+      </w:r>
+      <w:r>
+        <w:rPr>
+          <w:rFonts w:cs="B Lotus" w:hint="cs"/>
+          <w:sz w:val="32"/>
+          <w:szCs w:val="32"/>
+          <w:rtl/>
+          <w:lang w:bidi="fa-IR"/>
+        </w:rPr>
+        <w:t xml:space="preserve"> محدب ها نمیشوند برای غیر محدب هم در نهایت به این مقدار میرسیم. </w:t>
+      </w:r>
+      <w:r>
+        <w:rPr>
+          <w:rFonts w:cs="B Lotus" w:hint="cs"/>
+          <w:sz w:val="32"/>
+          <w:szCs w:val="32"/>
+          <w:rtl/>
+          <w:lang w:bidi="fa-IR"/>
+        </w:rPr>
+        <w:t xml:space="preserve">شمارش تمام </w:t>
+      </w:r>
+      <w:r>
+        <w:rPr>
+          <w:rFonts w:cs="B Lotus"/>
+          <w:sz w:val="32"/>
+          <w:szCs w:val="32"/>
+          <w:lang w:bidi="fa-IR"/>
+        </w:rPr>
+        <w:t>pattern</w:t>
+      </w:r>
+      <w:r>
+        <w:rPr>
+          <w:rFonts w:cs="B Lotus" w:hint="cs"/>
+          <w:sz w:val="32"/>
+          <w:szCs w:val="32"/>
+          <w:rtl/>
+          <w:lang w:bidi="fa-IR"/>
+        </w:rPr>
+        <w:t xml:space="preserve"> ها از یک محدب بسیار سخت خواهد بود بنابراین سعی میکنند به جای اینکه تمام فضای فرضیه را محاسبه بکنیم میایم یک ویژگی از فضای فرضیه انتزاع میکنیم تا کرانه بالا را بدست بیاوریم نه مقدار دقیق را</w:t>
+      </w:r>
+      <w:r>
+        <w:rPr>
+          <w:rFonts w:cs="B Lotus" w:hint="cs"/>
+          <w:sz w:val="32"/>
+          <w:szCs w:val="32"/>
+          <w:rtl/>
+          <w:lang w:bidi="fa-IR"/>
+        </w:rPr>
+        <w:t xml:space="preserve"> پس میایم فقط ثابت میکنیم </w:t>
+      </w:r>
+      <w:r>
+        <w:rPr>
+          <w:rFonts w:cs="B Lotus"/>
+          <w:sz w:val="32"/>
+          <w:szCs w:val="32"/>
+          <w:lang w:bidi="fa-IR"/>
+        </w:rPr>
+        <w:t>m</w:t>
+      </w:r>
+      <w:r>
+        <w:rPr>
+          <w:rFonts w:cs="B Lotus" w:hint="cs"/>
+          <w:sz w:val="32"/>
+          <w:szCs w:val="32"/>
+          <w:rtl/>
+          <w:lang w:bidi="fa-IR"/>
+        </w:rPr>
+        <w:t xml:space="preserve"> چند جمله ای هست همینکه این را ثابت کنیم یادگیری ممکن خواهد بود. </w:t>
+      </w:r>
+      <w:r>
+        <w:rPr>
+          <w:rFonts w:cs="B Lotus"/>
+          <w:sz w:val="32"/>
+          <w:szCs w:val="32"/>
+          <w:lang w:bidi="fa-IR"/>
+        </w:rPr>
+        <w:t>Shattered</w:t>
+      </w:r>
+      <w:r>
+        <w:rPr>
+          <w:rFonts w:cs="B Lotus" w:hint="cs"/>
+          <w:sz w:val="32"/>
+          <w:szCs w:val="32"/>
+          <w:rtl/>
+          <w:lang w:bidi="fa-IR"/>
+        </w:rPr>
+        <w:t xml:space="preserve"> نشود یعنی چی؟ یعنی به ازای اون نقاطی که داریم بر اساس فرضیه که مد </w:t>
+      </w:r>
+      <w:r>
+        <w:rPr>
+          <w:rFonts w:cs="B Lotus" w:hint="cs"/>
+          <w:sz w:val="32"/>
+          <w:szCs w:val="32"/>
+          <w:rtl/>
+          <w:lang w:bidi="fa-IR"/>
+        </w:rPr>
+        <w:lastRenderedPageBreak/>
+        <w:t xml:space="preserve">نظر داریم مثلا پرسپترون نتوانیم همه الگو ها را توسط فرضیه تولید بکنیم که بهش </w:t>
+      </w:r>
+      <w:r>
+        <w:rPr>
+          <w:rFonts w:cs="B Lotus"/>
+          <w:sz w:val="32"/>
+          <w:szCs w:val="32"/>
+          <w:lang w:bidi="fa-IR"/>
+        </w:rPr>
+        <w:t>break point</w:t>
+      </w:r>
+      <w:r>
+        <w:rPr>
+          <w:rFonts w:cs="B Lotus" w:hint="cs"/>
+          <w:sz w:val="32"/>
+          <w:szCs w:val="32"/>
+          <w:rtl/>
+          <w:lang w:bidi="fa-IR"/>
+        </w:rPr>
+        <w:t xml:space="preserve"> هم میگوییم اون نقطه ای که دیگر بیشتر از آن نمیتوانیم همه الگو ها را با این فرضیه تولید کنیم. </w:t>
+      </w:r>
+      <w:r>
+        <w:rPr>
+          <w:rFonts w:cs="B Lotus" w:hint="cs"/>
+          <w:sz w:val="32"/>
+          <w:szCs w:val="32"/>
+          <w:rtl/>
+          <w:lang w:bidi="fa-IR"/>
+        </w:rPr>
+        <w:t xml:space="preserve">دونستن </w:t>
+      </w:r>
+      <w:r>
+        <w:rPr>
+          <w:rFonts w:cs="B Lotus"/>
+          <w:sz w:val="32"/>
+          <w:szCs w:val="32"/>
+          <w:lang w:bidi="fa-IR"/>
+        </w:rPr>
+        <w:t>break point</w:t>
+      </w:r>
+      <w:r>
+        <w:rPr>
+          <w:rFonts w:cs="B Lotus" w:hint="cs"/>
+          <w:sz w:val="32"/>
+          <w:szCs w:val="32"/>
+          <w:rtl/>
+          <w:lang w:bidi="fa-IR"/>
+        </w:rPr>
+        <w:t xml:space="preserve"> کافی است چون میدانیم یادگیری ممکن است مقدارش ضروری نیست. </w:t>
+      </w:r>
+      <w:r>
+        <w:rPr>
+          <w:rFonts w:cs="B Lotus" w:hint="cs"/>
+          <w:sz w:val="32"/>
+          <w:szCs w:val="32"/>
+          <w:rtl/>
+          <w:lang w:bidi="fa-IR"/>
+        </w:rPr>
+        <w:t>در حالت مسائل محدب تضمین نمیتوانیم بکنیم یادگیری را</w:t>
+      </w:r>
+      <w:r>
+        <w:rPr>
+          <w:rFonts w:cs="B Lotus" w:hint="cs"/>
+          <w:sz w:val="32"/>
+          <w:szCs w:val="32"/>
+          <w:rtl/>
+          <w:lang w:bidi="fa-IR"/>
+        </w:rPr>
+        <w:t xml:space="preserve"> چون به سمت بینهایت میرود و </w:t>
+      </w:r>
+      <w:r>
+        <w:rPr>
+          <w:rFonts w:cs="B Lotus"/>
+          <w:sz w:val="32"/>
+          <w:szCs w:val="32"/>
+          <w:lang w:bidi="fa-IR"/>
+        </w:rPr>
+        <w:t>breakpoint</w:t>
+      </w:r>
+      <w:r>
+        <w:rPr>
+          <w:rFonts w:cs="B Lotus" w:hint="cs"/>
+          <w:sz w:val="32"/>
+          <w:szCs w:val="32"/>
+          <w:rtl/>
+          <w:lang w:bidi="fa-IR"/>
+        </w:rPr>
+        <w:t xml:space="preserve"> لزوما شاید وجود نداشته باشد. </w:t>
+      </w:r>
+      <w:r>
+        <w:rPr>
+          <w:rFonts w:cs="B Lotus" w:hint="cs"/>
+          <w:sz w:val="32"/>
+          <w:szCs w:val="32"/>
+          <w:rtl/>
+          <w:lang w:bidi="fa-IR"/>
+        </w:rPr>
+        <w:t xml:space="preserve">اگر بدانیم </w:t>
+      </w:r>
+      <w:r>
+        <w:rPr>
+          <w:rFonts w:cs="B Lotus"/>
+          <w:sz w:val="32"/>
+          <w:szCs w:val="32"/>
+          <w:lang w:bidi="fa-IR"/>
+        </w:rPr>
+        <w:t>breakpoint</w:t>
+      </w:r>
+      <w:r>
+        <w:rPr>
+          <w:rFonts w:cs="B Lotus" w:hint="cs"/>
+          <w:sz w:val="32"/>
+          <w:szCs w:val="32"/>
+          <w:rtl/>
+          <w:lang w:bidi="fa-IR"/>
+        </w:rPr>
+        <w:t xml:space="preserve"> باشد اثبات میکند تابع رشد به صورت </w:t>
+      </w:r>
+      <w:r>
+        <w:rPr>
+          <w:rFonts w:cs="B Lotus" w:hint="cs"/>
+          <w:sz w:val="32"/>
+          <w:szCs w:val="32"/>
+          <w:rtl/>
+          <w:lang w:bidi="fa-IR"/>
+        </w:rPr>
+        <w:t xml:space="preserve">چند جمله ای خواهد بود. </w:t>
+      </w:r>
+      <w:r>
+        <w:rPr>
+          <w:rFonts w:cs="B Lotus" w:hint="cs"/>
+          <w:sz w:val="32"/>
+          <w:szCs w:val="32"/>
+          <w:rtl/>
+          <w:lang w:bidi="fa-IR"/>
+        </w:rPr>
+        <w:t xml:space="preserve">دقت کن ما کران بالا را نمیتوانیم رد بکنیم اگر رد کنیم یعنی کران بالا درست نبوده است. </w:t>
+      </w:r>
+    </w:p>
+    <w:p>
+      <w:pPr>
+        <w:bidi/>
+        <w:jc w:val="both"/>
+        <w:rPr>
+          <w:rFonts w:cs="B Lotus"/>
           <w:sz w:val="32"/>
           <w:szCs w:val="32"/>
           <w:rtl/>

</xml_diff>

<commit_message>
[ADD] lecture 7 of Rah course added
</commit_message>
<xml_diff>
--- a/Machine Learning/notes/Rah course.docx
+++ b/Machine Learning/notes/Rah course.docx
@@ -5257,6 +5257,36 @@
     </w:p>
     <w:p>
       <w:pPr>
+        <w:shd w:val="clear" w:color="auto" w:fill="CC99FF"/>
+        <w:bidi/>
+        <w:jc w:val="center"/>
+        <w:rPr>
+          <w:rFonts w:ascii="Comic Sans MS" w:hAnsi="Comic Sans MS" w:cs="B Lotus"/>
+          <w:b/>
+          <w:bCs/>
+          <w:color w:val="FFFFFF" w:themeColor="background1"/>
+          <w:sz w:val="40"/>
+          <w:szCs w:val="40"/>
+          <w:rtl/>
+          <w:lang w:bidi="fa-IR"/>
+        </w:rPr>
+      </w:pPr>
+      <w:r>
+        <w:rPr>
+          <w:rFonts w:ascii="Comic Sans MS" w:hAnsi="Comic Sans MS" w:cs="B Lotus"/>
+          <w:b/>
+          <w:bCs/>
+          <w:color w:val="FFFFFF" w:themeColor="background1"/>
+          <w:sz w:val="40"/>
+          <w:szCs w:val="40"/>
+          <w:rtl/>
+          <w:lang w:bidi="fa-IR"/>
+        </w:rPr>
+        <w:t>جلسه ششم:</w:t>
+      </w:r>
+    </w:p>
+    <w:p>
+      <w:pPr>
         <w:bidi/>
         <w:jc w:val="both"/>
         <w:rPr>
@@ -5272,10 +5302,301 @@
           <w:rFonts w:ascii="Comic Sans MS" w:hAnsi="Comic Sans MS" w:cs="B Lotus"/>
           <w:sz w:val="32"/>
           <w:szCs w:val="32"/>
-          <w:rtl/>
-          <w:lang w:bidi="fa-IR"/>
-        </w:rPr>
-        <w:t>جلسه ششم:</w:t>
+          <w:lang w:bidi="fa-IR"/>
+        </w:rPr>
+        <w:t>M</w:t>
+      </w:r>
+      <w:r>
+        <w:rPr>
+          <w:rFonts w:ascii="Comic Sans MS" w:hAnsi="Comic Sans MS" w:cs="B Lotus"/>
+          <w:sz w:val="32"/>
+          <w:szCs w:val="32"/>
+          <w:rtl/>
+          <w:lang w:bidi="fa-IR"/>
+        </w:rPr>
+        <w:t xml:space="preserve"> تعداد فضای فرضیه ها هست میخواستیم یک </w:t>
+      </w:r>
+      <w:r>
+        <w:rPr>
+          <w:rFonts w:ascii="Comic Sans MS" w:hAnsi="Comic Sans MS" w:cs="B Lotus"/>
+          <w:sz w:val="32"/>
+          <w:szCs w:val="32"/>
+          <w:lang w:bidi="fa-IR"/>
+        </w:rPr>
+        <w:t>m</w:t>
+      </w:r>
+      <w:r>
+        <w:rPr>
+          <w:rFonts w:ascii="Comic Sans MS" w:hAnsi="Comic Sans MS" w:cs="B Lotus"/>
+          <w:sz w:val="32"/>
+          <w:szCs w:val="32"/>
+          <w:rtl/>
+          <w:lang w:bidi="fa-IR"/>
+        </w:rPr>
+        <w:t xml:space="preserve"> را جایگزین بکنیم و برای این راه به این رسیدیم که </w:t>
+      </w:r>
+      <w:r>
+        <w:rPr>
+          <w:rFonts w:ascii="Comic Sans MS" w:hAnsi="Comic Sans MS" w:cs="B Lotus"/>
+          <w:sz w:val="32"/>
+          <w:szCs w:val="32"/>
+          <w:lang w:bidi="fa-IR"/>
+        </w:rPr>
+        <w:t>bad event</w:t>
+      </w:r>
+      <w:r>
+        <w:rPr>
+          <w:rFonts w:ascii="Comic Sans MS" w:hAnsi="Comic Sans MS" w:cs="B Lotus"/>
+          <w:sz w:val="32"/>
+          <w:szCs w:val="32"/>
+          <w:rtl/>
+          <w:lang w:bidi="fa-IR"/>
+        </w:rPr>
+        <w:t xml:space="preserve"> ها همپوشانی زیادی دارند که به </w:t>
+      </w:r>
+      <w:r>
+        <w:rPr>
+          <w:rFonts w:ascii="Comic Sans MS" w:hAnsi="Comic Sans MS" w:cs="B Lotus"/>
+          <w:sz w:val="32"/>
+          <w:szCs w:val="32"/>
+          <w:lang w:bidi="fa-IR"/>
+        </w:rPr>
+        <w:t>dichotomies</w:t>
+      </w:r>
+      <w:r>
+        <w:rPr>
+          <w:rFonts w:ascii="Comic Sans MS" w:hAnsi="Comic Sans MS" w:cs="B Lotus"/>
+          <w:sz w:val="32"/>
+          <w:szCs w:val="32"/>
+          <w:rtl/>
+          <w:lang w:bidi="fa-IR"/>
+        </w:rPr>
+        <w:t xml:space="preserve"> رسیدیم</w:t>
+      </w:r>
+      <w:r>
+        <w:rPr>
+          <w:rFonts w:ascii="Comic Sans MS" w:hAnsi="Comic Sans MS" w:cs="B Lotus"/>
+          <w:sz w:val="32"/>
+          <w:szCs w:val="32"/>
+          <w:rtl/>
+          <w:lang w:bidi="fa-IR"/>
+        </w:rPr>
+        <w:t xml:space="preserve"> که میگفت که </w:t>
+      </w:r>
+      <w:r>
+        <w:rPr>
+          <w:rFonts w:ascii="Comic Sans MS" w:hAnsi="Comic Sans MS" w:cs="B Lotus"/>
+          <w:sz w:val="32"/>
+          <w:szCs w:val="32"/>
+          <w:rtl/>
+          <w:lang w:bidi="fa-IR"/>
+        </w:rPr>
+        <w:t>میخواهیم فرضیه ای که داریم بررسی میکنیم نتایج را روی زیر مجموعه ای از نقاط ببینیم و برای ما مهم نیست فضای حالت را چطوری دسته بندی میکند حالا چرا میتواند همپوشانی بین بد ها را پوشش بدهد؟ چون با اونهایی که همپوشانی دارد، خروجی یکسانی را دارند تولید میکنند</w:t>
+      </w:r>
+      <w:r>
+        <w:rPr>
+          <w:rFonts w:ascii="Comic Sans MS" w:hAnsi="Comic Sans MS" w:cs="B Lotus"/>
+          <w:sz w:val="32"/>
+          <w:szCs w:val="32"/>
+          <w:rtl/>
+          <w:lang w:bidi="fa-IR"/>
+        </w:rPr>
+        <w:t xml:space="preserve"> پس میتوانیم </w:t>
+      </w:r>
+      <w:r>
+        <w:rPr>
+          <w:rFonts w:ascii="Comic Sans MS" w:hAnsi="Comic Sans MS" w:cs="B Lotus"/>
+          <w:sz w:val="32"/>
+          <w:szCs w:val="32"/>
+          <w:lang w:bidi="fa-IR"/>
+        </w:rPr>
+        <w:t>M</w:t>
+      </w:r>
+      <w:r>
+        <w:rPr>
+          <w:rFonts w:ascii="Comic Sans MS" w:hAnsi="Comic Sans MS" w:cs="B Lotus"/>
+          <w:sz w:val="32"/>
+          <w:szCs w:val="32"/>
+          <w:rtl/>
+          <w:lang w:bidi="fa-IR"/>
+        </w:rPr>
+        <w:t xml:space="preserve"> را جایگزین بکنیم و به یک مفهوم تابع رشد رسیدیم که فضای فرضیه به </w:t>
+      </w:r>
+      <w:r>
+        <w:rPr>
+          <w:rFonts w:ascii="Comic Sans MS" w:hAnsi="Comic Sans MS" w:cs="B Lotus"/>
+          <w:sz w:val="32"/>
+          <w:szCs w:val="32"/>
+          <w:lang w:bidi="fa-IR"/>
+        </w:rPr>
+        <w:t>n</w:t>
+      </w:r>
+      <w:r>
+        <w:rPr>
+          <w:rFonts w:ascii="Comic Sans MS" w:hAnsi="Comic Sans MS" w:cs="B Lotus"/>
+          <w:sz w:val="32"/>
+          <w:szCs w:val="32"/>
+          <w:rtl/>
+          <w:lang w:bidi="fa-IR"/>
+        </w:rPr>
+        <w:t xml:space="preserve"> تا نقطه محدود میشد بفهمیم چه سایزی دارد یعنی بر اساس این نقاط چند تا فرضیه میتوانیم بدست بیاوریم و میگفتیم نقاط را جوری بدست بیار که توابع </w:t>
+      </w:r>
+      <w:r>
+        <w:rPr>
+          <w:rFonts w:ascii="Comic Sans MS" w:hAnsi="Comic Sans MS" w:cs="B Lotus"/>
+          <w:sz w:val="32"/>
+          <w:szCs w:val="32"/>
+          <w:rtl/>
+          <w:lang w:bidi="fa-IR"/>
+        </w:rPr>
+        <w:t xml:space="preserve">فرضیه بیشینه شود و محاسبه این تابع کار دشواری هست چون به ازای </w:t>
+      </w:r>
+      <w:r>
+        <w:rPr>
+          <w:rFonts w:ascii="Comic Sans MS" w:hAnsi="Comic Sans MS" w:cs="B Lotus"/>
+          <w:sz w:val="32"/>
+          <w:szCs w:val="32"/>
+          <w:lang w:bidi="fa-IR"/>
+        </w:rPr>
+        <w:t>n</w:t>
+      </w:r>
+      <w:r>
+        <w:rPr>
+          <w:rFonts w:ascii="Comic Sans MS" w:hAnsi="Comic Sans MS" w:cs="B Lotus"/>
+          <w:sz w:val="32"/>
+          <w:szCs w:val="32"/>
+          <w:rtl/>
+          <w:lang w:bidi="fa-IR"/>
+        </w:rPr>
+        <w:t xml:space="preserve"> نقاط باید بدست میومد</w:t>
+      </w:r>
+      <w:r>
+        <w:rPr>
+          <w:rFonts w:ascii="Comic Sans MS" w:hAnsi="Comic Sans MS" w:cs="B Lotus"/>
+          <w:sz w:val="32"/>
+          <w:szCs w:val="32"/>
+          <w:rtl/>
+          <w:lang w:bidi="fa-IR"/>
+        </w:rPr>
+        <w:t xml:space="preserve"> پس به </w:t>
+      </w:r>
+      <w:r>
+        <w:rPr>
+          <w:rFonts w:ascii="Comic Sans MS" w:hAnsi="Comic Sans MS" w:cs="B Lotus"/>
+          <w:sz w:val="32"/>
+          <w:szCs w:val="32"/>
+          <w:lang w:bidi="fa-IR"/>
+        </w:rPr>
+        <w:t>break point</w:t>
+      </w:r>
+      <w:r>
+        <w:rPr>
+          <w:rFonts w:ascii="Comic Sans MS" w:hAnsi="Comic Sans MS" w:cs="B Lotus"/>
+          <w:sz w:val="32"/>
+          <w:szCs w:val="32"/>
+          <w:rtl/>
+          <w:lang w:bidi="fa-IR"/>
+        </w:rPr>
+        <w:t xml:space="preserve"> رسیدیم که میگفتیم تعدادی از داده ها هست که در اونجا اگر به اون نقاط برسیم تابع رشد بیشینه مقدار خودش را ندارد. </w:t>
+      </w:r>
+      <w:r>
+        <w:rPr>
+          <w:rFonts w:ascii="Comic Sans MS" w:hAnsi="Comic Sans MS" w:cs="B Lotus"/>
+          <w:sz w:val="32"/>
+          <w:szCs w:val="32"/>
+          <w:rtl/>
+          <w:lang w:bidi="fa-IR"/>
+        </w:rPr>
+        <w:t xml:space="preserve">اگر </w:t>
+      </w:r>
+      <w:r>
+        <w:rPr>
+          <w:rFonts w:ascii="Comic Sans MS" w:hAnsi="Comic Sans MS" w:cs="B Lotus"/>
+          <w:sz w:val="32"/>
+          <w:szCs w:val="32"/>
+          <w:lang w:bidi="fa-IR"/>
+        </w:rPr>
+        <w:t>break point</w:t>
+      </w:r>
+      <w:r>
+        <w:rPr>
+          <w:rFonts w:ascii="Comic Sans MS" w:hAnsi="Comic Sans MS" w:cs="B Lotus"/>
+          <w:sz w:val="32"/>
+          <w:szCs w:val="32"/>
+          <w:rtl/>
+          <w:lang w:bidi="fa-IR"/>
+        </w:rPr>
+        <w:t xml:space="preserve"> که ما یک عدد محدود باشد تابع </w:t>
+      </w:r>
+      <w:r>
+        <w:rPr>
+          <w:rFonts w:ascii="Comic Sans MS" w:hAnsi="Comic Sans MS" w:cs="B Lotus"/>
+          <w:sz w:val="32"/>
+          <w:szCs w:val="32"/>
+          <w:lang w:bidi="fa-IR"/>
+        </w:rPr>
+        <w:t>m</w:t>
+      </w:r>
+      <w:r>
+        <w:rPr>
+          <w:rFonts w:ascii="Comic Sans MS" w:hAnsi="Comic Sans MS" w:cs="B Lotus"/>
+          <w:sz w:val="32"/>
+          <w:szCs w:val="32"/>
+          <w:rtl/>
+          <w:lang w:bidi="fa-IR"/>
+        </w:rPr>
+        <w:t xml:space="preserve"> ما چند خطی میشد و اون رشد، رشد تابع </w:t>
+      </w:r>
+      <w:r>
+        <w:rPr>
+          <w:rFonts w:ascii="Comic Sans MS" w:hAnsi="Comic Sans MS" w:cs="B Lotus"/>
+          <w:sz w:val="32"/>
+          <w:szCs w:val="32"/>
+          <w:lang w:bidi="fa-IR"/>
+        </w:rPr>
+        <w:t>exponential</w:t>
+      </w:r>
+      <w:r>
+        <w:rPr>
+          <w:rFonts w:ascii="Comic Sans MS" w:hAnsi="Comic Sans MS" w:cs="B Lotus"/>
+          <w:sz w:val="32"/>
+          <w:szCs w:val="32"/>
+          <w:rtl/>
+          <w:lang w:bidi="fa-IR"/>
+        </w:rPr>
+        <w:t xml:space="preserve"> را در حاصل ضرب آن به سمت صفر میبرد و خوب میشد. </w:t>
+      </w:r>
+      <w:r>
+        <w:rPr>
+          <w:rFonts w:ascii="Comic Sans MS" w:hAnsi="Comic Sans MS" w:cs="B Lotus"/>
+          <w:sz w:val="32"/>
+          <w:szCs w:val="32"/>
+          <w:rtl/>
+          <w:lang w:bidi="fa-IR"/>
+        </w:rPr>
+        <w:t xml:space="preserve">دقت کن 4 تا حالت نمیتواند باشد چون با </w:t>
+      </w:r>
+      <w:proofErr w:type="spellStart"/>
+      <w:r>
+        <w:rPr>
+          <w:rFonts w:ascii="Comic Sans MS" w:hAnsi="Comic Sans MS" w:cs="B Lotus"/>
+          <w:sz w:val="32"/>
+          <w:szCs w:val="32"/>
+          <w:rtl/>
+          <w:lang w:bidi="fa-IR"/>
+        </w:rPr>
+        <w:t>پرسترون</w:t>
+      </w:r>
+      <w:proofErr w:type="spellEnd"/>
+      <w:r>
+        <w:rPr>
+          <w:rFonts w:ascii="Comic Sans MS" w:hAnsi="Comic Sans MS" w:cs="B Lotus"/>
+          <w:sz w:val="32"/>
+          <w:szCs w:val="32"/>
+          <w:rtl/>
+          <w:lang w:bidi="fa-IR"/>
+        </w:rPr>
+        <w:t xml:space="preserve"> نمیتوانیم جدایی پذیر خطی کنیم واسه همین بود مقدار 4 ام را نمیپذیرفتند. </w:t>
       </w:r>
     </w:p>
     <w:p>
@@ -5286,10 +5607,87 @@
           <w:rFonts w:ascii="Comic Sans MS" w:hAnsi="Comic Sans MS" w:cs="B Lotus"/>
           <w:sz w:val="32"/>
           <w:szCs w:val="32"/>
-          <w:rtl/>
-          <w:lang w:bidi="fa-IR"/>
-        </w:rPr>
-      </w:pPr>
+          <w:lang w:bidi="fa-IR"/>
+        </w:rPr>
+      </w:pPr>
+      <w:r>
+        <w:rPr>
+          <w:rFonts w:ascii="Comic Sans MS" w:hAnsi="Comic Sans MS" w:cs="B Lotus"/>
+          <w:sz w:val="32"/>
+          <w:szCs w:val="32"/>
+          <w:rtl/>
+          <w:lang w:bidi="fa-IR"/>
+        </w:rPr>
+        <w:lastRenderedPageBreak/>
+        <w:t xml:space="preserve">در واقع به دنبال این هستیم که اگر یک </w:t>
+      </w:r>
+      <w:r>
+        <w:rPr>
+          <w:rFonts w:ascii="Comic Sans MS" w:hAnsi="Comic Sans MS" w:cs="B Lotus"/>
+          <w:sz w:val="32"/>
+          <w:szCs w:val="32"/>
+          <w:lang w:bidi="fa-IR"/>
+        </w:rPr>
+        <w:t>H</w:t>
+      </w:r>
+      <w:r>
+        <w:rPr>
+          <w:rFonts w:ascii="Comic Sans MS" w:hAnsi="Comic Sans MS" w:cs="B Lotus"/>
+          <w:sz w:val="32"/>
+          <w:szCs w:val="32"/>
+          <w:rtl/>
+          <w:lang w:bidi="fa-IR"/>
+        </w:rPr>
+        <w:t xml:space="preserve"> جدید یا </w:t>
+      </w:r>
+      <w:r>
+        <w:rPr>
+          <w:rFonts w:ascii="Comic Sans MS" w:hAnsi="Comic Sans MS" w:cs="B Lotus"/>
+          <w:sz w:val="32"/>
+          <w:szCs w:val="32"/>
+          <w:lang w:bidi="fa-IR"/>
+        </w:rPr>
+        <w:t>classifier</w:t>
+      </w:r>
+      <w:r>
+        <w:rPr>
+          <w:rFonts w:ascii="Comic Sans MS" w:hAnsi="Comic Sans MS" w:cs="B Lotus"/>
+          <w:sz w:val="32"/>
+          <w:szCs w:val="32"/>
+          <w:rtl/>
+          <w:lang w:bidi="fa-IR"/>
+        </w:rPr>
+        <w:t xml:space="preserve"> جدید اومد باید به جای اینکه تابع رشد را حساب بکنیم با دانستن </w:t>
+      </w:r>
+      <w:r>
+        <w:rPr>
+          <w:rFonts w:ascii="Comic Sans MS" w:hAnsi="Comic Sans MS" w:cs="B Lotus"/>
+          <w:sz w:val="32"/>
+          <w:szCs w:val="32"/>
+          <w:lang w:bidi="fa-IR"/>
+        </w:rPr>
+        <w:t>break point</w:t>
+      </w:r>
+      <w:r>
+        <w:rPr>
+          <w:rFonts w:ascii="Comic Sans MS" w:hAnsi="Comic Sans MS" w:cs="B Lotus"/>
+          <w:sz w:val="32"/>
+          <w:szCs w:val="32"/>
+          <w:rtl/>
+          <w:lang w:bidi="fa-IR"/>
+        </w:rPr>
+        <w:t xml:space="preserve"> میتوانیم کران بالا پاسخ را بدست بیاوریم. </w:t>
+      </w:r>
+      <w:r>
+        <w:rPr>
+          <w:rFonts w:ascii="Comic Sans MS" w:hAnsi="Comic Sans MS" w:cs="B Lotus"/>
+          <w:sz w:val="32"/>
+          <w:szCs w:val="32"/>
+          <w:rtl/>
+          <w:lang w:bidi="fa-IR"/>
+        </w:rPr>
+        <w:t xml:space="preserve">دقت کن چند جمله ای را دقیقا پیدا نمیکنیم یک کرانی بدست میاوریم که اون کران یک چند جمله ای خاص هست و این تابع رشد جایگزین </w:t>
+      </w:r>
       <w:r>
         <w:rPr>
           <w:rFonts w:ascii="Comic Sans MS" w:hAnsi="Comic Sans MS" w:cs="B Lotus"/>
@@ -5307,289 +5705,7 @@
           <w:rtl/>
           <w:lang w:bidi="fa-IR"/>
         </w:rPr>
-        <w:t xml:space="preserve"> تعداد فضای فرضیه ها هست میخواستیم یک </w:t>
-      </w:r>
-      <w:r>
-        <w:rPr>
-          <w:rFonts w:ascii="Comic Sans MS" w:hAnsi="Comic Sans MS" w:cs="B Lotus"/>
-          <w:sz w:val="32"/>
-          <w:szCs w:val="32"/>
-          <w:lang w:bidi="fa-IR"/>
-        </w:rPr>
-        <w:t>m</w:t>
-      </w:r>
-      <w:r>
-        <w:rPr>
-          <w:rFonts w:ascii="Comic Sans MS" w:hAnsi="Comic Sans MS" w:cs="B Lotus"/>
-          <w:sz w:val="32"/>
-          <w:szCs w:val="32"/>
-          <w:rtl/>
-          <w:lang w:bidi="fa-IR"/>
-        </w:rPr>
-        <w:t xml:space="preserve"> را جایگزین بکنیم و برای این راه به این رسیدیم که </w:t>
-      </w:r>
-      <w:r>
-        <w:rPr>
-          <w:rFonts w:ascii="Comic Sans MS" w:hAnsi="Comic Sans MS" w:cs="B Lotus"/>
-          <w:sz w:val="32"/>
-          <w:szCs w:val="32"/>
-          <w:lang w:bidi="fa-IR"/>
-        </w:rPr>
-        <w:t>bad event</w:t>
-      </w:r>
-      <w:r>
-        <w:rPr>
-          <w:rFonts w:ascii="Comic Sans MS" w:hAnsi="Comic Sans MS" w:cs="B Lotus"/>
-          <w:sz w:val="32"/>
-          <w:szCs w:val="32"/>
-          <w:rtl/>
-          <w:lang w:bidi="fa-IR"/>
-        </w:rPr>
-        <w:t xml:space="preserve"> ها همپوشانی زیادی دارند که به </w:t>
-      </w:r>
-      <w:r>
-        <w:rPr>
-          <w:rFonts w:ascii="Comic Sans MS" w:hAnsi="Comic Sans MS" w:cs="B Lotus"/>
-          <w:sz w:val="32"/>
-          <w:szCs w:val="32"/>
-          <w:lang w:bidi="fa-IR"/>
-        </w:rPr>
-        <w:t>dichotomies</w:t>
-      </w:r>
-      <w:r>
-        <w:rPr>
-          <w:rFonts w:ascii="Comic Sans MS" w:hAnsi="Comic Sans MS" w:cs="B Lotus"/>
-          <w:sz w:val="32"/>
-          <w:szCs w:val="32"/>
-          <w:rtl/>
-          <w:lang w:bidi="fa-IR"/>
-        </w:rPr>
-        <w:t xml:space="preserve"> رسیدیم</w:t>
-      </w:r>
-      <w:r>
-        <w:rPr>
-          <w:rFonts w:ascii="Comic Sans MS" w:hAnsi="Comic Sans MS" w:cs="B Lotus"/>
-          <w:sz w:val="32"/>
-          <w:szCs w:val="32"/>
-          <w:rtl/>
-          <w:lang w:bidi="fa-IR"/>
-        </w:rPr>
-        <w:t xml:space="preserve"> که میگفت که </w:t>
-      </w:r>
-      <w:r>
-        <w:rPr>
-          <w:rFonts w:ascii="Comic Sans MS" w:hAnsi="Comic Sans MS" w:cs="B Lotus"/>
-          <w:sz w:val="32"/>
-          <w:szCs w:val="32"/>
-          <w:rtl/>
-          <w:lang w:bidi="fa-IR"/>
-        </w:rPr>
-        <w:t>میخواهیم فرضیه ای که داریم بررسی میکنیم نتایج را روی زیر مجموعه ای از نقاط ببینیم و برای ما مهم نیست فضای حالت را چطوری دسته بندی میکند حالا چرا میتواند همپوشانی بین بد ها را پوشش بدهد؟ چون با اونهایی که همپوشانی دارد، خروجی یکسانی را دارند تولید میکنند</w:t>
-      </w:r>
-      <w:r>
-        <w:rPr>
-          <w:rFonts w:ascii="Comic Sans MS" w:hAnsi="Comic Sans MS" w:cs="B Lotus"/>
-          <w:sz w:val="32"/>
-          <w:szCs w:val="32"/>
-          <w:rtl/>
-          <w:lang w:bidi="fa-IR"/>
-        </w:rPr>
-        <w:t xml:space="preserve"> پس میتوانیم </w:t>
-      </w:r>
-      <w:r>
-        <w:rPr>
-          <w:rFonts w:ascii="Comic Sans MS" w:hAnsi="Comic Sans MS" w:cs="B Lotus"/>
-          <w:sz w:val="32"/>
-          <w:szCs w:val="32"/>
-          <w:lang w:bidi="fa-IR"/>
-        </w:rPr>
-        <w:t>M</w:t>
-      </w:r>
-      <w:r>
-        <w:rPr>
-          <w:rFonts w:ascii="Comic Sans MS" w:hAnsi="Comic Sans MS" w:cs="B Lotus"/>
-          <w:sz w:val="32"/>
-          <w:szCs w:val="32"/>
-          <w:rtl/>
-          <w:lang w:bidi="fa-IR"/>
-        </w:rPr>
-        <w:t xml:space="preserve"> را جایگزین بکنیم و به یک مفهوم تابع رشد رسیدیم که فضای فرضیه به </w:t>
-      </w:r>
-      <w:r>
-        <w:rPr>
-          <w:rFonts w:ascii="Comic Sans MS" w:hAnsi="Comic Sans MS" w:cs="B Lotus"/>
-          <w:sz w:val="32"/>
-          <w:szCs w:val="32"/>
-          <w:lang w:bidi="fa-IR"/>
-        </w:rPr>
-        <w:t>n</w:t>
-      </w:r>
-      <w:r>
-        <w:rPr>
-          <w:rFonts w:ascii="Comic Sans MS" w:hAnsi="Comic Sans MS" w:cs="B Lotus"/>
-          <w:sz w:val="32"/>
-          <w:szCs w:val="32"/>
-          <w:rtl/>
-          <w:lang w:bidi="fa-IR"/>
-        </w:rPr>
-        <w:t xml:space="preserve"> تا نقطه محدود میشد بفهمیم چه سایزی دارد یعنی بر اساس این نقاط چند تا فرضیه میتوانیم بدست بیاوریم و میگفتیم نقاط را جوری بدست بیار که توابع </w:t>
-      </w:r>
-      <w:r>
-        <w:rPr>
-          <w:rFonts w:ascii="Comic Sans MS" w:hAnsi="Comic Sans MS" w:cs="B Lotus"/>
-          <w:sz w:val="32"/>
-          <w:szCs w:val="32"/>
-          <w:rtl/>
-          <w:lang w:bidi="fa-IR"/>
-        </w:rPr>
-        <w:t xml:space="preserve">فرضیه بیشینه شود و محاسبه این تابع کار دشواری هست چون به ازای </w:t>
-      </w:r>
-      <w:r>
-        <w:rPr>
-          <w:rFonts w:ascii="Comic Sans MS" w:hAnsi="Comic Sans MS" w:cs="B Lotus"/>
-          <w:sz w:val="32"/>
-          <w:szCs w:val="32"/>
-          <w:lang w:bidi="fa-IR"/>
-        </w:rPr>
-        <w:t>n</w:t>
-      </w:r>
-      <w:r>
-        <w:rPr>
-          <w:rFonts w:ascii="Comic Sans MS" w:hAnsi="Comic Sans MS" w:cs="B Lotus"/>
-          <w:sz w:val="32"/>
-          <w:szCs w:val="32"/>
-          <w:rtl/>
-          <w:lang w:bidi="fa-IR"/>
-        </w:rPr>
-        <w:t xml:space="preserve"> نقاط باید بدست میومد</w:t>
-      </w:r>
-      <w:r>
-        <w:rPr>
-          <w:rFonts w:ascii="Comic Sans MS" w:hAnsi="Comic Sans MS" w:cs="B Lotus"/>
-          <w:sz w:val="32"/>
-          <w:szCs w:val="32"/>
-          <w:rtl/>
-          <w:lang w:bidi="fa-IR"/>
-        </w:rPr>
-        <w:t xml:space="preserve"> پس به </w:t>
-      </w:r>
-      <w:r>
-        <w:rPr>
-          <w:rFonts w:ascii="Comic Sans MS" w:hAnsi="Comic Sans MS" w:cs="B Lotus"/>
-          <w:sz w:val="32"/>
-          <w:szCs w:val="32"/>
-          <w:lang w:bidi="fa-IR"/>
-        </w:rPr>
-        <w:t>break point</w:t>
-      </w:r>
-      <w:r>
-        <w:rPr>
-          <w:rFonts w:ascii="Comic Sans MS" w:hAnsi="Comic Sans MS" w:cs="B Lotus"/>
-          <w:sz w:val="32"/>
-          <w:szCs w:val="32"/>
-          <w:rtl/>
-          <w:lang w:bidi="fa-IR"/>
-        </w:rPr>
-        <w:t xml:space="preserve"> رسیدیم که میگفتیم تعدادی از داده ها هست که در اونجا اگر به اون نقاط برسیم تابع رشد بیشینه مقدار خودش را ندارد. </w:t>
-      </w:r>
-      <w:r>
-        <w:rPr>
-          <w:rFonts w:ascii="Comic Sans MS" w:hAnsi="Comic Sans MS" w:cs="B Lotus"/>
-          <w:sz w:val="32"/>
-          <w:szCs w:val="32"/>
-          <w:rtl/>
-          <w:lang w:bidi="fa-IR"/>
-        </w:rPr>
-        <w:t xml:space="preserve">اگر </w:t>
-      </w:r>
-      <w:r>
-        <w:rPr>
-          <w:rFonts w:ascii="Comic Sans MS" w:hAnsi="Comic Sans MS" w:cs="B Lotus"/>
-          <w:sz w:val="32"/>
-          <w:szCs w:val="32"/>
-          <w:lang w:bidi="fa-IR"/>
-        </w:rPr>
-        <w:t>break point</w:t>
-      </w:r>
-      <w:r>
-        <w:rPr>
-          <w:rFonts w:ascii="Comic Sans MS" w:hAnsi="Comic Sans MS" w:cs="B Lotus"/>
-          <w:sz w:val="32"/>
-          <w:szCs w:val="32"/>
-          <w:rtl/>
-          <w:lang w:bidi="fa-IR"/>
-        </w:rPr>
-        <w:t xml:space="preserve"> که ما یک عدد محدود باشد تابع </w:t>
-      </w:r>
-      <w:r>
-        <w:rPr>
-          <w:rFonts w:ascii="Comic Sans MS" w:hAnsi="Comic Sans MS" w:cs="B Lotus"/>
-          <w:sz w:val="32"/>
-          <w:szCs w:val="32"/>
-          <w:lang w:bidi="fa-IR"/>
-        </w:rPr>
-        <w:t>m</w:t>
-      </w:r>
-      <w:r>
-        <w:rPr>
-          <w:rFonts w:ascii="Comic Sans MS" w:hAnsi="Comic Sans MS" w:cs="B Lotus"/>
-          <w:sz w:val="32"/>
-          <w:szCs w:val="32"/>
-          <w:rtl/>
-          <w:lang w:bidi="fa-IR"/>
-        </w:rPr>
-        <w:t xml:space="preserve"> ما چند خطی میشد و اون رشد، رشد تابع </w:t>
-      </w:r>
-      <w:r>
-        <w:rPr>
-          <w:rFonts w:ascii="Comic Sans MS" w:hAnsi="Comic Sans MS" w:cs="B Lotus"/>
-          <w:sz w:val="32"/>
-          <w:szCs w:val="32"/>
-          <w:lang w:bidi="fa-IR"/>
-        </w:rPr>
-        <w:t>exponential</w:t>
-      </w:r>
-      <w:r>
-        <w:rPr>
-          <w:rFonts w:ascii="Comic Sans MS" w:hAnsi="Comic Sans MS" w:cs="B Lotus"/>
-          <w:sz w:val="32"/>
-          <w:szCs w:val="32"/>
-          <w:rtl/>
-          <w:lang w:bidi="fa-IR"/>
-        </w:rPr>
-        <w:t xml:space="preserve"> را در حاصل ضرب آن به سمت صفر میبرد و خوب میشد. </w:t>
-      </w:r>
-      <w:r>
-        <w:rPr>
-          <w:rFonts w:ascii="Comic Sans MS" w:hAnsi="Comic Sans MS" w:cs="B Lotus"/>
-          <w:sz w:val="32"/>
-          <w:szCs w:val="32"/>
-          <w:rtl/>
-          <w:lang w:bidi="fa-IR"/>
-        </w:rPr>
-        <w:t xml:space="preserve">دقت کن 4 تا حالت نمیتواند باشد چون با </w:t>
-      </w:r>
-      <w:proofErr w:type="spellStart"/>
-      <w:r>
-        <w:rPr>
-          <w:rFonts w:ascii="Comic Sans MS" w:hAnsi="Comic Sans MS" w:cs="B Lotus"/>
-          <w:sz w:val="32"/>
-          <w:szCs w:val="32"/>
-          <w:rtl/>
-          <w:lang w:bidi="fa-IR"/>
-        </w:rPr>
-        <w:t>پرسترون</w:t>
-      </w:r>
-      <w:proofErr w:type="spellEnd"/>
-      <w:r>
-        <w:rPr>
-          <w:rFonts w:ascii="Comic Sans MS" w:hAnsi="Comic Sans MS" w:cs="B Lotus"/>
-          <w:sz w:val="32"/>
-          <w:szCs w:val="32"/>
-          <w:rtl/>
-          <w:lang w:bidi="fa-IR"/>
-        </w:rPr>
-        <w:t xml:space="preserve"> نمیتوانیم جدایی پذیر خطی کنیم واسه همین بود مقدار 4 ام را نمیپذیرفتند. </w:t>
+        <w:t xml:space="preserve"> میشود. </w:t>
       </w:r>
     </w:p>
     <w:p>
@@ -5600,57 +5716,47 @@
           <w:rFonts w:ascii="Comic Sans MS" w:hAnsi="Comic Sans MS" w:cs="B Lotus"/>
           <w:sz w:val="32"/>
           <w:szCs w:val="32"/>
-          <w:lang w:bidi="fa-IR"/>
-        </w:rPr>
-      </w:pPr>
-      <w:r>
-        <w:rPr>
-          <w:rFonts w:ascii="Comic Sans MS" w:hAnsi="Comic Sans MS" w:cs="B Lotus"/>
-          <w:sz w:val="32"/>
-          <w:szCs w:val="32"/>
-          <w:rtl/>
-          <w:lang w:bidi="fa-IR"/>
-        </w:rPr>
-        <w:lastRenderedPageBreak/>
-        <w:t xml:space="preserve">در واقع به دنبال این هستیم که اگر یک </w:t>
-      </w:r>
-      <w:r>
-        <w:rPr>
-          <w:rFonts w:ascii="Comic Sans MS" w:hAnsi="Comic Sans MS" w:cs="B Lotus"/>
-          <w:sz w:val="32"/>
-          <w:szCs w:val="32"/>
-          <w:lang w:bidi="fa-IR"/>
-        </w:rPr>
-        <w:t>H</w:t>
-      </w:r>
-      <w:r>
-        <w:rPr>
-          <w:rFonts w:ascii="Comic Sans MS" w:hAnsi="Comic Sans MS" w:cs="B Lotus"/>
-          <w:sz w:val="32"/>
-          <w:szCs w:val="32"/>
-          <w:rtl/>
-          <w:lang w:bidi="fa-IR"/>
-        </w:rPr>
-        <w:t xml:space="preserve"> جدید یا </w:t>
-      </w:r>
-      <w:r>
-        <w:rPr>
-          <w:rFonts w:ascii="Comic Sans MS" w:hAnsi="Comic Sans MS" w:cs="B Lotus"/>
-          <w:sz w:val="32"/>
-          <w:szCs w:val="32"/>
-          <w:lang w:bidi="fa-IR"/>
-        </w:rPr>
-        <w:t>classifier</w:t>
-      </w:r>
-      <w:r>
-        <w:rPr>
-          <w:rFonts w:ascii="Comic Sans MS" w:hAnsi="Comic Sans MS" w:cs="B Lotus"/>
-          <w:sz w:val="32"/>
-          <w:szCs w:val="32"/>
-          <w:rtl/>
-          <w:lang w:bidi="fa-IR"/>
-        </w:rPr>
-        <w:t xml:space="preserve"> جدید اومد باید به جای اینکه تابع رشد را حساب بکنیم با دانستن </w:t>
+          <w:rtl/>
+          <w:lang w:bidi="fa-IR"/>
+        </w:rPr>
+      </w:pPr>
+      <w:r>
+        <w:rPr>
+          <w:rFonts w:ascii="Comic Sans MS" w:hAnsi="Comic Sans MS" w:cs="B Lotus"/>
+          <w:sz w:val="32"/>
+          <w:szCs w:val="32"/>
+          <w:lang w:bidi="fa-IR"/>
+        </w:rPr>
+        <w:t>Break point</w:t>
+      </w:r>
+      <w:r>
+        <w:rPr>
+          <w:rFonts w:ascii="Comic Sans MS" w:hAnsi="Comic Sans MS" w:cs="B Lotus" w:hint="cs"/>
+          <w:sz w:val="32"/>
+          <w:szCs w:val="32"/>
+          <w:rtl/>
+          <w:lang w:bidi="fa-IR"/>
+        </w:rPr>
+        <w:t xml:space="preserve"> اگر از </w:t>
+      </w:r>
+      <w:r>
+        <w:rPr>
+          <w:rFonts w:ascii="Comic Sans MS" w:hAnsi="Comic Sans MS" w:cs="B Lotus"/>
+          <w:sz w:val="32"/>
+          <w:szCs w:val="32"/>
+          <w:lang w:bidi="fa-IR"/>
+        </w:rPr>
+        <w:t>order n</w:t>
+      </w:r>
+      <w:r>
+        <w:rPr>
+          <w:rFonts w:ascii="Comic Sans MS" w:hAnsi="Comic Sans MS" w:cs="B Lotus" w:hint="cs"/>
+          <w:sz w:val="32"/>
+          <w:szCs w:val="32"/>
+          <w:rtl/>
+          <w:lang w:bidi="fa-IR"/>
+        </w:rPr>
+        <w:t xml:space="preserve"> باشد یعنی اصلا </w:t>
       </w:r>
       <w:r>
         <w:rPr>
@@ -5663,42 +5769,13 @@
       </w:r>
       <w:r>
         <w:rPr>
-          <w:rFonts w:ascii="Comic Sans MS" w:hAnsi="Comic Sans MS" w:cs="B Lotus"/>
-          <w:sz w:val="32"/>
-          <w:szCs w:val="32"/>
-          <w:rtl/>
-          <w:lang w:bidi="fa-IR"/>
-        </w:rPr>
-        <w:t xml:space="preserve"> میتوانیم کران بالا پاسخ را بدست بیاوریم. </w:t>
-      </w:r>
-      <w:r>
-        <w:rPr>
-          <w:rFonts w:ascii="Comic Sans MS" w:hAnsi="Comic Sans MS" w:cs="B Lotus"/>
-          <w:sz w:val="32"/>
-          <w:szCs w:val="32"/>
-          <w:rtl/>
-          <w:lang w:bidi="fa-IR"/>
-        </w:rPr>
-        <w:t xml:space="preserve">دقت کن چند جمله ای را دقیقا پیدا نمیکنیم یک کرانی بدست میاوریم که اون کران یک چند جمله ای خاص هست و این تابع رشد جایگزین </w:t>
-      </w:r>
-      <w:r>
-        <w:rPr>
-          <w:rFonts w:ascii="Comic Sans MS" w:hAnsi="Comic Sans MS" w:cs="B Lotus"/>
-          <w:sz w:val="32"/>
-          <w:szCs w:val="32"/>
-          <w:lang w:bidi="fa-IR"/>
-        </w:rPr>
-        <w:t>M</w:t>
-      </w:r>
-      <w:r>
-        <w:rPr>
-          <w:rFonts w:ascii="Comic Sans MS" w:hAnsi="Comic Sans MS" w:cs="B Lotus"/>
-          <w:sz w:val="32"/>
-          <w:szCs w:val="32"/>
-          <w:rtl/>
-          <w:lang w:bidi="fa-IR"/>
-        </w:rPr>
-        <w:t xml:space="preserve"> میشود. </w:t>
+          <w:rFonts w:ascii="Comic Sans MS" w:hAnsi="Comic Sans MS" w:cs="B Lotus" w:hint="cs"/>
+          <w:sz w:val="32"/>
+          <w:szCs w:val="32"/>
+          <w:rtl/>
+          <w:lang w:bidi="fa-IR"/>
+        </w:rPr>
+        <w:t xml:space="preserve"> نداریم چون ممکن است تا بینهایت زیاد شود. </w:t>
       </w:r>
     </w:p>
     <w:p>
@@ -5709,19 +5786,9 @@
           <w:rFonts w:ascii="Comic Sans MS" w:hAnsi="Comic Sans MS" w:cs="B Lotus"/>
           <w:sz w:val="32"/>
           <w:szCs w:val="32"/>
-          <w:rtl/>
-          <w:lang w:bidi="fa-IR"/>
-        </w:rPr>
-      </w:pPr>
-      <w:r>
-        <w:rPr>
-          <w:rFonts w:ascii="Comic Sans MS" w:hAnsi="Comic Sans MS" w:cs="B Lotus"/>
-          <w:sz w:val="32"/>
-          <w:szCs w:val="32"/>
-          <w:lang w:bidi="fa-IR"/>
-        </w:rPr>
-        <w:t>Break point</w:t>
-      </w:r>
+          <w:lang w:bidi="fa-IR"/>
+        </w:rPr>
+      </w:pPr>
       <w:r>
         <w:rPr>
           <w:rFonts w:ascii="Comic Sans MS" w:hAnsi="Comic Sans MS" w:cs="B Lotus" w:hint="cs"/>
@@ -5730,16 +5797,16 @@
           <w:rtl/>
           <w:lang w:bidi="fa-IR"/>
         </w:rPr>
-        <w:t xml:space="preserve"> اگر از </w:t>
-      </w:r>
-      <w:r>
-        <w:rPr>
-          <w:rFonts w:ascii="Comic Sans MS" w:hAnsi="Comic Sans MS" w:cs="B Lotus"/>
-          <w:sz w:val="32"/>
-          <w:szCs w:val="32"/>
-          <w:lang w:bidi="fa-IR"/>
-        </w:rPr>
-        <w:t>order n</w:t>
+        <w:t xml:space="preserve">چون به ازای هر فرضیه ناحیه </w:t>
+      </w:r>
+      <w:r>
+        <w:rPr>
+          <w:rFonts w:ascii="Comic Sans MS" w:hAnsi="Comic Sans MS" w:cs="B Lotus"/>
+          <w:sz w:val="32"/>
+          <w:szCs w:val="32"/>
+          <w:lang w:bidi="fa-IR"/>
+        </w:rPr>
+        <w:t>bad event</w:t>
       </w:r>
       <w:r>
         <w:rPr>
@@ -5749,16 +5816,16 @@
           <w:rtl/>
           <w:lang w:bidi="fa-IR"/>
         </w:rPr>
-        <w:t xml:space="preserve"> باشد یعنی اصلا </w:t>
-      </w:r>
-      <w:r>
-        <w:rPr>
-          <w:rFonts w:ascii="Comic Sans MS" w:hAnsi="Comic Sans MS" w:cs="B Lotus"/>
-          <w:sz w:val="32"/>
-          <w:szCs w:val="32"/>
-          <w:lang w:bidi="fa-IR"/>
-        </w:rPr>
-        <w:t>break point</w:t>
+        <w:t xml:space="preserve"> های آن با هم همپوشانی دارند پس همپوشانی ها را در نظر گرفته و خیلی بهتر از </w:t>
+      </w:r>
+      <w:r>
+        <w:rPr>
+          <w:rFonts w:ascii="Comic Sans MS" w:hAnsi="Comic Sans MS" w:cs="B Lotus"/>
+          <w:sz w:val="32"/>
+          <w:szCs w:val="32"/>
+          <w:lang w:bidi="fa-IR"/>
+        </w:rPr>
+        <w:t>union bound</w:t>
       </w:r>
       <w:r>
         <w:rPr>
@@ -5768,7 +5835,95 @@
           <w:rtl/>
           <w:lang w:bidi="fa-IR"/>
         </w:rPr>
-        <w:t xml:space="preserve"> نداریم چون ممکن است تا بینهایت زیاد شود. </w:t>
+        <w:t xml:space="preserve"> میشوند و فضای اشغال شده آن کمتر میشود. </w:t>
+      </w:r>
+      <w:r>
+        <w:rPr>
+          <w:rFonts w:ascii="Comic Sans MS" w:hAnsi="Comic Sans MS" w:cs="B Lotus"/>
+          <w:sz w:val="32"/>
+          <w:szCs w:val="32"/>
+          <w:lang w:bidi="fa-IR"/>
+        </w:rPr>
+        <w:t>union bound</w:t>
+      </w:r>
+      <w:r>
+        <w:rPr>
+          <w:rFonts w:ascii="Comic Sans MS" w:hAnsi="Comic Sans MS" w:cs="B Lotus" w:hint="cs"/>
+          <w:sz w:val="32"/>
+          <w:szCs w:val="32"/>
+          <w:rtl/>
+          <w:lang w:bidi="fa-IR"/>
+        </w:rPr>
+        <w:t xml:space="preserve"> اشتراک نمیگیرد و اجتماع </w:t>
+      </w:r>
+      <w:r>
+        <w:rPr>
+          <w:rFonts w:ascii="Comic Sans MS" w:hAnsi="Comic Sans MS" w:cs="B Lotus"/>
+          <w:sz w:val="32"/>
+          <w:szCs w:val="32"/>
+          <w:lang w:bidi="fa-IR"/>
+        </w:rPr>
+        <w:t>bad event</w:t>
+      </w:r>
+      <w:r>
+        <w:rPr>
+          <w:rFonts w:ascii="Comic Sans MS" w:hAnsi="Comic Sans MS" w:cs="B Lotus" w:hint="cs"/>
+          <w:sz w:val="32"/>
+          <w:szCs w:val="32"/>
+          <w:rtl/>
+          <w:lang w:bidi="fa-IR"/>
+        </w:rPr>
+        <w:t xml:space="preserve"> ها را میگیرد واسه همین کل فضا را میگیرد .</w:t>
+      </w:r>
+      <w:r>
+        <w:rPr>
+          <w:rFonts w:ascii="Comic Sans MS" w:hAnsi="Comic Sans MS" w:cs="B Lotus" w:hint="cs"/>
+          <w:sz w:val="32"/>
+          <w:szCs w:val="32"/>
+          <w:rtl/>
+          <w:lang w:bidi="fa-IR"/>
+        </w:rPr>
+        <w:t xml:space="preserve"> اگر فرضیه ها خروجی یکسانی یا الگوی یکسانی تولید بکنند برای داده ها </w:t>
+      </w:r>
+      <w:r>
+        <w:rPr>
+          <w:rFonts w:ascii="Comic Sans MS" w:hAnsi="Comic Sans MS" w:cs="B Lotus"/>
+          <w:sz w:val="32"/>
+          <w:szCs w:val="32"/>
+          <w:lang w:bidi="fa-IR"/>
+        </w:rPr>
+        <w:t>bad event</w:t>
+      </w:r>
+      <w:r>
+        <w:rPr>
+          <w:rFonts w:ascii="Comic Sans MS" w:hAnsi="Comic Sans MS" w:cs="B Lotus" w:hint="cs"/>
+          <w:sz w:val="32"/>
+          <w:szCs w:val="32"/>
+          <w:rtl/>
+          <w:lang w:bidi="fa-IR"/>
+        </w:rPr>
+        <w:t xml:space="preserve"> ها یکسان میشود اگر از </w:t>
+      </w:r>
+      <w:proofErr w:type="spellStart"/>
+      <w:r>
+        <w:rPr>
+          <w:rFonts w:ascii="Comic Sans MS" w:hAnsi="Comic Sans MS" w:cs="B Lotus"/>
+          <w:sz w:val="32"/>
+          <w:szCs w:val="32"/>
+          <w:lang w:bidi="fa-IR"/>
+        </w:rPr>
+        <w:t>Eout</w:t>
+      </w:r>
+      <w:proofErr w:type="spellEnd"/>
+      <w:r>
+        <w:rPr>
+          <w:rFonts w:ascii="Comic Sans MS" w:hAnsi="Comic Sans MS" w:cs="B Lotus" w:hint="cs"/>
+          <w:sz w:val="32"/>
+          <w:szCs w:val="32"/>
+          <w:rtl/>
+          <w:lang w:bidi="fa-IR"/>
+        </w:rPr>
+        <w:t xml:space="preserve"> صرف نظر بکنیم فعلا. </w:t>
       </w:r>
     </w:p>
     <w:p>
@@ -5776,13 +5931,56 @@
         <w:bidi/>
         <w:jc w:val="both"/>
         <w:rPr>
+          <w:rFonts w:ascii="Comic Sans MS" w:hAnsi="Comic Sans MS" w:cs="B Lotus"/>
+          <w:sz w:val="32"/>
+          <w:szCs w:val="32"/>
+          <w:rtl/>
+          <w:lang w:bidi="fa-IR"/>
+        </w:rPr>
+      </w:pPr>
+      <w:r>
+        <w:rPr>
           <w:rFonts w:ascii="Comic Sans MS" w:hAnsi="Comic Sans MS" w:cs="B Lotus" w:hint="cs"/>
           <w:sz w:val="32"/>
           <w:szCs w:val="32"/>
           <w:rtl/>
           <w:lang w:bidi="fa-IR"/>
         </w:rPr>
-      </w:pPr>
+        <w:t>جلسه هفتم:</w:t>
+      </w:r>
+    </w:p>
+    <w:p>
+      <w:pPr>
+        <w:bidi/>
+        <w:jc w:val="both"/>
+        <w:rPr>
+          <w:rFonts w:ascii="Comic Sans MS" w:hAnsi="Comic Sans MS" w:cs="B Lotus"/>
+          <w:sz w:val="32"/>
+          <w:szCs w:val="32"/>
+          <w:rtl/>
+          <w:lang w:bidi="fa-IR"/>
+        </w:rPr>
+      </w:pPr>
+      <w:proofErr w:type="spellStart"/>
+      <w:r>
+        <w:rPr>
+          <w:rFonts w:ascii="Comic Sans MS" w:hAnsi="Comic Sans MS" w:cs="B Lotus"/>
+          <w:sz w:val="32"/>
+          <w:szCs w:val="32"/>
+          <w:lang w:bidi="fa-IR"/>
+        </w:rPr>
+        <w:t>Vc</w:t>
+      </w:r>
+      <w:proofErr w:type="spellEnd"/>
+      <w:r>
+        <w:rPr>
+          <w:rFonts w:ascii="Comic Sans MS" w:hAnsi="Comic Sans MS" w:cs="B Lotus"/>
+          <w:sz w:val="32"/>
+          <w:szCs w:val="32"/>
+          <w:lang w:bidi="fa-IR"/>
+        </w:rPr>
+        <w:t xml:space="preserve"> dimension</w:t>
+      </w:r>
       <w:r>
         <w:rPr>
           <w:rFonts w:ascii="Comic Sans MS" w:hAnsi="Comic Sans MS" w:cs="B Lotus" w:hint="cs"/>
@@ -5791,16 +5989,16 @@
           <w:rtl/>
           <w:lang w:bidi="fa-IR"/>
         </w:rPr>
-        <w:t xml:space="preserve">چون به ازای هر فرضیه ناحیه </w:t>
-      </w:r>
-      <w:r>
-        <w:rPr>
-          <w:rFonts w:ascii="Comic Sans MS" w:hAnsi="Comic Sans MS" w:cs="B Lotus"/>
-          <w:sz w:val="32"/>
-          <w:szCs w:val="32"/>
-          <w:lang w:bidi="fa-IR"/>
-        </w:rPr>
-        <w:t>bad event</w:t>
+        <w:t xml:space="preserve"> میشود بیشترین مقدار </w:t>
+      </w:r>
+      <w:r>
+        <w:rPr>
+          <w:rFonts w:ascii="Comic Sans MS" w:hAnsi="Comic Sans MS" w:cs="B Lotus"/>
+          <w:sz w:val="32"/>
+          <w:szCs w:val="32"/>
+          <w:lang w:bidi="fa-IR"/>
+        </w:rPr>
+        <w:t>N</w:t>
       </w:r>
       <w:r>
         <w:rPr>
@@ -5810,16 +6008,7 @@
           <w:rtl/>
           <w:lang w:bidi="fa-IR"/>
         </w:rPr>
-        <w:t xml:space="preserve"> های آن با هم همپوشانی دارند پس همپوشانی ها را در نظر گرفته و خیلی بهتر از </w:t>
-      </w:r>
-      <w:r>
-        <w:rPr>
-          <w:rFonts w:ascii="Comic Sans MS" w:hAnsi="Comic Sans MS" w:cs="B Lotus"/>
-          <w:sz w:val="32"/>
-          <w:szCs w:val="32"/>
-          <w:lang w:bidi="fa-IR"/>
-        </w:rPr>
-        <w:t>union bound</w:t>
+        <w:t xml:space="preserve"> یی که تابع رشد بیشترین مقدار خودش را بگیرد. </w:t>
       </w:r>
       <w:r>
         <w:rPr>
@@ -5829,16 +6018,16 @@
           <w:rtl/>
           <w:lang w:bidi="fa-IR"/>
         </w:rPr>
-        <w:t xml:space="preserve"> میشوند و فضای اشغال شده آن کمتر میشود. </w:t>
-      </w:r>
-      <w:r>
-        <w:rPr>
-          <w:rFonts w:ascii="Comic Sans MS" w:hAnsi="Comic Sans MS" w:cs="B Lotus"/>
-          <w:sz w:val="32"/>
-          <w:szCs w:val="32"/>
-          <w:lang w:bidi="fa-IR"/>
-        </w:rPr>
-        <w:t>union bound</w:t>
+        <w:t xml:space="preserve">یعنی تا این مقدار میتواند تمام الگو ها را بسازد یا فرضیه وجود دارد که آن را تولید بکند. </w:t>
+      </w:r>
+      <w:r>
+        <w:rPr>
+          <w:rFonts w:ascii="Comic Sans MS" w:hAnsi="Comic Sans MS" w:cs="B Lotus"/>
+          <w:sz w:val="32"/>
+          <w:szCs w:val="32"/>
+          <w:lang w:bidi="fa-IR"/>
+        </w:rPr>
+        <w:t>Bound</w:t>
       </w:r>
       <w:r>
         <w:rPr>
@@ -5848,16 +6037,16 @@
           <w:rtl/>
           <w:lang w:bidi="fa-IR"/>
         </w:rPr>
-        <w:t xml:space="preserve"> اشتراک نمیگیرد و اجتماع </w:t>
-      </w:r>
-      <w:r>
-        <w:rPr>
-          <w:rFonts w:ascii="Comic Sans MS" w:hAnsi="Comic Sans MS" w:cs="B Lotus"/>
-          <w:sz w:val="32"/>
-          <w:szCs w:val="32"/>
-          <w:lang w:bidi="fa-IR"/>
-        </w:rPr>
-        <w:t>bad event</w:t>
+        <w:t xml:space="preserve"> ما مستقل از یادگیری هست و مستقل از ورودی هست چون به صورت دلخواه نقاط را انتخاب کردیم و فرض خاصی نداشتیم و با هر توزیعی اون </w:t>
+      </w:r>
+      <w:r>
+        <w:rPr>
+          <w:rFonts w:ascii="Comic Sans MS" w:hAnsi="Comic Sans MS" w:cs="B Lotus"/>
+          <w:sz w:val="32"/>
+          <w:szCs w:val="32"/>
+          <w:lang w:bidi="fa-IR"/>
+        </w:rPr>
+        <w:t>bound</w:t>
       </w:r>
       <w:r>
         <w:rPr>
@@ -5867,7 +6056,7 @@
           <w:rtl/>
           <w:lang w:bidi="fa-IR"/>
         </w:rPr>
-        <w:t xml:space="preserve"> ها را میگیرد واسه همین کل فضا را میگیرد .</w:t>
+        <w:t xml:space="preserve"> برقرار هست. </w:t>
       </w:r>
       <w:r>
         <w:rPr>
@@ -5877,16 +6066,16 @@
           <w:rtl/>
           <w:lang w:bidi="fa-IR"/>
         </w:rPr>
-        <w:t xml:space="preserve"> اگر فرضیه ها خروجی یکسانی یا الگوی یکسانی تولید بکنند برای داده ها </w:t>
-      </w:r>
-      <w:r>
-        <w:rPr>
-          <w:rFonts w:ascii="Comic Sans MS" w:hAnsi="Comic Sans MS" w:cs="B Lotus"/>
-          <w:sz w:val="32"/>
-          <w:szCs w:val="32"/>
-          <w:lang w:bidi="fa-IR"/>
-        </w:rPr>
-        <w:t>bad event</w:t>
+        <w:t xml:space="preserve">تابع هدف ما هم هر چیزی باشند هم این </w:t>
+      </w:r>
+      <w:r>
+        <w:rPr>
+          <w:rFonts w:ascii="Comic Sans MS" w:hAnsi="Comic Sans MS" w:cs="B Lotus"/>
+          <w:sz w:val="32"/>
+          <w:szCs w:val="32"/>
+          <w:lang w:bidi="fa-IR"/>
+        </w:rPr>
+        <w:t>bound</w:t>
       </w:r>
       <w:r>
         <w:rPr>
@@ -5896,7 +6085,64 @@
           <w:rtl/>
           <w:lang w:bidi="fa-IR"/>
         </w:rPr>
-        <w:t xml:space="preserve"> ها یکسان میشود اگر از </w:t>
+        <w:t xml:space="preserve"> برقرار است. فضای فرضیه و فرضیه نهایی و مجموعه آموزشی را نمیتوانیم حذف کنیم در تئوری امروزی این قسمت </w:t>
+      </w:r>
+      <w:r>
+        <w:rPr>
+          <w:rFonts w:ascii="Comic Sans MS" w:hAnsi="Comic Sans MS" w:cs="B Lotus"/>
+          <w:sz w:val="32"/>
+          <w:szCs w:val="32"/>
+          <w:lang w:bidi="fa-IR"/>
+        </w:rPr>
+        <w:t>learning</w:t>
+      </w:r>
+      <w:r>
+        <w:rPr>
+          <w:rFonts w:ascii="Comic Sans MS" w:hAnsi="Comic Sans MS" w:cs="B Lotus" w:hint="cs"/>
+          <w:sz w:val="32"/>
+          <w:szCs w:val="32"/>
+          <w:rtl/>
+          <w:lang w:bidi="fa-IR"/>
+        </w:rPr>
+        <w:t xml:space="preserve"> هم وارد خواهد شد که خروجی </w:t>
+      </w:r>
+      <w:r>
+        <w:rPr>
+          <w:rFonts w:ascii="Comic Sans MS" w:hAnsi="Comic Sans MS" w:cs="B Lotus"/>
+          <w:sz w:val="32"/>
+          <w:szCs w:val="32"/>
+          <w:lang w:bidi="fa-IR"/>
+        </w:rPr>
+        <w:t>g</w:t>
+      </w:r>
+      <w:r>
+        <w:rPr>
+          <w:rFonts w:ascii="Comic Sans MS" w:hAnsi="Comic Sans MS" w:cs="B Lotus" w:hint="cs"/>
+          <w:sz w:val="32"/>
+          <w:szCs w:val="32"/>
+          <w:rtl/>
+          <w:lang w:bidi="fa-IR"/>
+        </w:rPr>
+        <w:t xml:space="preserve"> هست و ویژگی یادگیری بر روی </w:t>
+      </w:r>
+      <w:r>
+        <w:rPr>
+          <w:rFonts w:ascii="Comic Sans MS" w:hAnsi="Comic Sans MS" w:cs="B Lotus"/>
+          <w:sz w:val="32"/>
+          <w:szCs w:val="32"/>
+          <w:lang w:bidi="fa-IR"/>
+        </w:rPr>
+        <w:t>bound</w:t>
+      </w:r>
+      <w:r>
+        <w:rPr>
+          <w:rFonts w:ascii="Comic Sans MS" w:hAnsi="Comic Sans MS" w:cs="B Lotus" w:hint="cs"/>
+          <w:sz w:val="32"/>
+          <w:szCs w:val="32"/>
+          <w:rtl/>
+          <w:lang w:bidi="fa-IR"/>
+        </w:rPr>
+        <w:t xml:space="preserve">یی که بدست میاد تاثیرگذار خواهد بود. </w:t>
       </w:r>
       <w:proofErr w:type="spellStart"/>
       <w:r>
@@ -5906,7 +6152,7 @@
           <w:szCs w:val="32"/>
           <w:lang w:bidi="fa-IR"/>
         </w:rPr>
-        <w:t>Eout</w:t>
+        <w:t>Vc</w:t>
       </w:r>
       <w:proofErr w:type="spellEnd"/>
       <w:r>
@@ -5917,7 +6163,162 @@
           <w:rtl/>
           <w:lang w:bidi="fa-IR"/>
         </w:rPr>
-        <w:t xml:space="preserve"> صرف نظر بکنیم فعلا. </w:t>
+        <w:t xml:space="preserve"> پرسپترون کمتر مساوی </w:t>
+      </w:r>
+      <w:r>
+        <w:rPr>
+          <w:rFonts w:ascii="Comic Sans MS" w:hAnsi="Comic Sans MS" w:cs="B Lotus"/>
+          <w:sz w:val="32"/>
+          <w:szCs w:val="32"/>
+          <w:lang w:bidi="fa-IR"/>
+        </w:rPr>
+        <w:t>d+1</w:t>
+      </w:r>
+      <w:r>
+        <w:rPr>
+          <w:rFonts w:ascii="Comic Sans MS" w:hAnsi="Comic Sans MS" w:cs="B Lotus" w:hint="cs"/>
+          <w:sz w:val="32"/>
+          <w:szCs w:val="32"/>
+          <w:rtl/>
+          <w:lang w:bidi="fa-IR"/>
+        </w:rPr>
+        <w:t xml:space="preserve"> است. </w:t>
+      </w:r>
+      <w:proofErr w:type="spellStart"/>
+      <w:r>
+        <w:rPr>
+          <w:rFonts w:ascii="Comic Sans MS" w:hAnsi="Comic Sans MS" w:cs="B Lotus" w:hint="cs"/>
+          <w:sz w:val="32"/>
+          <w:szCs w:val="32"/>
+          <w:rtl/>
+          <w:lang w:bidi="fa-IR"/>
+        </w:rPr>
+        <w:t>دترمینان</w:t>
+      </w:r>
+      <w:proofErr w:type="spellEnd"/>
+      <w:r>
+        <w:rPr>
+          <w:rFonts w:ascii="Comic Sans MS" w:hAnsi="Comic Sans MS" w:cs="B Lotus" w:hint="cs"/>
+          <w:sz w:val="32"/>
+          <w:szCs w:val="32"/>
+          <w:rtl/>
+          <w:lang w:bidi="fa-IR"/>
+        </w:rPr>
+        <w:t xml:space="preserve"> ماتریس مثلثی که صفر دارد جز قطر اصلی 1 است</w:t>
+      </w:r>
+      <w:r>
+        <w:rPr>
+          <w:rFonts w:ascii="Comic Sans MS" w:hAnsi="Comic Sans MS" w:cs="B Lotus" w:hint="cs"/>
+          <w:sz w:val="32"/>
+          <w:szCs w:val="32"/>
+          <w:rtl/>
+          <w:lang w:bidi="fa-IR"/>
+        </w:rPr>
+        <w:t xml:space="preserve"> و چون </w:t>
+      </w:r>
+      <w:proofErr w:type="spellStart"/>
+      <w:r>
+        <w:rPr>
+          <w:rFonts w:ascii="Comic Sans MS" w:hAnsi="Comic Sans MS" w:cs="B Lotus" w:hint="cs"/>
+          <w:sz w:val="32"/>
+          <w:szCs w:val="32"/>
+          <w:rtl/>
+          <w:lang w:bidi="fa-IR"/>
+        </w:rPr>
+        <w:t>دترمینان</w:t>
+      </w:r>
+      <w:proofErr w:type="spellEnd"/>
+      <w:r>
+        <w:rPr>
+          <w:rFonts w:ascii="Comic Sans MS" w:hAnsi="Comic Sans MS" w:cs="B Lotus" w:hint="cs"/>
+          <w:sz w:val="32"/>
+          <w:szCs w:val="32"/>
+          <w:rtl/>
+          <w:lang w:bidi="fa-IR"/>
+        </w:rPr>
+        <w:t xml:space="preserve"> غیر صفر هست معکوس پذیر هست. </w:t>
+      </w:r>
+    </w:p>
+    <w:p>
+      <w:pPr>
+        <w:bidi/>
+        <w:jc w:val="both"/>
+        <w:rPr>
+          <w:rFonts w:ascii="Comic Sans MS" w:hAnsi="Comic Sans MS" w:cs="B Lotus"/>
+          <w:sz w:val="32"/>
+          <w:szCs w:val="32"/>
+          <w:rtl/>
+          <w:lang w:bidi="fa-IR"/>
+        </w:rPr>
+      </w:pPr>
+    </w:p>
+    <w:p>
+      <w:pPr>
+        <w:bidi/>
+        <w:jc w:val="both"/>
+        <w:rPr>
+          <w:rFonts w:ascii="Comic Sans MS" w:hAnsi="Comic Sans MS" w:cs="B Lotus"/>
+          <w:sz w:val="32"/>
+          <w:szCs w:val="32"/>
+          <w:rtl/>
+          <w:lang w:bidi="fa-IR"/>
+        </w:rPr>
+      </w:pPr>
+    </w:p>
+    <w:p>
+      <w:pPr>
+        <w:bidi/>
+        <w:jc w:val="both"/>
+        <w:rPr>
+          <w:rFonts w:ascii="Comic Sans MS" w:hAnsi="Comic Sans MS" w:cs="B Lotus"/>
+          <w:sz w:val="32"/>
+          <w:szCs w:val="32"/>
+          <w:rtl/>
+          <w:lang w:bidi="fa-IR"/>
+        </w:rPr>
+      </w:pPr>
+      <w:r>
+        <w:rPr>
+          <w:rFonts w:ascii="Comic Sans MS" w:hAnsi="Comic Sans MS" w:cs="B Lotus" w:hint="cs"/>
+          <w:sz w:val="32"/>
+          <w:szCs w:val="32"/>
+          <w:rtl/>
+          <w:lang w:bidi="fa-IR"/>
+        </w:rPr>
+        <w:lastRenderedPageBreak/>
+        <w:t>جلسه هشتم:</w:t>
+      </w:r>
+    </w:p>
+    <w:p>
+      <w:pPr>
+        <w:bidi/>
+        <w:jc w:val="both"/>
+        <w:rPr>
+          <w:rFonts w:ascii="Comic Sans MS" w:hAnsi="Comic Sans MS" w:cs="B Lotus" w:hint="cs"/>
+          <w:sz w:val="32"/>
+          <w:szCs w:val="32"/>
+          <w:rtl/>
+          <w:lang w:bidi="fa-IR"/>
+        </w:rPr>
+      </w:pPr>
+      <w:r>
+        <w:rPr>
+          <w:rFonts w:ascii="Comic Sans MS" w:hAnsi="Comic Sans MS" w:cs="B Lotus"/>
+          <w:sz w:val="32"/>
+          <w:szCs w:val="32"/>
+          <w:lang w:bidi="fa-IR"/>
+        </w:rPr>
+        <w:t>Shatter</w:t>
+      </w:r>
+      <w:r>
+        <w:rPr>
+          <w:rFonts w:ascii="Comic Sans MS" w:hAnsi="Comic Sans MS" w:cs="B Lotus" w:hint="cs"/>
+          <w:sz w:val="32"/>
+          <w:szCs w:val="32"/>
+          <w:rtl/>
+          <w:lang w:bidi="fa-IR"/>
+        </w:rPr>
+        <w:t xml:space="preserve"> کردن یعنی بتواند همه را درست برچسب دهی بکند. </w:t>
       </w:r>
     </w:p>
     <w:sectPr>

</xml_diff>

<commit_message>
[ADD] lecture 8 of Rah course added.
</commit_message>
<xml_diff>
--- a/Machine Learning/notes/Rah course.docx
+++ b/Machine Learning/notes/Rah course.docx
@@ -5873,8 +5873,20 @@
           <w:rtl/>
           <w:lang w:bidi="fa-IR"/>
         </w:rPr>
-        <w:t xml:space="preserve"> ها را میگیرد واسه همین کل فضا را میگیرد .</w:t>
-      </w:r>
+        <w:t xml:space="preserve"> ها را میگیرد واسه همین کل فضا را </w:t>
+      </w:r>
+      <w:proofErr w:type="gramStart"/>
+      <w:r>
+        <w:rPr>
+          <w:rFonts w:ascii="Comic Sans MS" w:hAnsi="Comic Sans MS" w:cs="B Lotus" w:hint="cs"/>
+          <w:sz w:val="32"/>
+          <w:szCs w:val="32"/>
+          <w:rtl/>
+          <w:lang w:bidi="fa-IR"/>
+        </w:rPr>
+        <w:t>میگیرد .</w:t>
+      </w:r>
+      <w:proofErr w:type="gramEnd"/>
       <w:r>
         <w:rPr>
           <w:rFonts w:ascii="Comic Sans MS" w:hAnsi="Comic Sans MS" w:cs="B Lotus" w:hint="cs"/>
@@ -6294,21 +6306,31 @@
         <w:bidi/>
         <w:jc w:val="both"/>
         <w:rPr>
+          <w:rFonts w:ascii="Comic Sans MS" w:hAnsi="Comic Sans MS" w:cs="B Lotus"/>
+          <w:sz w:val="32"/>
+          <w:szCs w:val="32"/>
+          <w:rtl/>
+          <w:lang w:bidi="fa-IR"/>
+        </w:rPr>
+      </w:pPr>
+      <w:r>
+        <w:rPr>
+          <w:rFonts w:ascii="Comic Sans MS" w:hAnsi="Comic Sans MS" w:cs="B Lotus"/>
+          <w:sz w:val="32"/>
+          <w:szCs w:val="32"/>
+          <w:lang w:bidi="fa-IR"/>
+        </w:rPr>
+        <w:t>Shatter</w:t>
+      </w:r>
+      <w:r>
+        <w:rPr>
           <w:rFonts w:ascii="Comic Sans MS" w:hAnsi="Comic Sans MS" w:cs="B Lotus" w:hint="cs"/>
           <w:sz w:val="32"/>
           <w:szCs w:val="32"/>
           <w:rtl/>
           <w:lang w:bidi="fa-IR"/>
         </w:rPr>
-      </w:pPr>
-      <w:r>
-        <w:rPr>
-          <w:rFonts w:ascii="Comic Sans MS" w:hAnsi="Comic Sans MS" w:cs="B Lotus"/>
-          <w:sz w:val="32"/>
-          <w:szCs w:val="32"/>
-          <w:lang w:bidi="fa-IR"/>
-        </w:rPr>
-        <w:t>Shatter</w:t>
+        <w:t xml:space="preserve"> کردن یعنی بتواند همه را درست برچسب دهی بکند. </w:t>
       </w:r>
       <w:r>
         <w:rPr>
@@ -6318,7 +6340,334 @@
           <w:rtl/>
           <w:lang w:bidi="fa-IR"/>
         </w:rPr>
-        <w:t xml:space="preserve"> کردن یعنی بتواند همه را درست برچسب دهی بکند. </w:t>
+        <w:t xml:space="preserve">درجه آزادی پارامتر هایی هستند که ما میتوانیم تغییر بدهیم تا توابع مختلف بسازیم. </w:t>
+      </w:r>
+      <w:r>
+        <w:rPr>
+          <w:rFonts w:ascii="Comic Sans MS" w:hAnsi="Comic Sans MS" w:cs="B Lotus" w:hint="cs"/>
+          <w:sz w:val="32"/>
+          <w:szCs w:val="32"/>
+          <w:rtl/>
+          <w:lang w:bidi="fa-IR"/>
+        </w:rPr>
+        <w:t xml:space="preserve">پارامتر های ما در پرسپترون در درجه آزادی آنالوگ هستند چون اعداد حقیقی دارند اما </w:t>
+      </w:r>
+      <w:r>
+        <w:rPr>
+          <w:rFonts w:ascii="Comic Sans MS" w:hAnsi="Comic Sans MS" w:cs="B Lotus"/>
+          <w:sz w:val="32"/>
+          <w:szCs w:val="32"/>
+          <w:lang w:bidi="fa-IR"/>
+        </w:rPr>
+        <w:t>VC</w:t>
+      </w:r>
+      <w:r>
+        <w:rPr>
+          <w:rFonts w:ascii="Comic Sans MS" w:hAnsi="Comic Sans MS" w:cs="B Lotus" w:hint="cs"/>
+          <w:sz w:val="32"/>
+          <w:szCs w:val="32"/>
+          <w:rtl/>
+          <w:lang w:bidi="fa-IR"/>
+        </w:rPr>
+        <w:t xml:space="preserve"> میگوید که شما چند تا </w:t>
+      </w:r>
+      <w:r>
+        <w:rPr>
+          <w:rFonts w:ascii="Comic Sans MS" w:hAnsi="Comic Sans MS" w:cs="B Lotus" w:hint="cs"/>
+          <w:sz w:val="32"/>
+          <w:szCs w:val="32"/>
+          <w:rtl/>
+          <w:lang w:bidi="fa-IR"/>
+        </w:rPr>
+        <w:t xml:space="preserve">پارامتر آزاد دارید جا اینکه چند تا توابع میتوانید بسازید. </w:t>
+      </w:r>
+      <w:r>
+        <w:rPr>
+          <w:rFonts w:ascii="Comic Sans MS" w:hAnsi="Comic Sans MS" w:cs="B Lotus" w:hint="cs"/>
+          <w:sz w:val="32"/>
+          <w:szCs w:val="32"/>
+          <w:rtl/>
+          <w:lang w:bidi="fa-IR"/>
+        </w:rPr>
+        <w:t>همیشه تعداد پارامتر های آنالوگ با تعداد درجه آزادی باینری همیشه یکی نیست.</w:t>
+      </w:r>
+      <w:r>
+        <w:rPr>
+          <w:rFonts w:ascii="Comic Sans MS" w:hAnsi="Comic Sans MS" w:cs="B Lotus" w:hint="cs"/>
+          <w:sz w:val="32"/>
+          <w:szCs w:val="32"/>
+          <w:rtl/>
+          <w:lang w:bidi="fa-IR"/>
+        </w:rPr>
+        <w:t xml:space="preserve"> </w:t>
+      </w:r>
+      <w:r>
+        <w:rPr>
+          <w:rFonts w:ascii="Comic Sans MS" w:hAnsi="Comic Sans MS" w:cs="B Lotus" w:hint="cs"/>
+          <w:sz w:val="32"/>
+          <w:szCs w:val="32"/>
+          <w:rtl/>
+          <w:lang w:bidi="fa-IR"/>
+        </w:rPr>
+        <w:t xml:space="preserve">مثل پرسپترون که درجه آزادی بیشتر میشود اما کمکی نکرده است توابع مختلفی بسازیم پس </w:t>
+      </w:r>
+      <w:r>
+        <w:rPr>
+          <w:rFonts w:ascii="Comic Sans MS" w:hAnsi="Comic Sans MS" w:cs="B Lotus"/>
+          <w:sz w:val="32"/>
+          <w:szCs w:val="32"/>
+          <w:lang w:bidi="fa-IR"/>
+        </w:rPr>
+        <w:t>VC dimension</w:t>
+      </w:r>
+      <w:r>
+        <w:rPr>
+          <w:rFonts w:ascii="Comic Sans MS" w:hAnsi="Comic Sans MS" w:cs="B Lotus" w:hint="cs"/>
+          <w:sz w:val="32"/>
+          <w:szCs w:val="32"/>
+          <w:rtl/>
+          <w:lang w:bidi="fa-IR"/>
+        </w:rPr>
+        <w:t xml:space="preserve"> مفهوم ضعیف تری هست نسبت به درجه آزادی. </w:t>
+      </w:r>
+    </w:p>
+    <w:p>
+      <w:pPr>
+        <w:bidi/>
+        <w:jc w:val="both"/>
+        <w:rPr>
+          <w:rFonts w:ascii="Comic Sans MS" w:hAnsi="Comic Sans MS" w:cs="B Lotus"/>
+          <w:sz w:val="32"/>
+          <w:szCs w:val="32"/>
+          <w:lang w:bidi="fa-IR"/>
+        </w:rPr>
+      </w:pPr>
+      <w:r>
+        <w:rPr>
+          <w:rFonts w:ascii="Comic Sans MS" w:hAnsi="Comic Sans MS" w:cs="B Lotus"/>
+          <w:sz w:val="32"/>
+          <w:szCs w:val="32"/>
+          <w:lang w:bidi="fa-IR"/>
+        </w:rPr>
+        <w:t>Generalization bound</w:t>
+      </w:r>
+      <w:r>
+        <w:rPr>
+          <w:rFonts w:ascii="Comic Sans MS" w:hAnsi="Comic Sans MS" w:cs="B Lotus" w:hint="cs"/>
+          <w:sz w:val="32"/>
+          <w:szCs w:val="32"/>
+          <w:rtl/>
+          <w:lang w:bidi="fa-IR"/>
+        </w:rPr>
+        <w:t xml:space="preserve">: </w:t>
+      </w:r>
+    </w:p>
+    <w:p>
+      <w:pPr>
+        <w:bidi/>
+        <w:jc w:val="both"/>
+        <w:rPr>
+          <w:rFonts w:ascii="Comic Sans MS" w:hAnsi="Comic Sans MS" w:cs="B Lotus"/>
+          <w:sz w:val="32"/>
+          <w:szCs w:val="32"/>
+          <w:lang w:bidi="fa-IR"/>
+        </w:rPr>
+      </w:pPr>
+      <w:r>
+        <w:rPr>
+          <w:rFonts w:ascii="Comic Sans MS" w:hAnsi="Comic Sans MS" w:cs="B Lotus"/>
+          <w:sz w:val="32"/>
+          <w:szCs w:val="32"/>
+          <w:lang w:bidi="fa-IR"/>
+        </w:rPr>
+        <w:t>Sample complexity</w:t>
+      </w:r>
+      <w:r>
+        <w:rPr>
+          <w:rFonts w:ascii="Comic Sans MS" w:hAnsi="Comic Sans MS" w:cs="B Lotus" w:hint="cs"/>
+          <w:sz w:val="32"/>
+          <w:szCs w:val="32"/>
+          <w:rtl/>
+          <w:lang w:bidi="fa-IR"/>
+        </w:rPr>
+        <w:t xml:space="preserve">: چه قدر </w:t>
+      </w:r>
+      <w:r>
+        <w:rPr>
+          <w:rFonts w:ascii="Comic Sans MS" w:hAnsi="Comic Sans MS" w:cs="B Lotus"/>
+          <w:sz w:val="32"/>
+          <w:szCs w:val="32"/>
+          <w:lang w:bidi="fa-IR"/>
+        </w:rPr>
+        <w:t>sample</w:t>
+      </w:r>
+      <w:r>
+        <w:rPr>
+          <w:rFonts w:ascii="Comic Sans MS" w:hAnsi="Comic Sans MS" w:cs="B Lotus" w:hint="cs"/>
+          <w:sz w:val="32"/>
+          <w:szCs w:val="32"/>
+          <w:rtl/>
+          <w:lang w:bidi="fa-IR"/>
+        </w:rPr>
+        <w:t xml:space="preserve"> نیاز هست که </w:t>
+      </w:r>
+      <w:r>
+        <w:rPr>
+          <w:rFonts w:ascii="Comic Sans MS" w:hAnsi="Comic Sans MS" w:cs="B Lotus"/>
+          <w:sz w:val="32"/>
+          <w:szCs w:val="32"/>
+          <w:lang w:bidi="fa-IR"/>
+        </w:rPr>
+        <w:t>learning</w:t>
+      </w:r>
+      <w:r>
+        <w:rPr>
+          <w:rFonts w:ascii="Comic Sans MS" w:hAnsi="Comic Sans MS" w:cs="B Lotus" w:hint="cs"/>
+          <w:sz w:val="32"/>
+          <w:szCs w:val="32"/>
+          <w:rtl/>
+          <w:lang w:bidi="fa-IR"/>
+        </w:rPr>
+        <w:t xml:space="preserve"> در یک </w:t>
+      </w:r>
+      <w:r>
+        <w:rPr>
+          <w:rFonts w:ascii="Comic Sans MS" w:hAnsi="Comic Sans MS" w:cs="B Lotus"/>
+          <w:sz w:val="32"/>
+          <w:szCs w:val="32"/>
+          <w:lang w:bidi="fa-IR"/>
+        </w:rPr>
+        <w:t>setup</w:t>
+      </w:r>
+      <w:r>
+        <w:rPr>
+          <w:rFonts w:ascii="Comic Sans MS" w:hAnsi="Comic Sans MS" w:cs="B Lotus" w:hint="cs"/>
+          <w:sz w:val="32"/>
+          <w:szCs w:val="32"/>
+          <w:rtl/>
+          <w:lang w:bidi="fa-IR"/>
+        </w:rPr>
+        <w:t xml:space="preserve">یی اتفاق بیفتد. </w:t>
+      </w:r>
+    </w:p>
+    <w:p>
+      <w:pPr>
+        <w:bidi/>
+        <w:jc w:val="both"/>
+        <w:rPr>
+          <w:rFonts w:ascii="Comic Sans MS" w:hAnsi="Comic Sans MS" w:cs="B Lotus"/>
+          <w:sz w:val="32"/>
+          <w:szCs w:val="32"/>
+          <w:rtl/>
+          <w:lang w:bidi="fa-IR"/>
+        </w:rPr>
+      </w:pPr>
+      <w:r>
+        <w:rPr>
+          <w:rFonts w:ascii="Comic Sans MS" w:hAnsi="Comic Sans MS" w:cs="B Lotus"/>
+          <w:sz w:val="32"/>
+          <w:szCs w:val="32"/>
+          <w:lang w:bidi="fa-IR"/>
+        </w:rPr>
+        <w:t>Bias variance trade-off</w:t>
+      </w:r>
+      <w:r>
+        <w:rPr>
+          <w:rFonts w:ascii="Comic Sans MS" w:hAnsi="Comic Sans MS" w:cs="B Lotus" w:hint="cs"/>
+          <w:sz w:val="32"/>
+          <w:szCs w:val="32"/>
+          <w:rtl/>
+          <w:lang w:bidi="fa-IR"/>
+        </w:rPr>
+        <w:t xml:space="preserve">: </w:t>
+      </w:r>
+    </w:p>
+    <w:p>
+      <w:pPr>
+        <w:bidi/>
+        <w:jc w:val="both"/>
+        <w:rPr>
+          <w:rFonts w:ascii="Comic Sans MS" w:hAnsi="Comic Sans MS" w:cs="B Lotus"/>
+          <w:sz w:val="32"/>
+          <w:szCs w:val="32"/>
+          <w:rtl/>
+          <w:lang w:bidi="fa-IR"/>
+        </w:rPr>
+      </w:pPr>
+      <w:proofErr w:type="spellStart"/>
+      <w:r>
+        <w:rPr>
+          <w:rFonts w:ascii="Comic Sans MS" w:hAnsi="Comic Sans MS" w:cs="B Lotus"/>
+          <w:sz w:val="32"/>
+          <w:szCs w:val="32"/>
+          <w:lang w:bidi="fa-IR"/>
+        </w:rPr>
+        <w:t>Eout</w:t>
+      </w:r>
+      <w:proofErr w:type="spellEnd"/>
+      <w:r>
+        <w:rPr>
+          <w:rFonts w:ascii="Comic Sans MS" w:hAnsi="Comic Sans MS" w:cs="B Lotus" w:hint="cs"/>
+          <w:sz w:val="32"/>
+          <w:szCs w:val="32"/>
+          <w:rtl/>
+          <w:lang w:bidi="fa-IR"/>
+        </w:rPr>
+        <w:t xml:space="preserve"> ما متغیر تصادفی هستش چون بر اساس دیتا ست ما وابسته هست و با هر دیتا ست فرق میکند پس میایم متوسط ازش میگیریم تا یک عدد به ما نمایش دهد به جای متغیر تصادفی. </w:t>
+      </w:r>
+    </w:p>
+    <w:p>
+      <w:pPr>
+        <w:bidi/>
+        <w:jc w:val="both"/>
+        <w:rPr>
+          <w:rFonts w:ascii="Comic Sans MS" w:hAnsi="Comic Sans MS" w:cs="B Lotus" w:hint="cs"/>
+          <w:sz w:val="32"/>
+          <w:szCs w:val="32"/>
+          <w:rtl/>
+          <w:lang w:bidi="fa-IR"/>
+        </w:rPr>
+      </w:pPr>
+      <w:r>
+        <w:rPr>
+          <w:rFonts w:ascii="Comic Sans MS" w:hAnsi="Comic Sans MS" w:cs="B Lotus"/>
+          <w:sz w:val="32"/>
+          <w:szCs w:val="32"/>
+          <w:lang w:bidi="fa-IR"/>
+        </w:rPr>
+        <w:t>Expected value</w:t>
+      </w:r>
+      <w:r>
+        <w:rPr>
+          <w:rFonts w:ascii="Comic Sans MS" w:hAnsi="Comic Sans MS" w:cs="B Lotus" w:hint="cs"/>
+          <w:sz w:val="32"/>
+          <w:szCs w:val="32"/>
+          <w:rtl/>
+          <w:lang w:bidi="fa-IR"/>
+        </w:rPr>
+        <w:t xml:space="preserve"> صرفا داری انتگرال میگیری از متغیر تصادفی و جابجایی انتگرال ها فرمول </w:t>
+      </w:r>
+      <w:proofErr w:type="spellStart"/>
+      <w:r>
+        <w:rPr>
+          <w:rFonts w:ascii="Comic Sans MS" w:hAnsi="Comic Sans MS" w:cs="B Lotus" w:hint="cs"/>
+          <w:sz w:val="32"/>
+          <w:szCs w:val="32"/>
+          <w:rtl/>
+          <w:lang w:bidi="fa-IR"/>
+        </w:rPr>
+        <w:t>حسابان</w:t>
+      </w:r>
+      <w:proofErr w:type="spellEnd"/>
+      <w:r>
+        <w:rPr>
+          <w:rFonts w:ascii="Comic Sans MS" w:hAnsi="Comic Sans MS" w:cs="B Lotus" w:hint="cs"/>
+          <w:sz w:val="32"/>
+          <w:szCs w:val="32"/>
+          <w:rtl/>
+          <w:lang w:bidi="fa-IR"/>
+        </w:rPr>
+        <w:t xml:space="preserve"> دارد که میتوانیم ترتیب انتگرال ها را تغییر بدهیم یکی از آن ویژگی ها کران دار مثبت هست که میتوانیم جابجایی انتگرال را انجام بدهیم.</w:t>
       </w:r>
     </w:p>
     <w:sectPr>

</xml_diff>